<commit_message>
add some config and modify the start cmd
add some config and modify the start cmd
</commit_message>
<xml_diff>
--- a/docs/技术研究报告模版.docx
+++ b/docs/技术研究报告模版.docx
@@ -3327,12 +3327,12 @@
             </w:r>
             <w:r>
               <w:rPr>
-                <w:rFonts w:eastAsia="宋体" w:hAnsi="Arial" w:hint="eastAsia"/>
-                <w:color w:val="000000"/>
-                <w:sz w:val="21"/>
-                <w:szCs w:val="21"/>
-              </w:rPr>
-              <w:t>B</w:t>
+                <w:rFonts w:eastAsia="宋体" w:hAnsi="Arial"/>
+                <w:color w:val="000000"/>
+                <w:sz w:val="21"/>
+                <w:szCs w:val="21"/>
+              </w:rPr>
+              <w:t>2</w:t>
             </w:r>
           </w:p>
         </w:tc>
@@ -3560,12 +3560,12 @@
             </w:r>
             <w:r>
               <w:rPr>
-                <w:rFonts w:eastAsia="宋体" w:hAnsi="Arial" w:hint="eastAsia"/>
-                <w:color w:val="000000"/>
-                <w:sz w:val="21"/>
-                <w:szCs w:val="21"/>
-              </w:rPr>
-              <w:t>B</w:t>
+                <w:rFonts w:eastAsia="宋体" w:hAnsi="Arial"/>
+                <w:color w:val="000000"/>
+                <w:sz w:val="21"/>
+                <w:szCs w:val="21"/>
+              </w:rPr>
+              <w:t>2</w:t>
             </w:r>
           </w:p>
         </w:tc>
@@ -3793,12 +3793,12 @@
             </w:r>
             <w:r>
               <w:rPr>
-                <w:rFonts w:eastAsia="宋体" w:hAnsi="Arial" w:hint="eastAsia"/>
-                <w:color w:val="000000"/>
-                <w:sz w:val="21"/>
-                <w:szCs w:val="21"/>
-              </w:rPr>
-              <w:t>B</w:t>
+                <w:rFonts w:eastAsia="宋体" w:hAnsi="Arial"/>
+                <w:color w:val="000000"/>
+                <w:sz w:val="21"/>
+                <w:szCs w:val="21"/>
+              </w:rPr>
+              <w:t>2</w:t>
             </w:r>
           </w:p>
         </w:tc>
@@ -3885,11 +3885,45 @@
               <w:spacing w:before="31" w:after="31"/>
               <w:jc w:val="both"/>
               <w:rPr>
+                <w:rFonts w:eastAsia="宋体" w:hAnsi="Arial"/>
+                <w:color w:val="000000"/>
+                <w:sz w:val="21"/>
+                <w:szCs w:val="21"/>
+              </w:rPr>
+            </w:pPr>
+            <w:r>
+              <w:rPr>
                 <w:rFonts w:eastAsia="宋体" w:hAnsi="Arial" w:hint="eastAsia"/>
                 <w:color w:val="000000"/>
                 <w:sz w:val="21"/>
                 <w:szCs w:val="21"/>
               </w:rPr>
+              <w:t>撰写浏览推荐部分文档</w:t>
+            </w:r>
+          </w:p>
+        </w:tc>
+      </w:tr>
+      <w:tr>
+        <w:trPr>
+          <w:cantSplit/>
+          <w:trHeight w:val="433"/>
+          <w:jc w:val="center"/>
+        </w:trPr>
+        <w:tc>
+          <w:tcPr>
+            <w:tcW w:w="816" w:type="dxa"/>
+            <w:vAlign w:val="center"/>
+          </w:tcPr>
+          <w:p>
+            <w:pPr>
+              <w:pStyle w:val="220"/>
+              <w:spacing w:before="31" w:after="31"/>
+              <w:rPr>
+                <w:rFonts w:eastAsia="宋体" w:hAnsi="Arial"/>
+                <w:color w:val="000000"/>
+                <w:sz w:val="21"/>
+                <w:szCs w:val="21"/>
+              </w:rPr>
             </w:pPr>
             <w:r>
               <w:rPr>
@@ -3898,7 +3932,206 @@
                 <w:sz w:val="21"/>
                 <w:szCs w:val="21"/>
               </w:rPr>
-              <w:t>撰写浏览推荐部分文档</w:t>
+              <w:t>4</w:t>
+            </w:r>
+          </w:p>
+        </w:tc>
+        <w:tc>
+          <w:tcPr>
+            <w:tcW w:w="1699" w:type="dxa"/>
+            <w:vAlign w:val="center"/>
+          </w:tcPr>
+          <w:p>
+            <w:pPr>
+              <w:pStyle w:val="220"/>
+              <w:spacing w:before="31" w:after="31"/>
+              <w:rPr>
+                <w:rFonts w:eastAsia="宋体" w:hAnsi="Arial"/>
+                <w:color w:val="000000"/>
+                <w:sz w:val="21"/>
+                <w:szCs w:val="21"/>
+              </w:rPr>
+            </w:pPr>
+            <w:r>
+              <w:rPr>
+                <w:rFonts w:eastAsia="宋体" w:hAnsi="Arial" w:hint="eastAsia"/>
+                <w:color w:val="000000"/>
+                <w:sz w:val="21"/>
+                <w:szCs w:val="21"/>
+              </w:rPr>
+              <w:t>更新</w:t>
+            </w:r>
+          </w:p>
+        </w:tc>
+        <w:tc>
+          <w:tcPr>
+            <w:tcW w:w="1279" w:type="dxa"/>
+            <w:vAlign w:val="center"/>
+          </w:tcPr>
+          <w:p>
+            <w:pPr>
+              <w:pStyle w:val="220"/>
+              <w:spacing w:before="31" w:after="31"/>
+              <w:rPr>
+                <w:rFonts w:eastAsia="宋体" w:hAnsi="Arial"/>
+                <w:color w:val="000000"/>
+                <w:sz w:val="21"/>
+                <w:szCs w:val="21"/>
+              </w:rPr>
+            </w:pPr>
+            <w:r>
+              <w:rPr>
+                <w:rFonts w:eastAsia="宋体" w:hAnsi="Arial" w:hint="eastAsia"/>
+                <w:color w:val="000000"/>
+                <w:sz w:val="21"/>
+                <w:szCs w:val="21"/>
+              </w:rPr>
+              <w:t>1</w:t>
+            </w:r>
+            <w:r>
+              <w:rPr>
+                <w:rFonts w:eastAsia="宋体" w:hAnsi="Arial"/>
+                <w:color w:val="000000"/>
+                <w:sz w:val="21"/>
+                <w:szCs w:val="21"/>
+              </w:rPr>
+              <w:t>.0.3</w:t>
+            </w:r>
+          </w:p>
+        </w:tc>
+        <w:tc>
+          <w:tcPr>
+            <w:tcW w:w="1416" w:type="dxa"/>
+            <w:vAlign w:val="center"/>
+          </w:tcPr>
+          <w:p>
+            <w:pPr>
+              <w:pStyle w:val="220"/>
+              <w:spacing w:before="31" w:after="31"/>
+              <w:rPr>
+                <w:rFonts w:eastAsia="宋体" w:hAnsi="Arial"/>
+                <w:color w:val="000000"/>
+                <w:sz w:val="21"/>
+                <w:szCs w:val="21"/>
+              </w:rPr>
+            </w:pPr>
+            <w:r>
+              <w:rPr>
+                <w:rFonts w:eastAsia="宋体" w:hAnsi="Arial" w:hint="eastAsia"/>
+                <w:color w:val="000000"/>
+                <w:sz w:val="21"/>
+                <w:szCs w:val="21"/>
+              </w:rPr>
+              <w:t>队员</w:t>
+            </w:r>
+            <w:r>
+              <w:rPr>
+                <w:rFonts w:eastAsia="宋体" w:hAnsi="Arial"/>
+                <w:color w:val="000000"/>
+                <w:sz w:val="21"/>
+                <w:szCs w:val="21"/>
+              </w:rPr>
+              <w:t>2</w:t>
+            </w:r>
+          </w:p>
+        </w:tc>
+        <w:tc>
+          <w:tcPr>
+            <w:tcW w:w="1703" w:type="dxa"/>
+            <w:vAlign w:val="center"/>
+          </w:tcPr>
+          <w:p>
+            <w:pPr>
+              <w:pStyle w:val="220"/>
+              <w:spacing w:before="31" w:after="31"/>
+              <w:rPr>
+                <w:rFonts w:eastAsia="宋体" w:hAnsi="Arial"/>
+                <w:color w:val="000000"/>
+                <w:sz w:val="21"/>
+                <w:szCs w:val="21"/>
+              </w:rPr>
+            </w:pPr>
+            <w:r>
+              <w:rPr>
+                <w:rFonts w:eastAsia="宋体" w:hAnsi="Arial" w:hint="eastAsia"/>
+                <w:color w:val="000000"/>
+                <w:sz w:val="21"/>
+                <w:szCs w:val="21"/>
+              </w:rPr>
+              <w:t>2</w:t>
+            </w:r>
+            <w:r>
+              <w:rPr>
+                <w:rFonts w:eastAsia="宋体" w:hAnsi="Arial"/>
+                <w:color w:val="000000"/>
+                <w:sz w:val="21"/>
+                <w:szCs w:val="21"/>
+              </w:rPr>
+              <w:t>018</w:t>
+            </w:r>
+            <w:r>
+              <w:rPr>
+                <w:rFonts w:eastAsia="宋体" w:hAnsi="Arial" w:hint="eastAsia"/>
+                <w:color w:val="000000"/>
+                <w:sz w:val="21"/>
+                <w:szCs w:val="21"/>
+              </w:rPr>
+              <w:t>-</w:t>
+            </w:r>
+            <w:r>
+              <w:rPr>
+                <w:rFonts w:eastAsia="宋体" w:hAnsi="Arial"/>
+                <w:color w:val="000000"/>
+                <w:sz w:val="21"/>
+                <w:szCs w:val="21"/>
+              </w:rPr>
+              <w:t>11</w:t>
+            </w:r>
+            <w:r>
+              <w:rPr>
+                <w:rFonts w:eastAsia="宋体" w:hAnsi="Arial" w:hint="eastAsia"/>
+                <w:color w:val="000000"/>
+                <w:sz w:val="21"/>
+                <w:szCs w:val="21"/>
+              </w:rPr>
+              <w:t>-</w:t>
+            </w:r>
+            <w:r>
+              <w:rPr>
+                <w:rFonts w:eastAsia="宋体" w:hAnsi="Arial"/>
+                <w:color w:val="000000"/>
+                <w:sz w:val="21"/>
+                <w:szCs w:val="21"/>
+              </w:rPr>
+              <w:t>13</w:t>
+            </w:r>
+          </w:p>
+        </w:tc>
+        <w:tc>
+          <w:tcPr>
+            <w:tcW w:w="1609" w:type="dxa"/>
+            <w:vAlign w:val="center"/>
+          </w:tcPr>
+          <w:p>
+            <w:pPr>
+              <w:pStyle w:val="220"/>
+              <w:spacing w:before="31" w:after="31"/>
+              <w:jc w:val="both"/>
+              <w:rPr>
+                <w:rFonts w:eastAsia="宋体" w:hAnsi="Arial"/>
+                <w:color w:val="000000"/>
+                <w:sz w:val="21"/>
+                <w:szCs w:val="21"/>
+              </w:rPr>
+            </w:pPr>
+            <w:r>
+              <w:rPr>
+                <w:rFonts w:eastAsia="宋体" w:hAnsi="Arial" w:hint="eastAsia"/>
+                <w:color w:val="000000"/>
+                <w:sz w:val="21"/>
+                <w:szCs w:val="21"/>
+              </w:rPr>
+              <w:t>强调突出前后端工作</w:t>
             </w:r>
           </w:p>
         </w:tc>
@@ -6803,122 +7036,6 @@
           </w:p>
         </w:tc>
       </w:tr>
-      <w:tr>
-        <w:trPr>
-          <w:cantSplit/>
-          <w:trHeight w:val="433"/>
-          <w:jc w:val="center"/>
-        </w:trPr>
-        <w:tc>
-          <w:tcPr>
-            <w:tcW w:w="816" w:type="dxa"/>
-            <w:vAlign w:val="center"/>
-          </w:tcPr>
-          <w:p>
-            <w:pPr>
-              <w:pStyle w:val="220"/>
-              <w:spacing w:before="31" w:after="31"/>
-              <w:rPr>
-                <w:rFonts w:eastAsia="宋体" w:hAnsi="Arial"/>
-                <w:color w:val="000000"/>
-                <w:sz w:val="21"/>
-                <w:szCs w:val="21"/>
-              </w:rPr>
-            </w:pPr>
-          </w:p>
-        </w:tc>
-        <w:tc>
-          <w:tcPr>
-            <w:tcW w:w="1699" w:type="dxa"/>
-            <w:vAlign w:val="center"/>
-          </w:tcPr>
-          <w:p>
-            <w:pPr>
-              <w:pStyle w:val="220"/>
-              <w:spacing w:before="31" w:after="31"/>
-              <w:rPr>
-                <w:rFonts w:eastAsia="宋体" w:hAnsi="Arial"/>
-                <w:color w:val="000000"/>
-                <w:sz w:val="21"/>
-                <w:szCs w:val="21"/>
-              </w:rPr>
-            </w:pPr>
-          </w:p>
-        </w:tc>
-        <w:tc>
-          <w:tcPr>
-            <w:tcW w:w="1279" w:type="dxa"/>
-            <w:vAlign w:val="center"/>
-          </w:tcPr>
-          <w:p>
-            <w:pPr>
-              <w:pStyle w:val="220"/>
-              <w:spacing w:before="31" w:after="31"/>
-              <w:rPr>
-                <w:rFonts w:eastAsia="宋体" w:hAnsi="Arial"/>
-                <w:color w:val="000000"/>
-                <w:sz w:val="21"/>
-                <w:szCs w:val="21"/>
-              </w:rPr>
-            </w:pPr>
-          </w:p>
-        </w:tc>
-        <w:tc>
-          <w:tcPr>
-            <w:tcW w:w="1416" w:type="dxa"/>
-            <w:vAlign w:val="center"/>
-          </w:tcPr>
-          <w:p>
-            <w:pPr>
-              <w:pStyle w:val="220"/>
-              <w:spacing w:before="31" w:after="31"/>
-              <w:rPr>
-                <w:rFonts w:eastAsia="宋体" w:hAnsi="Arial"/>
-                <w:color w:val="000000"/>
-                <w:sz w:val="21"/>
-                <w:szCs w:val="21"/>
-              </w:rPr>
-            </w:pPr>
-          </w:p>
-        </w:tc>
-        <w:tc>
-          <w:tcPr>
-            <w:tcW w:w="1703" w:type="dxa"/>
-            <w:vAlign w:val="center"/>
-          </w:tcPr>
-          <w:p>
-            <w:pPr>
-              <w:pStyle w:val="220"/>
-              <w:spacing w:before="31" w:after="31"/>
-              <w:rPr>
-                <w:rFonts w:eastAsia="宋体" w:hAnsi="Arial"/>
-                <w:color w:val="000000"/>
-                <w:sz w:val="21"/>
-                <w:szCs w:val="21"/>
-              </w:rPr>
-            </w:pPr>
-          </w:p>
-        </w:tc>
-        <w:tc>
-          <w:tcPr>
-            <w:tcW w:w="1609" w:type="dxa"/>
-            <w:vAlign w:val="center"/>
-          </w:tcPr>
-          <w:p>
-            <w:pPr>
-              <w:pStyle w:val="220"/>
-              <w:spacing w:before="31" w:after="31"/>
-              <w:jc w:val="both"/>
-              <w:rPr>
-                <w:rFonts w:eastAsia="宋体" w:hAnsi="Arial"/>
-                <w:color w:val="000000"/>
-                <w:sz w:val="21"/>
-                <w:szCs w:val="21"/>
-              </w:rPr>
-            </w:pPr>
-          </w:p>
-        </w:tc>
-      </w:tr>
     </w:tbl>
     <w:p>
       <w:pPr>
@@ -7510,7 +7627,6 @@
         </w:rPr>
         <w:t>更是大展身手，</w:t>
       </w:r>
-      <w:proofErr w:type="spellStart"/>
       <w:r>
         <w:rPr>
           <w:rFonts w:hint="eastAsia"/>
@@ -7520,7 +7636,6 @@
       <w:r>
         <w:t>CNN</w:t>
       </w:r>
-      <w:proofErr w:type="spellEnd"/>
       <w:r>
         <w:rPr>
           <w:rFonts w:hint="eastAsia"/>
@@ -8313,11 +8428,6 @@
       </w:r>
     </w:p>
     <w:p>
-      <w:pPr>
-        <w:rPr>
-          <w:rFonts w:hint="eastAsia"/>
-        </w:rPr>
-      </w:pPr>
       <w:r>
         <w:rPr>
           <w:rFonts w:hint="eastAsia"/>
@@ -8360,7 +8470,19 @@
         <w:rPr>
           <w:rFonts w:hint="eastAsia"/>
         </w:rPr>
-        <w:t>本项目中的技术问题主要为自然语言处理和图像识别上面的问题</w:t>
+        <w:t>本项目中的技术问题主要为自然语言处理和图像识别</w:t>
+      </w:r>
+      <w:r>
+        <w:rPr>
+          <w:rFonts w:hint="eastAsia"/>
+        </w:rPr>
+        <w:t>方面</w:t>
+      </w:r>
+      <w:r>
+        <w:rPr>
+          <w:rFonts w:hint="eastAsia"/>
+        </w:rPr>
+        <w:t>的问题</w:t>
       </w:r>
       <w:r>
         <w:rPr>
@@ -8552,11 +8674,6 @@
       </w:r>
     </w:p>
     <w:p>
-      <w:pPr>
-        <w:rPr>
-          <w:rFonts w:hint="eastAsia"/>
-        </w:rPr>
-      </w:pPr>
       <w:r>
         <w:rPr>
           <w:rFonts w:hint="eastAsia"/>
@@ -8904,11 +9021,6 @@
       </w:r>
     </w:p>
     <w:p>
-      <w:pPr>
-        <w:rPr>
-          <w:rFonts w:hint="eastAsia"/>
-        </w:rPr>
-      </w:pPr>
       <w:r>
         <w:rPr>
           <w:rFonts w:hint="eastAsia"/>
@@ -8943,26 +9055,49 @@
         <w:rPr>
           <w:rFonts w:hint="eastAsia"/>
         </w:rPr>
-        <w:t>凯源搜索引擎对数据库建立索引。</w:t>
-      </w:r>
-      <w:bookmarkStart w:id="64" w:name="_GoBack"/>
-      <w:bookmarkEnd w:id="64"/>
+        <w:t>开源</w:t>
+      </w:r>
+      <w:r>
+        <w:rPr>
+          <w:rFonts w:hint="eastAsia"/>
+        </w:rPr>
+        <w:t>搜索引擎</w:t>
+      </w:r>
+      <w:r>
+        <w:rPr>
+          <w:rFonts w:hint="eastAsia"/>
+        </w:rPr>
+        <w:t>框架</w:t>
+      </w:r>
+      <w:r>
+        <w:rPr>
+          <w:rFonts w:hint="eastAsia"/>
+        </w:rPr>
+        <w:t>对数据库建立索引。</w:t>
+      </w:r>
     </w:p>
     <w:p>
       <w:pPr>
+        <w:rPr>
+          <w:rFonts w:hint="eastAsia"/>
+        </w:rPr>
+      </w:pPr>
+    </w:p>
+    <w:p>
+      <w:pPr>
         <w:pStyle w:val="1"/>
       </w:pPr>
-      <w:bookmarkStart w:id="65" w:name="_Toc527197322"/>
+      <w:bookmarkStart w:id="64" w:name="_Toc527197322"/>
       <w:bookmarkEnd w:id="45"/>
       <w:bookmarkEnd w:id="46"/>
-      <w:commentRangeStart w:id="66"/>
+      <w:commentRangeStart w:id="65"/>
       <w:r>
         <w:rPr>
           <w:rFonts w:hint="eastAsia"/>
         </w:rPr>
         <w:t>相关工作</w:t>
       </w:r>
-      <w:commentRangeEnd w:id="66"/>
+      <w:commentRangeEnd w:id="65"/>
       <w:r>
         <w:rPr>
           <w:rStyle w:val="afff4"/>
@@ -8971,9 +9106,9 @@
           <w:bCs w:val="0"/>
           <w:kern w:val="2"/>
         </w:rPr>
-        <w:commentReference w:id="66"/>
-      </w:r>
-      <w:bookmarkEnd w:id="65"/>
+        <w:commentReference w:id="65"/>
+      </w:r>
+      <w:bookmarkEnd w:id="64"/>
     </w:p>
     <w:p>
       <w:pPr>
@@ -9080,6 +9215,7 @@
       </w:pPr>
       <w:proofErr w:type="spellStart"/>
       <w:r>
+        <w:lastRenderedPageBreak/>
         <w:t>ELMo</w:t>
       </w:r>
       <w:proofErr w:type="spellEnd"/>
@@ -9136,11 +9272,7 @@
       </w:r>
       <w:proofErr w:type="spellEnd"/>
       <w:r>
-        <w:t>不同的是其动态词向量</w:t>
-      </w:r>
-      <w:r>
-        <w:lastRenderedPageBreak/>
-        <w:t>的思想，其本质即通过训练</w:t>
+        <w:t>不同的是其动态词向量的思想，其本质即通过训练</w:t>
       </w:r>
       <w:r>
         <w:t>language model</w:t>
@@ -9269,15 +9401,15 @@
       <w:pPr>
         <w:pStyle w:val="1"/>
       </w:pPr>
-      <w:bookmarkStart w:id="67" w:name="_Toc527197323"/>
-      <w:commentRangeStart w:id="68"/>
+      <w:bookmarkStart w:id="66" w:name="_Toc527197323"/>
+      <w:commentRangeStart w:id="67"/>
       <w:r>
         <w:rPr>
           <w:rFonts w:hint="eastAsia"/>
         </w:rPr>
         <w:t>技术方案</w:t>
       </w:r>
-      <w:commentRangeEnd w:id="68"/>
+      <w:commentRangeEnd w:id="67"/>
       <w:r>
         <w:rPr>
           <w:rStyle w:val="afff4"/>
@@ -9286,23 +9418,23 @@
           <w:bCs w:val="0"/>
           <w:kern w:val="2"/>
         </w:rPr>
-        <w:commentReference w:id="68"/>
-      </w:r>
-      <w:bookmarkEnd w:id="67"/>
+        <w:commentReference w:id="67"/>
+      </w:r>
+      <w:bookmarkEnd w:id="66"/>
     </w:p>
     <w:p>
       <w:pPr>
         <w:pStyle w:val="2"/>
       </w:pPr>
-      <w:bookmarkStart w:id="69" w:name="_Toc527197324"/>
-      <w:commentRangeStart w:id="70"/>
+      <w:bookmarkStart w:id="68" w:name="_Toc527197324"/>
+      <w:commentRangeStart w:id="69"/>
       <w:r>
         <w:rPr>
           <w:rFonts w:hint="eastAsia"/>
         </w:rPr>
         <w:t>技术方向</w:t>
       </w:r>
-      <w:commentRangeEnd w:id="70"/>
+      <w:commentRangeEnd w:id="69"/>
       <w:r>
         <w:rPr>
           <w:rStyle w:val="afff4"/>
@@ -9310,9 +9442,9 @@
           <w:b w:val="0"/>
           <w:bCs w:val="0"/>
         </w:rPr>
-        <w:commentReference w:id="70"/>
-      </w:r>
-      <w:bookmarkEnd w:id="69"/>
+        <w:commentReference w:id="69"/>
+      </w:r>
+      <w:bookmarkEnd w:id="68"/>
     </w:p>
     <w:p>
       <w:r>
@@ -9350,45 +9482,163 @@
       <w:pPr>
         <w:pStyle w:val="2"/>
       </w:pPr>
-      <w:bookmarkStart w:id="71" w:name="_Toc527197325"/>
+      <w:bookmarkStart w:id="70" w:name="_Toc527197325"/>
       <w:r>
         <w:rPr>
           <w:rFonts w:hint="eastAsia"/>
         </w:rPr>
         <w:t>模型选择</w:t>
+      </w:r>
+      <w:bookmarkEnd w:id="70"/>
+    </w:p>
+    <w:p>
+      <w:pPr>
+        <w:pStyle w:val="3"/>
+      </w:pPr>
+      <w:bookmarkStart w:id="71" w:name="_Toc527197326"/>
+      <w:r>
+        <w:rPr>
+          <w:rFonts w:hint="eastAsia"/>
+        </w:rPr>
+        <w:t>模型设计</w:t>
       </w:r>
       <w:bookmarkEnd w:id="71"/>
     </w:p>
     <w:p>
-      <w:pPr>
-        <w:pStyle w:val="3"/>
-      </w:pPr>
-      <w:bookmarkStart w:id="72" w:name="_Toc527197326"/>
-      <w:r>
-        <w:rPr>
-          <w:rFonts w:hint="eastAsia"/>
-        </w:rPr>
-        <w:t>模型设计</w:t>
-      </w:r>
-      <w:bookmarkEnd w:id="72"/>
+      <w:r>
+        <w:rPr>
+          <w:rFonts w:hint="eastAsia"/>
+        </w:rPr>
+        <w:t>对于文本分类问题，我们决定使用</w:t>
+      </w:r>
+      <w:proofErr w:type="spellStart"/>
+      <w:r>
+        <w:t>ELMo</w:t>
+      </w:r>
+      <w:proofErr w:type="spellEnd"/>
+      <w:r>
+        <w:rPr>
+          <w:rFonts w:hint="eastAsia"/>
+        </w:rPr>
+        <w:t>对单词进行</w:t>
+      </w:r>
+      <w:r>
+        <w:rPr>
+          <w:rFonts w:hint="eastAsia"/>
+        </w:rPr>
+        <w:t>embedding</w:t>
+      </w:r>
+      <w:r>
+        <w:rPr>
+          <w:rFonts w:hint="eastAsia"/>
+        </w:rPr>
+        <w:t>，之后使用</w:t>
+      </w:r>
+      <w:r>
+        <w:rPr>
+          <w:rFonts w:hint="eastAsia"/>
+        </w:rPr>
+        <w:t>R</w:t>
+      </w:r>
+      <w:r>
+        <w:t>NN(LSTM)</w:t>
+      </w:r>
+      <w:r>
+        <w:rPr>
+          <w:rFonts w:hint="eastAsia"/>
+        </w:rPr>
+        <w:t>对文章进行</w:t>
+      </w:r>
+      <w:r>
+        <w:rPr>
+          <w:rFonts w:hint="eastAsia"/>
+        </w:rPr>
+        <w:t>embedding</w:t>
+      </w:r>
+      <w:r>
+        <w:rPr>
+          <w:rFonts w:hint="eastAsia"/>
+        </w:rPr>
+        <w:t>，</w:t>
+      </w:r>
+      <w:r>
+        <w:rPr>
+          <w:rFonts w:hint="eastAsia"/>
+        </w:rPr>
+        <w:t>之后使用</w:t>
+      </w:r>
+      <w:r>
+        <w:rPr>
+          <w:rFonts w:hint="eastAsia"/>
+        </w:rPr>
+        <w:t>Text</w:t>
+      </w:r>
+      <w:r>
+        <w:t>CNN</w:t>
+      </w:r>
+      <w:r>
+        <w:rPr>
+          <w:rFonts w:hint="eastAsia"/>
+        </w:rPr>
+        <w:t>进行文本分类。</w:t>
+      </w:r>
     </w:p>
     <w:p>
       <w:r>
         <w:rPr>
           <w:rFonts w:hint="eastAsia"/>
         </w:rPr>
-        <w:t>对于文本分类问题，我们决定使用</w:t>
+        <w:t>对于图像识别问题，我们使用</w:t>
+      </w:r>
+      <w:r>
+        <w:rPr>
+          <w:rFonts w:hint="eastAsia"/>
+        </w:rPr>
+        <w:t>C</w:t>
+      </w:r>
+      <w:r>
+        <w:t>NN</w:t>
+      </w:r>
+      <w:r>
+        <w:rPr>
+          <w:rFonts w:hint="eastAsia"/>
+        </w:rPr>
+        <w:t>对图像进行卷积</w:t>
+      </w:r>
+      <w:r>
+        <w:rPr>
+          <w:rFonts w:hint="eastAsia"/>
+        </w:rPr>
+        <w:t>，</w:t>
+      </w:r>
+      <w:r>
+        <w:rPr>
+          <w:rFonts w:hint="eastAsia"/>
+        </w:rPr>
+        <w:t>输出向量，将向量和</w:t>
       </w:r>
       <w:proofErr w:type="spellStart"/>
       <w:r>
-        <w:t>ELMo</w:t>
+        <w:rPr>
+          <w:rFonts w:hint="eastAsia"/>
+        </w:rPr>
+        <w:t>E</w:t>
+      </w:r>
+      <w:r>
+        <w:t>LM</w:t>
+      </w:r>
+      <w:r>
+        <w:rPr>
+          <w:rFonts w:hint="eastAsia"/>
+        </w:rPr>
+        <w:t>o</w:t>
       </w:r>
       <w:proofErr w:type="spellEnd"/>
       <w:r>
         <w:rPr>
           <w:rFonts w:hint="eastAsia"/>
         </w:rPr>
-        <w:t>对单词进行</w:t>
+        <w:t>模型产出的单词</w:t>
       </w:r>
       <w:r>
         <w:rPr>
@@ -9400,142 +9650,77 @@
         <w:rPr>
           <w:rFonts w:hint="eastAsia"/>
         </w:rPr>
-        <w:t>，之后使用</w:t>
-      </w:r>
-      <w:r>
-        <w:rPr>
-          <w:rFonts w:hint="eastAsia"/>
-        </w:rPr>
-        <w:t>R</w:t>
-      </w:r>
-      <w:r>
-        <w:t>NN(LSTM)</w:t>
-      </w:r>
-      <w:r>
-        <w:rPr>
-          <w:rFonts w:hint="eastAsia"/>
-        </w:rPr>
-        <w:t>对文章进行</w:t>
-      </w:r>
-      <w:r>
-        <w:rPr>
-          <w:rFonts w:hint="eastAsia"/>
-        </w:rPr>
-        <w:t>embedding</w:t>
-      </w:r>
-      <w:r>
-        <w:rPr>
-          <w:rFonts w:hint="eastAsia"/>
-        </w:rPr>
-        <w:t>，</w:t>
-      </w:r>
-      <w:r>
-        <w:rPr>
-          <w:rFonts w:hint="eastAsia"/>
-        </w:rPr>
-        <w:t>之后使用</w:t>
-      </w:r>
-      <w:proofErr w:type="spellStart"/>
-      <w:r>
-        <w:rPr>
-          <w:rFonts w:hint="eastAsia"/>
-        </w:rPr>
-        <w:t>Text</w:t>
-      </w:r>
-      <w:r>
-        <w:t>CNN</w:t>
-      </w:r>
-      <w:proofErr w:type="spellEnd"/>
-      <w:r>
-        <w:rPr>
-          <w:rFonts w:hint="eastAsia"/>
-        </w:rPr>
-        <w:t>进行文本分类。</w:t>
+        <w:t>进行比对，得到最佳匹配。</w:t>
       </w:r>
     </w:p>
     <w:p>
-      <w:r>
-        <w:rPr>
-          <w:rFonts w:hint="eastAsia"/>
-        </w:rPr>
-        <w:t>对于图像识别问题，我们使用</w:t>
-      </w:r>
-      <w:r>
-        <w:rPr>
-          <w:rFonts w:hint="eastAsia"/>
-        </w:rPr>
-        <w:t>C</w:t>
-      </w:r>
-      <w:r>
-        <w:t>NN</w:t>
-      </w:r>
-      <w:r>
-        <w:rPr>
-          <w:rFonts w:hint="eastAsia"/>
-        </w:rPr>
-        <w:t>对图像进行卷积</w:t>
-      </w:r>
-      <w:r>
-        <w:rPr>
-          <w:rFonts w:hint="eastAsia"/>
-        </w:rPr>
-        <w:t>，</w:t>
-      </w:r>
-      <w:r>
-        <w:rPr>
-          <w:rFonts w:hint="eastAsia"/>
-        </w:rPr>
-        <w:t>输出向量，将向量和</w:t>
-      </w:r>
-      <w:proofErr w:type="spellStart"/>
-      <w:r>
-        <w:rPr>
-          <w:rFonts w:hint="eastAsia"/>
-        </w:rPr>
-        <w:t>E</w:t>
-      </w:r>
-      <w:r>
-        <w:t>LM</w:t>
-      </w:r>
-      <w:r>
-        <w:rPr>
-          <w:rFonts w:hint="eastAsia"/>
-        </w:rPr>
-        <w:t>o</w:t>
-      </w:r>
-      <w:proofErr w:type="spellEnd"/>
-      <w:r>
-        <w:rPr>
-          <w:rFonts w:hint="eastAsia"/>
-        </w:rPr>
-        <w:t>模型产出的单词</w:t>
-      </w:r>
-      <w:r>
-        <w:rPr>
-          <w:rFonts w:hint="eastAsia"/>
-        </w:rPr>
-        <w:t>embedding</w:t>
-      </w:r>
-      <w:r>
-        <w:rPr>
-          <w:rFonts w:hint="eastAsia"/>
-        </w:rPr>
-        <w:t>进行比对，得到最佳匹配。</w:t>
+      <w:pPr>
+        <w:rPr>
+          <w:rFonts w:hint="eastAsia"/>
+        </w:rPr>
+      </w:pPr>
+      <w:r>
+        <w:rPr>
+          <w:rFonts w:hint="eastAsia"/>
+        </w:rPr>
+        <w:t>为分担服务器工作，提高用户体验感，我们将文本分类所使用的</w:t>
+      </w:r>
+      <w:r>
+        <w:rPr>
+          <w:rFonts w:hint="eastAsia"/>
+        </w:rPr>
+        <w:t>Text</w:t>
+      </w:r>
+      <w:r>
+        <w:t>CNN</w:t>
+      </w:r>
+      <w:r>
+        <w:rPr>
+          <w:rFonts w:hint="eastAsia"/>
+        </w:rPr>
+        <w:t>模型放置在用户前端，并使用</w:t>
+      </w:r>
+      <w:r>
+        <w:rPr>
+          <w:rFonts w:hint="eastAsia"/>
+        </w:rPr>
+        <w:t>tensorflow</w:t>
+      </w:r>
+      <w:r>
+        <w:t>.js</w:t>
+      </w:r>
+      <w:r>
+        <w:rPr>
+          <w:rFonts w:hint="eastAsia"/>
+        </w:rPr>
+        <w:t>等前端深度学习框架让模型在前端进行</w:t>
+      </w:r>
+      <w:r>
+        <w:rPr>
+          <w:rFonts w:hint="eastAsia"/>
+        </w:rPr>
+        <w:t>inference</w:t>
+      </w:r>
+      <w:r>
+        <w:rPr>
+          <w:rFonts w:hint="eastAsia"/>
+        </w:rPr>
+        <w:t>。</w:t>
       </w:r>
     </w:p>
     <w:p>
       <w:pPr>
         <w:pStyle w:val="3"/>
       </w:pPr>
-      <w:bookmarkStart w:id="73" w:name="_Toc527197327"/>
-      <w:commentRangeStart w:id="74"/>
+      <w:bookmarkStart w:id="72" w:name="_Toc527197327"/>
+      <w:commentRangeStart w:id="73"/>
       <w:r>
         <w:rPr>
           <w:rFonts w:hint="eastAsia"/>
         </w:rPr>
         <w:t>模型结构</w:t>
       </w:r>
-      <w:commentRangeEnd w:id="74"/>
+      <w:commentRangeEnd w:id="73"/>
       <w:r>
         <w:rPr>
           <w:rStyle w:val="afff4"/>
@@ -9543,9 +9728,9 @@
           <w:b w:val="0"/>
           <w:bCs w:val="0"/>
         </w:rPr>
-        <w:commentReference w:id="74"/>
-      </w:r>
-      <w:bookmarkEnd w:id="73"/>
+        <w:commentReference w:id="73"/>
+      </w:r>
+      <w:bookmarkEnd w:id="72"/>
     </w:p>
     <w:p>
       <w:r>
@@ -9562,12 +9747,24 @@
       </w:r>
       <w:proofErr w:type="spellStart"/>
       <w:r>
+        <w:rPr>
+          <w:rFonts w:hint="eastAsia"/>
+        </w:rPr>
+        <w:t>E</w:t>
+      </w:r>
+      <w:r>
+        <w:t>LMo</w:t>
+      </w:r>
+      <w:r>
+        <w:rPr>
+          <w:rFonts w:hint="eastAsia"/>
+        </w:rPr>
+        <w:t>+</w:t>
+      </w:r>
+      <w:r>
         <w:t>LSTM</w:t>
       </w:r>
       <w:r>
-        <w:rPr>
-          <w:rFonts w:hint="eastAsia"/>
-        </w:rPr>
         <w:t>+</w:t>
       </w:r>
       <w:r>
@@ -9602,6 +9799,11 @@
       </w:r>
     </w:p>
     <w:p>
+      <w:pPr>
+        <w:rPr>
+          <w:rFonts w:hint="eastAsia"/>
+        </w:rPr>
+      </w:pPr>
       <w:r>
         <w:rPr>
           <w:rFonts w:hint="eastAsia"/>
@@ -9609,9 +9811,17 @@
         </w:rPr>
         <w:lastRenderedPageBreak/>
         <w:drawing>
-          <wp:inline distT="0" distB="0" distL="0" distR="0" wp14:anchorId="5F9CA4AE" wp14:editId="0F43D786">
+          <wp:anchor distT="0" distB="0" distL="114300" distR="114300" simplePos="0" relativeHeight="251658240" behindDoc="0" locked="0" layoutInCell="1" allowOverlap="1" wp14:anchorId="5F9CA4AE" wp14:editId="5C06AD99">
+            <wp:simplePos x="0" y="0"/>
+            <wp:positionH relativeFrom="column">
+              <wp:posOffset>714375</wp:posOffset>
+            </wp:positionH>
+            <wp:positionV relativeFrom="paragraph">
+              <wp:posOffset>0</wp:posOffset>
+            </wp:positionV>
             <wp:extent cx="3840480" cy="5092589"/>
             <wp:effectExtent l="0" t="0" r="7620" b="0"/>
+            <wp:wrapTopAndBottom/>
             <wp:docPr id="2" name="图片 2"/>
             <wp:cNvGraphicFramePr>
               <a:graphicFrameLocks xmlns:a="http://schemas.openxmlformats.org/drawingml/2006/main" noChangeAspect="1"/>
@@ -9638,7 +9848,7 @@
                   <pic:spPr>
                     <a:xfrm>
                       <a:off x="0" y="0"/>
-                      <a:ext cx="3856052" cy="5113238"/>
+                      <a:ext cx="3840480" cy="5092589"/>
                     </a:xfrm>
                     <a:prstGeom prst="rect">
                       <a:avLst/>
@@ -9647,23 +9857,76 @@
                 </pic:pic>
               </a:graphicData>
             </a:graphic>
-          </wp:inline>
+          </wp:anchor>
         </w:drawing>
+      </w:r>
+      <w:r>
+        <w:rPr>
+          <w:rFonts w:hint="eastAsia"/>
+        </w:rPr>
+        <w:t>1</w:t>
+      </w:r>
+      <w:r>
+        <w:t xml:space="preserve">.1 </w:t>
+      </w:r>
+      <w:r>
+        <w:rPr>
+          <w:rFonts w:hint="eastAsia"/>
+        </w:rPr>
+        <w:t>模型流程图，其中</w:t>
+      </w:r>
+      <w:r>
+        <w:rPr>
+          <w:rFonts w:hint="eastAsia"/>
+        </w:rPr>
+        <w:t>x</w:t>
+      </w:r>
+      <w:r>
+        <w:rPr>
+          <w:rFonts w:hint="eastAsia"/>
+        </w:rPr>
+        <w:t>色代表用户浏览器中执行的流程，</w:t>
+      </w:r>
+      <w:r>
+        <w:rPr>
+          <w:rFonts w:hint="eastAsia"/>
+        </w:rPr>
+        <w:t>x</w:t>
+      </w:r>
+      <w:r>
+        <w:rPr>
+          <w:rFonts w:hint="eastAsia"/>
+        </w:rPr>
+        <w:t>色代表服务</w:t>
+      </w:r>
+      <w:proofErr w:type="gramStart"/>
+      <w:r>
+        <w:rPr>
+          <w:rFonts w:hint="eastAsia"/>
+        </w:rPr>
+        <w:t>端执行</w:t>
+      </w:r>
+      <w:proofErr w:type="gramEnd"/>
+      <w:r>
+        <w:rPr>
+          <w:rFonts w:hint="eastAsia"/>
+        </w:rPr>
+        <w:t>的流程</w:t>
       </w:r>
     </w:p>
     <w:p>
       <w:pPr>
         <w:pStyle w:val="3"/>
       </w:pPr>
-      <w:bookmarkStart w:id="75" w:name="_Toc527197328"/>
-      <w:commentRangeStart w:id="76"/>
+      <w:bookmarkStart w:id="74" w:name="_Toc527197328"/>
+      <w:commentRangeStart w:id="75"/>
       <w:r>
         <w:rPr>
           <w:rFonts w:hint="eastAsia"/>
         </w:rPr>
         <w:t>数据集</w:t>
       </w:r>
-      <w:commentRangeEnd w:id="76"/>
+      <w:commentRangeEnd w:id="75"/>
       <w:r>
         <w:rPr>
           <w:rStyle w:val="afff4"/>
@@ -9671,9 +9934,9 @@
           <w:b w:val="0"/>
           <w:bCs w:val="0"/>
         </w:rPr>
-        <w:commentReference w:id="76"/>
-      </w:r>
-      <w:bookmarkEnd w:id="75"/>
+        <w:commentReference w:id="75"/>
+      </w:r>
+      <w:bookmarkEnd w:id="74"/>
     </w:p>
     <w:p>
       <w:pPr>
@@ -9974,15 +10237,15 @@
       <w:pPr>
         <w:pStyle w:val="2"/>
       </w:pPr>
-      <w:bookmarkStart w:id="77" w:name="_Toc527197329"/>
-      <w:commentRangeStart w:id="78"/>
+      <w:bookmarkStart w:id="76" w:name="_Toc527197329"/>
+      <w:commentRangeStart w:id="77"/>
       <w:r>
         <w:rPr>
           <w:rFonts w:hint="eastAsia"/>
         </w:rPr>
         <w:t>结果期望</w:t>
       </w:r>
-      <w:commentRangeEnd w:id="78"/>
+      <w:commentRangeEnd w:id="77"/>
       <w:r>
         <w:rPr>
           <w:rStyle w:val="afff4"/>
@@ -9990,9 +10253,9 @@
           <w:b w:val="0"/>
           <w:bCs w:val="0"/>
         </w:rPr>
-        <w:commentReference w:id="78"/>
-      </w:r>
-      <w:bookmarkEnd w:id="77"/>
+        <w:commentReference w:id="77"/>
+      </w:r>
+      <w:bookmarkEnd w:id="76"/>
     </w:p>
     <w:p>
       <w:pPr>
@@ -10017,6 +10280,32 @@
           <w:rFonts w:hint="eastAsia"/>
         </w:rPr>
         <w:t>后，图片与文本结合合理，页面美化与文本风格统一，用户仅需要简单的修改就可生成最终作品用于各大平台发布。</w:t>
+      </w:r>
+      <w:r>
+        <w:rPr>
+          <w:rFonts w:hint="eastAsia"/>
+        </w:rPr>
+        <w:t>我们希望项目上线初期用户的评分反馈能在</w:t>
+      </w:r>
+      <w:r>
+        <w:rPr>
+          <w:rFonts w:hint="eastAsia"/>
+        </w:rPr>
+        <w:t>4</w:t>
+      </w:r>
+      <w:r>
+        <w:rPr>
+          <w:rFonts w:hint="eastAsia"/>
+        </w:rPr>
+        <w:t>分</w:t>
+      </w:r>
+      <w:bookmarkStart w:id="78" w:name="_GoBack"/>
+      <w:bookmarkEnd w:id="78"/>
+      <w:r>
+        <w:rPr>
+          <w:rFonts w:hint="eastAsia"/>
+        </w:rPr>
+        <w:t>及其以上。</w:t>
       </w:r>
     </w:p>
     <w:p>
@@ -10510,7 +10799,7 @@
       </w:r>
     </w:p>
   </w:comment>
-  <w:comment w:id="66" w:author="Lu, Siyuan" w:date="2018-10-13T11:55:00Z" w:initials="LS">
+  <w:comment w:id="65" w:author="Lu, Siyuan" w:date="2018-10-13T11:55:00Z" w:initials="LS">
     <w:p>
       <w:pPr>
         <w:pStyle w:val="afe"/>
@@ -10547,7 +10836,7 @@
       </w:r>
     </w:p>
   </w:comment>
-  <w:comment w:id="68" w:author="Lu, Siyuan" w:date="2018-10-13T12:32:00Z" w:initials="LS">
+  <w:comment w:id="67" w:author="Lu, Siyuan" w:date="2018-10-13T12:32:00Z" w:initials="LS">
     <w:p>
       <w:pPr>
         <w:pStyle w:val="afe"/>
@@ -10567,7 +10856,7 @@
       </w:r>
     </w:p>
   </w:comment>
-  <w:comment w:id="70" w:author="Lu, Siyuan" w:date="2018-10-13T11:59:00Z" w:initials="LS">
+  <w:comment w:id="69" w:author="Lu, Siyuan" w:date="2018-10-13T11:59:00Z" w:initials="LS">
     <w:p>
       <w:pPr>
         <w:pStyle w:val="afe"/>
@@ -10634,7 +10923,7 @@
       </w:r>
     </w:p>
   </w:comment>
-  <w:comment w:id="74" w:author="Lu, Siyuan" w:date="2018-10-13T12:30:00Z" w:initials="LS">
+  <w:comment w:id="73" w:author="Lu, Siyuan" w:date="2018-10-13T12:30:00Z" w:initials="LS">
     <w:p>
       <w:pPr>
         <w:pStyle w:val="afe"/>
@@ -10653,7 +10942,7 @@
       </w:r>
     </w:p>
   </w:comment>
-  <w:comment w:id="76" w:author="Lu, Siyuan" w:date="2018-10-13T12:05:00Z" w:initials="LS">
+  <w:comment w:id="75" w:author="Lu, Siyuan" w:date="2018-10-13T12:05:00Z" w:initials="LS">
     <w:p>
       <w:pPr>
         <w:pStyle w:val="afe"/>
@@ -10690,7 +10979,7 @@
       </w:r>
     </w:p>
   </w:comment>
-  <w:comment w:id="78" w:author="Lu, Siyuan" w:date="2018-10-13T12:08:00Z" w:initials="LS">
+  <w:comment w:id="77" w:author="Lu, Siyuan" w:date="2018-10-13T12:08:00Z" w:initials="LS">
     <w:p>
       <w:pPr>
         <w:pStyle w:val="afe"/>
@@ -15413,6 +15702,7 @@
   <w:style w:type="character" w:default="1" w:styleId="a1">
     <w:name w:val="Default Paragraph Font"/>
     <w:uiPriority w:val="1"/>
+    <w:semiHidden/>
     <w:unhideWhenUsed/>
   </w:style>
   <w:style w:type="table" w:default="1" w:styleId="a2">
@@ -20084,7 +20374,7 @@
 </file>
 
 <file path=customXml/itemProps1.xml><?xml version="1.0" encoding="utf-8"?>
-<ds:datastoreItem xmlns:ds="http://schemas.openxmlformats.org/officeDocument/2006/customXml" ds:itemID="{7F09344F-5A5D-439A-BAF5-48281CBF59B8}">
+<ds:datastoreItem xmlns:ds="http://schemas.openxmlformats.org/officeDocument/2006/customXml" ds:itemID="{5748938D-5FD4-4FED-B06F-DD4F3FFAB049}">
   <ds:schemaRefs>
     <ds:schemaRef ds:uri="http://schemas.openxmlformats.org/officeDocument/2006/bibliography"/>
   </ds:schemaRefs>

</xml_diff>

<commit_message>
add innovative analysis doc
add innovative analysis doc and modify the catalogue.
</commit_message>
<xml_diff>
--- a/docs/技术研究报告模版.docx
+++ b/docs/技术研究报告模版.docx
@@ -763,6 +763,8 @@
             </w:rPr>
             <w:commentReference w:id="5"/>
           </w:r>
+          <w:bookmarkStart w:id="6" w:name="_GoBack"/>
+          <w:bookmarkEnd w:id="6"/>
         </w:p>
         <w:p>
           <w:pPr>
@@ -772,6 +774,7 @@
               <w:rFonts w:asciiTheme="minorHAnsi" w:eastAsiaTheme="minorEastAsia" w:hAnsiTheme="minorHAnsi" w:cstheme="minorBidi"/>
               <w:b w:val="0"/>
               <w:noProof/>
+              <w:szCs w:val="22"/>
             </w:rPr>
           </w:pPr>
           <w:r>
@@ -783,7 +786,7 @@
           <w:r>
             <w:fldChar w:fldCharType="separate"/>
           </w:r>
-          <w:hyperlink w:anchor="_Toc527197310" w:history="1">
+          <w:hyperlink w:anchor="_Toc530388827" w:history="1">
             <w:r>
               <w:rPr>
                 <w:rStyle w:val="af"/>
@@ -796,6 +799,7 @@
                 <w:rFonts w:asciiTheme="minorHAnsi" w:eastAsiaTheme="minorEastAsia" w:hAnsiTheme="minorHAnsi" w:cstheme="minorBidi"/>
                 <w:b w:val="0"/>
                 <w:noProof/>
+                <w:szCs w:val="22"/>
               </w:rPr>
               <w:tab/>
             </w:r>
@@ -825,7 +829,7 @@
                 <w:noProof/>
                 <w:webHidden/>
               </w:rPr>
-              <w:instrText xml:space="preserve"> PAGEREF _Toc527197310 \h </w:instrText>
+              <w:instrText xml:space="preserve"> PAGEREF _Toc530388827 \h </w:instrText>
             </w:r>
             <w:r>
               <w:rPr>
@@ -866,9 +870,10 @@
             <w:rPr>
               <w:rFonts w:asciiTheme="minorHAnsi" w:eastAsiaTheme="minorEastAsia" w:hAnsiTheme="minorHAnsi" w:cstheme="minorBidi"/>
               <w:noProof/>
+              <w:szCs w:val="22"/>
             </w:rPr>
           </w:pPr>
-          <w:hyperlink w:anchor="_Toc527197311" w:history="1">
+          <w:hyperlink w:anchor="_Toc530388828" w:history="1">
             <w:r>
               <w:rPr>
                 <w:rStyle w:val="af"/>
@@ -880,6 +885,7 @@
               <w:rPr>
                 <w:rFonts w:asciiTheme="minorHAnsi" w:eastAsiaTheme="minorEastAsia" w:hAnsiTheme="minorHAnsi" w:cstheme="minorBidi"/>
                 <w:noProof/>
+                <w:szCs w:val="22"/>
               </w:rPr>
               <w:tab/>
             </w:r>
@@ -909,7 +915,7 @@
                 <w:noProof/>
                 <w:webHidden/>
               </w:rPr>
-              <w:instrText xml:space="preserve"> PAGEREF _Toc527197311 \h </w:instrText>
+              <w:instrText xml:space="preserve"> PAGEREF _Toc530388828 \h </w:instrText>
             </w:r>
             <w:r>
               <w:rPr>
@@ -950,9 +956,10 @@
             <w:rPr>
               <w:rFonts w:asciiTheme="minorHAnsi" w:eastAsiaTheme="minorEastAsia" w:hAnsiTheme="minorHAnsi" w:cstheme="minorBidi"/>
               <w:noProof/>
+              <w:szCs w:val="22"/>
             </w:rPr>
           </w:pPr>
-          <w:hyperlink w:anchor="_Toc527197312" w:history="1">
+          <w:hyperlink w:anchor="_Toc530388829" w:history="1">
             <w:r>
               <w:rPr>
                 <w:rStyle w:val="af"/>
@@ -964,6 +971,7 @@
               <w:rPr>
                 <w:rFonts w:asciiTheme="minorHAnsi" w:eastAsiaTheme="minorEastAsia" w:hAnsiTheme="minorHAnsi" w:cstheme="minorBidi"/>
                 <w:noProof/>
+                <w:szCs w:val="22"/>
               </w:rPr>
               <w:tab/>
             </w:r>
@@ -993,7 +1001,7 @@
                 <w:noProof/>
                 <w:webHidden/>
               </w:rPr>
-              <w:instrText xml:space="preserve"> PAGEREF _Toc527197312 \h </w:instrText>
+              <w:instrText xml:space="preserve"> PAGEREF _Toc530388829 \h </w:instrText>
             </w:r>
             <w:r>
               <w:rPr>
@@ -1034,9 +1042,10 @@
             <w:rPr>
               <w:rFonts w:asciiTheme="minorHAnsi" w:eastAsiaTheme="minorEastAsia" w:hAnsiTheme="minorHAnsi" w:cstheme="minorBidi"/>
               <w:noProof/>
+              <w:szCs w:val="22"/>
             </w:rPr>
           </w:pPr>
-          <w:hyperlink w:anchor="_Toc527197313" w:history="1">
+          <w:hyperlink w:anchor="_Toc530388830" w:history="1">
             <w:r>
               <w:rPr>
                 <w:rStyle w:val="af"/>
@@ -1048,6 +1057,7 @@
               <w:rPr>
                 <w:rFonts w:asciiTheme="minorHAnsi" w:eastAsiaTheme="minorEastAsia" w:hAnsiTheme="minorHAnsi" w:cstheme="minorBidi"/>
                 <w:noProof/>
+                <w:szCs w:val="22"/>
               </w:rPr>
               <w:tab/>
             </w:r>
@@ -1077,7 +1087,7 @@
                 <w:noProof/>
                 <w:webHidden/>
               </w:rPr>
-              <w:instrText xml:space="preserve"> PAGEREF _Toc527197313 \h </w:instrText>
+              <w:instrText xml:space="preserve"> PAGEREF _Toc530388830 \h </w:instrText>
             </w:r>
             <w:r>
               <w:rPr>
@@ -1118,9 +1128,10 @@
             <w:rPr>
               <w:rFonts w:asciiTheme="minorHAnsi" w:eastAsiaTheme="minorEastAsia" w:hAnsiTheme="minorHAnsi" w:cstheme="minorBidi"/>
               <w:noProof/>
+              <w:szCs w:val="22"/>
             </w:rPr>
           </w:pPr>
-          <w:hyperlink w:anchor="_Toc527197314" w:history="1">
+          <w:hyperlink w:anchor="_Toc530388831" w:history="1">
             <w:r>
               <w:rPr>
                 <w:rStyle w:val="af"/>
@@ -1132,6 +1143,7 @@
               <w:rPr>
                 <w:rFonts w:asciiTheme="minorHAnsi" w:eastAsiaTheme="minorEastAsia" w:hAnsiTheme="minorHAnsi" w:cstheme="minorBidi"/>
                 <w:noProof/>
+                <w:szCs w:val="22"/>
               </w:rPr>
               <w:tab/>
             </w:r>
@@ -1161,7 +1173,7 @@
                 <w:noProof/>
                 <w:webHidden/>
               </w:rPr>
-              <w:instrText xml:space="preserve"> PAGEREF _Toc527197314 \h </w:instrText>
+              <w:instrText xml:space="preserve"> PAGEREF _Toc530388831 \h </w:instrText>
             </w:r>
             <w:r>
               <w:rPr>
@@ -1202,9 +1214,10 @@
             <w:rPr>
               <w:rFonts w:asciiTheme="minorHAnsi" w:eastAsiaTheme="minorEastAsia" w:hAnsiTheme="minorHAnsi" w:cstheme="minorBidi"/>
               <w:noProof/>
+              <w:szCs w:val="22"/>
             </w:rPr>
           </w:pPr>
-          <w:hyperlink w:anchor="_Toc527197315" w:history="1">
+          <w:hyperlink w:anchor="_Toc530388832" w:history="1">
             <w:r>
               <w:rPr>
                 <w:rStyle w:val="af"/>
@@ -1216,6 +1229,7 @@
               <w:rPr>
                 <w:rFonts w:asciiTheme="minorHAnsi" w:eastAsiaTheme="minorEastAsia" w:hAnsiTheme="minorHAnsi" w:cstheme="minorBidi"/>
                 <w:noProof/>
+                <w:szCs w:val="22"/>
               </w:rPr>
               <w:tab/>
             </w:r>
@@ -1245,7 +1259,7 @@
                 <w:noProof/>
                 <w:webHidden/>
               </w:rPr>
-              <w:instrText xml:space="preserve"> PAGEREF _Toc527197315 \h </w:instrText>
+              <w:instrText xml:space="preserve"> PAGEREF _Toc530388832 \h </w:instrText>
             </w:r>
             <w:r>
               <w:rPr>
@@ -1265,7 +1279,7 @@
                 <w:noProof/>
                 <w:webHidden/>
               </w:rPr>
-              <w:t>1</w:t>
+              <w:t>2</w:t>
             </w:r>
             <w:r>
               <w:rPr>
@@ -1284,9 +1298,10 @@
               <w:rFonts w:asciiTheme="minorHAnsi" w:eastAsiaTheme="minorEastAsia" w:hAnsiTheme="minorHAnsi" w:cstheme="minorBidi"/>
               <w:b w:val="0"/>
               <w:noProof/>
+              <w:szCs w:val="22"/>
             </w:rPr>
           </w:pPr>
-          <w:hyperlink w:anchor="_Toc527197316" w:history="1">
+          <w:hyperlink w:anchor="_Toc530388833" w:history="1">
             <w:r>
               <w:rPr>
                 <w:rStyle w:val="af"/>
@@ -1299,6 +1314,7 @@
                 <w:rFonts w:asciiTheme="minorHAnsi" w:eastAsiaTheme="minorEastAsia" w:hAnsiTheme="minorHAnsi" w:cstheme="minorBidi"/>
                 <w:b w:val="0"/>
                 <w:noProof/>
+                <w:szCs w:val="22"/>
               </w:rPr>
               <w:tab/>
             </w:r>
@@ -1328,7 +1344,7 @@
                 <w:noProof/>
                 <w:webHidden/>
               </w:rPr>
-              <w:instrText xml:space="preserve"> PAGEREF _Toc527197316 \h </w:instrText>
+              <w:instrText xml:space="preserve"> PAGEREF _Toc530388833 \h </w:instrText>
             </w:r>
             <w:r>
               <w:rPr>
@@ -1369,9 +1385,10 @@
             <w:rPr>
               <w:rFonts w:asciiTheme="minorHAnsi" w:eastAsiaTheme="minorEastAsia" w:hAnsiTheme="minorHAnsi" w:cstheme="minorBidi"/>
               <w:noProof/>
+              <w:szCs w:val="22"/>
             </w:rPr>
           </w:pPr>
-          <w:hyperlink w:anchor="_Toc527197317" w:history="1">
+          <w:hyperlink w:anchor="_Toc530388834" w:history="1">
             <w:r>
               <w:rPr>
                 <w:rStyle w:val="af"/>
@@ -1383,6 +1400,7 @@
               <w:rPr>
                 <w:rFonts w:asciiTheme="minorHAnsi" w:eastAsiaTheme="minorEastAsia" w:hAnsiTheme="minorHAnsi" w:cstheme="minorBidi"/>
                 <w:noProof/>
+                <w:szCs w:val="22"/>
               </w:rPr>
               <w:tab/>
             </w:r>
@@ -1412,7 +1430,7 @@
                 <w:noProof/>
                 <w:webHidden/>
               </w:rPr>
-              <w:instrText xml:space="preserve"> PAGEREF _Toc527197317 \h </w:instrText>
+              <w:instrText xml:space="preserve"> PAGEREF _Toc530388834 \h </w:instrText>
             </w:r>
             <w:r>
               <w:rPr>
@@ -1453,9 +1471,10 @@
             <w:rPr>
               <w:rFonts w:asciiTheme="minorHAnsi" w:eastAsiaTheme="minorEastAsia" w:hAnsiTheme="minorHAnsi" w:cstheme="minorBidi"/>
               <w:noProof/>
+              <w:szCs w:val="22"/>
             </w:rPr>
           </w:pPr>
-          <w:hyperlink w:anchor="_Toc527197318" w:history="1">
+          <w:hyperlink w:anchor="_Toc530388835" w:history="1">
             <w:r>
               <w:rPr>
                 <w:rStyle w:val="af"/>
@@ -1467,6 +1486,7 @@
               <w:rPr>
                 <w:rFonts w:asciiTheme="minorHAnsi" w:eastAsiaTheme="minorEastAsia" w:hAnsiTheme="minorHAnsi" w:cstheme="minorBidi"/>
                 <w:noProof/>
+                <w:szCs w:val="22"/>
               </w:rPr>
               <w:tab/>
             </w:r>
@@ -1496,7 +1516,7 @@
                 <w:noProof/>
                 <w:webHidden/>
               </w:rPr>
-              <w:instrText xml:space="preserve"> PAGEREF _Toc527197318 \h </w:instrText>
+              <w:instrText xml:space="preserve"> PAGEREF _Toc530388835 \h </w:instrText>
             </w:r>
             <w:r>
               <w:rPr>
@@ -1537,9 +1557,10 @@
             <w:rPr>
               <w:rFonts w:asciiTheme="minorHAnsi" w:eastAsiaTheme="minorEastAsia" w:hAnsiTheme="minorHAnsi" w:cstheme="minorBidi"/>
               <w:noProof/>
+              <w:szCs w:val="22"/>
             </w:rPr>
           </w:pPr>
-          <w:hyperlink w:anchor="_Toc527197319" w:history="1">
+          <w:hyperlink w:anchor="_Toc530388836" w:history="1">
             <w:r>
               <w:rPr>
                 <w:rStyle w:val="af"/>
@@ -1551,6 +1572,7 @@
               <w:rPr>
                 <w:rFonts w:asciiTheme="minorHAnsi" w:eastAsiaTheme="minorEastAsia" w:hAnsiTheme="minorHAnsi" w:cstheme="minorBidi"/>
                 <w:noProof/>
+                <w:szCs w:val="22"/>
               </w:rPr>
               <w:tab/>
             </w:r>
@@ -1580,7 +1602,7 @@
                 <w:noProof/>
                 <w:webHidden/>
               </w:rPr>
-              <w:instrText xml:space="preserve"> PAGEREF _Toc527197319 \h </w:instrText>
+              <w:instrText xml:space="preserve"> PAGEREF _Toc530388836 \h </w:instrText>
             </w:r>
             <w:r>
               <w:rPr>
@@ -1600,7 +1622,7 @@
                 <w:noProof/>
                 <w:webHidden/>
               </w:rPr>
-              <w:t>2</w:t>
+              <w:t>3</w:t>
             </w:r>
             <w:r>
               <w:rPr>
@@ -1621,9 +1643,10 @@
             <w:rPr>
               <w:rFonts w:asciiTheme="minorHAnsi" w:eastAsiaTheme="minorEastAsia" w:hAnsiTheme="minorHAnsi" w:cstheme="minorBidi"/>
               <w:noProof/>
+              <w:szCs w:val="22"/>
             </w:rPr>
           </w:pPr>
-          <w:hyperlink w:anchor="_Toc527197320" w:history="1">
+          <w:hyperlink w:anchor="_Toc530388837" w:history="1">
             <w:r>
               <w:rPr>
                 <w:rStyle w:val="af"/>
@@ -1635,6 +1658,7 @@
               <w:rPr>
                 <w:rFonts w:asciiTheme="minorHAnsi" w:eastAsiaTheme="minorEastAsia" w:hAnsiTheme="minorHAnsi" w:cstheme="minorBidi"/>
                 <w:noProof/>
+                <w:szCs w:val="22"/>
               </w:rPr>
               <w:tab/>
             </w:r>
@@ -1664,7 +1688,7 @@
                 <w:noProof/>
                 <w:webHidden/>
               </w:rPr>
-              <w:instrText xml:space="preserve"> PAGEREF _Toc527197320 \h </w:instrText>
+              <w:instrText xml:space="preserve"> PAGEREF _Toc530388837 \h </w:instrText>
             </w:r>
             <w:r>
               <w:rPr>
@@ -1684,7 +1708,7 @@
                 <w:noProof/>
                 <w:webHidden/>
               </w:rPr>
-              <w:t>2</w:t>
+              <w:t>3</w:t>
             </w:r>
             <w:r>
               <w:rPr>
@@ -1705,9 +1729,10 @@
             <w:rPr>
               <w:rFonts w:asciiTheme="minorHAnsi" w:eastAsiaTheme="minorEastAsia" w:hAnsiTheme="minorHAnsi" w:cstheme="minorBidi"/>
               <w:noProof/>
+              <w:szCs w:val="22"/>
             </w:rPr>
           </w:pPr>
-          <w:hyperlink w:anchor="_Toc527197321" w:history="1">
+          <w:hyperlink w:anchor="_Toc530388838" w:history="1">
             <w:r>
               <w:rPr>
                 <w:rStyle w:val="af"/>
@@ -1719,6 +1744,7 @@
               <w:rPr>
                 <w:rFonts w:asciiTheme="minorHAnsi" w:eastAsiaTheme="minorEastAsia" w:hAnsiTheme="minorHAnsi" w:cstheme="minorBidi"/>
                 <w:noProof/>
+                <w:szCs w:val="22"/>
               </w:rPr>
               <w:tab/>
             </w:r>
@@ -1748,7 +1774,7 @@
                 <w:noProof/>
                 <w:webHidden/>
               </w:rPr>
-              <w:instrText xml:space="preserve"> PAGEREF _Toc527197321 \h </w:instrText>
+              <w:instrText xml:space="preserve"> PAGEREF _Toc530388838 \h </w:instrText>
             </w:r>
             <w:r>
               <w:rPr>
@@ -1768,7 +1794,7 @@
                 <w:noProof/>
                 <w:webHidden/>
               </w:rPr>
-              <w:t>2</w:t>
+              <w:t>3</w:t>
             </w:r>
             <w:r>
               <w:rPr>
@@ -1787,9 +1813,10 @@
               <w:rFonts w:asciiTheme="minorHAnsi" w:eastAsiaTheme="minorEastAsia" w:hAnsiTheme="minorHAnsi" w:cstheme="minorBidi"/>
               <w:b w:val="0"/>
               <w:noProof/>
+              <w:szCs w:val="22"/>
             </w:rPr>
           </w:pPr>
-          <w:hyperlink w:anchor="_Toc527197322" w:history="1">
+          <w:hyperlink w:anchor="_Toc530388839" w:history="1">
             <w:r>
               <w:rPr>
                 <w:rStyle w:val="af"/>
@@ -1802,6 +1829,7 @@
                 <w:rFonts w:asciiTheme="minorHAnsi" w:eastAsiaTheme="minorEastAsia" w:hAnsiTheme="minorHAnsi" w:cstheme="minorBidi"/>
                 <w:b w:val="0"/>
                 <w:noProof/>
+                <w:szCs w:val="22"/>
               </w:rPr>
               <w:tab/>
             </w:r>
@@ -1831,7 +1859,7 @@
                 <w:noProof/>
                 <w:webHidden/>
               </w:rPr>
-              <w:instrText xml:space="preserve"> PAGEREF _Toc527197322 \h </w:instrText>
+              <w:instrText xml:space="preserve"> PAGEREF _Toc530388839 \h </w:instrText>
             </w:r>
             <w:r>
               <w:rPr>
@@ -1851,7 +1879,7 @@
                 <w:noProof/>
                 <w:webHidden/>
               </w:rPr>
-              <w:t>2</w:t>
+              <w:t>4</w:t>
             </w:r>
             <w:r>
               <w:rPr>
@@ -1870,9 +1898,10 @@
               <w:rFonts w:asciiTheme="minorHAnsi" w:eastAsiaTheme="minorEastAsia" w:hAnsiTheme="minorHAnsi" w:cstheme="minorBidi"/>
               <w:b w:val="0"/>
               <w:noProof/>
+              <w:szCs w:val="22"/>
             </w:rPr>
           </w:pPr>
-          <w:hyperlink w:anchor="_Toc527197323" w:history="1">
+          <w:hyperlink w:anchor="_Toc530388840" w:history="1">
             <w:r>
               <w:rPr>
                 <w:rStyle w:val="af"/>
@@ -1885,6 +1914,7 @@
                 <w:rFonts w:asciiTheme="minorHAnsi" w:eastAsiaTheme="minorEastAsia" w:hAnsiTheme="minorHAnsi" w:cstheme="minorBidi"/>
                 <w:b w:val="0"/>
                 <w:noProof/>
+                <w:szCs w:val="22"/>
               </w:rPr>
               <w:tab/>
             </w:r>
@@ -1914,7 +1944,7 @@
                 <w:noProof/>
                 <w:webHidden/>
               </w:rPr>
-              <w:instrText xml:space="preserve"> PAGEREF _Toc527197323 \h </w:instrText>
+              <w:instrText xml:space="preserve"> PAGEREF _Toc530388840 \h </w:instrText>
             </w:r>
             <w:r>
               <w:rPr>
@@ -1934,7 +1964,7 @@
                 <w:noProof/>
                 <w:webHidden/>
               </w:rPr>
-              <w:t>2</w:t>
+              <w:t>4</w:t>
             </w:r>
             <w:r>
               <w:rPr>
@@ -1955,9 +1985,10 @@
             <w:rPr>
               <w:rFonts w:asciiTheme="minorHAnsi" w:eastAsiaTheme="minorEastAsia" w:hAnsiTheme="minorHAnsi" w:cstheme="minorBidi"/>
               <w:noProof/>
+              <w:szCs w:val="22"/>
             </w:rPr>
           </w:pPr>
-          <w:hyperlink w:anchor="_Toc527197324" w:history="1">
+          <w:hyperlink w:anchor="_Toc530388841" w:history="1">
             <w:r>
               <w:rPr>
                 <w:rStyle w:val="af"/>
@@ -1969,6 +2000,7 @@
               <w:rPr>
                 <w:rFonts w:asciiTheme="minorHAnsi" w:eastAsiaTheme="minorEastAsia" w:hAnsiTheme="minorHAnsi" w:cstheme="minorBidi"/>
                 <w:noProof/>
+                <w:szCs w:val="22"/>
               </w:rPr>
               <w:tab/>
             </w:r>
@@ -1998,7 +2030,7 @@
                 <w:noProof/>
                 <w:webHidden/>
               </w:rPr>
-              <w:instrText xml:space="preserve"> PAGEREF _Toc527197324 \h </w:instrText>
+              <w:instrText xml:space="preserve"> PAGEREF _Toc530388841 \h </w:instrText>
             </w:r>
             <w:r>
               <w:rPr>
@@ -2018,7 +2050,7 @@
                 <w:noProof/>
                 <w:webHidden/>
               </w:rPr>
-              <w:t>2</w:t>
+              <w:t>4</w:t>
             </w:r>
             <w:r>
               <w:rPr>
@@ -2039,9 +2071,10 @@
             <w:rPr>
               <w:rFonts w:asciiTheme="minorHAnsi" w:eastAsiaTheme="minorEastAsia" w:hAnsiTheme="minorHAnsi" w:cstheme="minorBidi"/>
               <w:noProof/>
+              <w:szCs w:val="22"/>
             </w:rPr>
           </w:pPr>
-          <w:hyperlink w:anchor="_Toc527197325" w:history="1">
+          <w:hyperlink w:anchor="_Toc530388842" w:history="1">
             <w:r>
               <w:rPr>
                 <w:rStyle w:val="af"/>
@@ -2053,6 +2086,7 @@
               <w:rPr>
                 <w:rFonts w:asciiTheme="minorHAnsi" w:eastAsiaTheme="minorEastAsia" w:hAnsiTheme="minorHAnsi" w:cstheme="minorBidi"/>
                 <w:noProof/>
+                <w:szCs w:val="22"/>
               </w:rPr>
               <w:tab/>
             </w:r>
@@ -2082,7 +2116,7 @@
                 <w:noProof/>
                 <w:webHidden/>
               </w:rPr>
-              <w:instrText xml:space="preserve"> PAGEREF _Toc527197325 \h </w:instrText>
+              <w:instrText xml:space="preserve"> PAGEREF _Toc530388842 \h </w:instrText>
             </w:r>
             <w:r>
               <w:rPr>
@@ -2102,7 +2136,7 @@
                 <w:noProof/>
                 <w:webHidden/>
               </w:rPr>
-              <w:t>2</w:t>
+              <w:t>4</w:t>
             </w:r>
             <w:r>
               <w:rPr>
@@ -2123,9 +2157,10 @@
             <w:rPr>
               <w:rFonts w:asciiTheme="minorHAnsi" w:eastAsiaTheme="minorEastAsia" w:hAnsiTheme="minorHAnsi" w:cstheme="minorBidi"/>
               <w:noProof/>
+              <w:szCs w:val="22"/>
             </w:rPr>
           </w:pPr>
-          <w:hyperlink w:anchor="_Toc527197326" w:history="1">
+          <w:hyperlink w:anchor="_Toc530388843" w:history="1">
             <w:r>
               <w:rPr>
                 <w:rStyle w:val="af"/>
@@ -2137,6 +2172,7 @@
               <w:rPr>
                 <w:rFonts w:asciiTheme="minorHAnsi" w:eastAsiaTheme="minorEastAsia" w:hAnsiTheme="minorHAnsi" w:cstheme="minorBidi"/>
                 <w:noProof/>
+                <w:szCs w:val="22"/>
               </w:rPr>
               <w:tab/>
             </w:r>
@@ -2166,7 +2202,7 @@
                 <w:noProof/>
                 <w:webHidden/>
               </w:rPr>
-              <w:instrText xml:space="preserve"> PAGEREF _Toc527197326 \h </w:instrText>
+              <w:instrText xml:space="preserve"> PAGEREF _Toc530388843 \h </w:instrText>
             </w:r>
             <w:r>
               <w:rPr>
@@ -2186,7 +2222,7 @@
                 <w:noProof/>
                 <w:webHidden/>
               </w:rPr>
-              <w:t>2</w:t>
+              <w:t>4</w:t>
             </w:r>
             <w:r>
               <w:rPr>
@@ -2207,9 +2243,10 @@
             <w:rPr>
               <w:rFonts w:asciiTheme="minorHAnsi" w:eastAsiaTheme="minorEastAsia" w:hAnsiTheme="minorHAnsi" w:cstheme="minorBidi"/>
               <w:noProof/>
+              <w:szCs w:val="22"/>
             </w:rPr>
           </w:pPr>
-          <w:hyperlink w:anchor="_Toc527197327" w:history="1">
+          <w:hyperlink w:anchor="_Toc530388844" w:history="1">
             <w:r>
               <w:rPr>
                 <w:rStyle w:val="af"/>
@@ -2221,6 +2258,7 @@
               <w:rPr>
                 <w:rFonts w:asciiTheme="minorHAnsi" w:eastAsiaTheme="minorEastAsia" w:hAnsiTheme="minorHAnsi" w:cstheme="minorBidi"/>
                 <w:noProof/>
+                <w:szCs w:val="22"/>
               </w:rPr>
               <w:tab/>
             </w:r>
@@ -2250,7 +2288,7 @@
                 <w:noProof/>
                 <w:webHidden/>
               </w:rPr>
-              <w:instrText xml:space="preserve"> PAGEREF _Toc527197327 \h </w:instrText>
+              <w:instrText xml:space="preserve"> PAGEREF _Toc530388844 \h </w:instrText>
             </w:r>
             <w:r>
               <w:rPr>
@@ -2270,7 +2308,7 @@
                 <w:noProof/>
                 <w:webHidden/>
               </w:rPr>
-              <w:t>2</w:t>
+              <w:t>4</w:t>
             </w:r>
             <w:r>
               <w:rPr>
@@ -2291,9 +2329,10 @@
             <w:rPr>
               <w:rFonts w:asciiTheme="minorHAnsi" w:eastAsiaTheme="minorEastAsia" w:hAnsiTheme="minorHAnsi" w:cstheme="minorBidi"/>
               <w:noProof/>
+              <w:szCs w:val="22"/>
             </w:rPr>
           </w:pPr>
-          <w:hyperlink w:anchor="_Toc527197328" w:history="1">
+          <w:hyperlink w:anchor="_Toc530388845" w:history="1">
             <w:r>
               <w:rPr>
                 <w:rStyle w:val="af"/>
@@ -2305,6 +2344,7 @@
               <w:rPr>
                 <w:rFonts w:asciiTheme="minorHAnsi" w:eastAsiaTheme="minorEastAsia" w:hAnsiTheme="minorHAnsi" w:cstheme="minorBidi"/>
                 <w:noProof/>
+                <w:szCs w:val="22"/>
               </w:rPr>
               <w:tab/>
             </w:r>
@@ -2334,7 +2374,7 @@
                 <w:noProof/>
                 <w:webHidden/>
               </w:rPr>
-              <w:instrText xml:space="preserve"> PAGEREF _Toc527197328 \h </w:instrText>
+              <w:instrText xml:space="preserve"> PAGEREF _Toc530388845 \h </w:instrText>
             </w:r>
             <w:r>
               <w:rPr>
@@ -2354,7 +2394,7 @@
                 <w:noProof/>
                 <w:webHidden/>
               </w:rPr>
-              <w:t>2</w:t>
+              <w:t>5</w:t>
             </w:r>
             <w:r>
               <w:rPr>
@@ -2375,9 +2415,10 @@
             <w:rPr>
               <w:rFonts w:asciiTheme="minorHAnsi" w:eastAsiaTheme="minorEastAsia" w:hAnsiTheme="minorHAnsi" w:cstheme="minorBidi"/>
               <w:noProof/>
+              <w:szCs w:val="22"/>
             </w:rPr>
           </w:pPr>
-          <w:hyperlink w:anchor="_Toc527197329" w:history="1">
+          <w:hyperlink w:anchor="_Toc530388846" w:history="1">
             <w:r>
               <w:rPr>
                 <w:rStyle w:val="af"/>
@@ -2389,6 +2430,7 @@
               <w:rPr>
                 <w:rFonts w:asciiTheme="minorHAnsi" w:eastAsiaTheme="minorEastAsia" w:hAnsiTheme="minorHAnsi" w:cstheme="minorBidi"/>
                 <w:noProof/>
+                <w:szCs w:val="22"/>
               </w:rPr>
               <w:tab/>
             </w:r>
@@ -2418,7 +2460,7 @@
                 <w:noProof/>
                 <w:webHidden/>
               </w:rPr>
-              <w:instrText xml:space="preserve"> PAGEREF _Toc527197329 \h </w:instrText>
+              <w:instrText xml:space="preserve"> PAGEREF _Toc530388846 \h </w:instrText>
             </w:r>
             <w:r>
               <w:rPr>
@@ -2438,7 +2480,7 @@
                 <w:noProof/>
                 <w:webHidden/>
               </w:rPr>
-              <w:t>2</w:t>
+              <w:t>6</w:t>
             </w:r>
             <w:r>
               <w:rPr>
@@ -2457,9 +2499,10 @@
               <w:rFonts w:asciiTheme="minorHAnsi" w:eastAsiaTheme="minorEastAsia" w:hAnsiTheme="minorHAnsi" w:cstheme="minorBidi"/>
               <w:b w:val="0"/>
               <w:noProof/>
+              <w:szCs w:val="22"/>
             </w:rPr>
           </w:pPr>
-          <w:hyperlink w:anchor="_Toc527197330" w:history="1">
+          <w:hyperlink w:anchor="_Toc530388847" w:history="1">
             <w:r>
               <w:rPr>
                 <w:rStyle w:val="af"/>
@@ -2472,6 +2515,7 @@
                 <w:rFonts w:asciiTheme="minorHAnsi" w:eastAsiaTheme="minorEastAsia" w:hAnsiTheme="minorHAnsi" w:cstheme="minorBidi"/>
                 <w:b w:val="0"/>
                 <w:noProof/>
+                <w:szCs w:val="22"/>
               </w:rPr>
               <w:tab/>
             </w:r>
@@ -2501,7 +2545,7 @@
                 <w:noProof/>
                 <w:webHidden/>
               </w:rPr>
-              <w:instrText xml:space="preserve"> PAGEREF _Toc527197330 \h </w:instrText>
+              <w:instrText xml:space="preserve"> PAGEREF _Toc530388847 \h </w:instrText>
             </w:r>
             <w:r>
               <w:rPr>
@@ -2521,7 +2565,7 @@
                 <w:noProof/>
                 <w:webHidden/>
               </w:rPr>
-              <w:t>2</w:t>
+              <w:t>6</w:t>
             </w:r>
             <w:r>
               <w:rPr>
@@ -2542,9 +2586,10 @@
             <w:rPr>
               <w:rFonts w:asciiTheme="minorHAnsi" w:eastAsiaTheme="minorEastAsia" w:hAnsiTheme="minorHAnsi" w:cstheme="minorBidi"/>
               <w:noProof/>
+              <w:szCs w:val="22"/>
             </w:rPr>
           </w:pPr>
-          <w:hyperlink w:anchor="_Toc527197331" w:history="1">
+          <w:hyperlink w:anchor="_Toc530388848" w:history="1">
             <w:r>
               <w:rPr>
                 <w:rStyle w:val="af"/>
@@ -2556,6 +2601,7 @@
               <w:rPr>
                 <w:rFonts w:asciiTheme="minorHAnsi" w:eastAsiaTheme="minorEastAsia" w:hAnsiTheme="minorHAnsi" w:cstheme="minorBidi"/>
                 <w:noProof/>
+                <w:szCs w:val="22"/>
               </w:rPr>
               <w:tab/>
             </w:r>
@@ -2592,7 +2638,7 @@
                 <w:noProof/>
                 <w:webHidden/>
               </w:rPr>
-              <w:instrText xml:space="preserve"> PAGEREF _Toc527197331 \h </w:instrText>
+              <w:instrText xml:space="preserve"> PAGEREF _Toc530388848 \h </w:instrText>
             </w:r>
             <w:r>
               <w:rPr>
@@ -2612,7 +2658,7 @@
                 <w:noProof/>
                 <w:webHidden/>
               </w:rPr>
-              <w:t>2</w:t>
+              <w:t>6</w:t>
             </w:r>
             <w:r>
               <w:rPr>
@@ -2633,9 +2679,10 @@
             <w:rPr>
               <w:rFonts w:asciiTheme="minorHAnsi" w:eastAsiaTheme="minorEastAsia" w:hAnsiTheme="minorHAnsi" w:cstheme="minorBidi"/>
               <w:noProof/>
+              <w:szCs w:val="22"/>
             </w:rPr>
           </w:pPr>
-          <w:hyperlink w:anchor="_Toc527197332" w:history="1">
+          <w:hyperlink w:anchor="_Toc530388849" w:history="1">
             <w:r>
               <w:rPr>
                 <w:rStyle w:val="af"/>
@@ -2647,6 +2694,7 @@
               <w:rPr>
                 <w:rFonts w:asciiTheme="minorHAnsi" w:eastAsiaTheme="minorEastAsia" w:hAnsiTheme="minorHAnsi" w:cstheme="minorBidi"/>
                 <w:noProof/>
+                <w:szCs w:val="22"/>
               </w:rPr>
               <w:tab/>
             </w:r>
@@ -2676,7 +2724,7 @@
                 <w:noProof/>
                 <w:webHidden/>
               </w:rPr>
-              <w:instrText xml:space="preserve"> PAGEREF _Toc527197332 \h </w:instrText>
+              <w:instrText xml:space="preserve"> PAGEREF _Toc530388849 \h </w:instrText>
             </w:r>
             <w:r>
               <w:rPr>
@@ -2696,7 +2744,7 @@
                 <w:noProof/>
                 <w:webHidden/>
               </w:rPr>
-              <w:t>3</w:t>
+              <w:t>6</w:t>
             </w:r>
             <w:r>
               <w:rPr>
@@ -2717,9 +2765,10 @@
             <w:rPr>
               <w:rFonts w:asciiTheme="minorHAnsi" w:eastAsiaTheme="minorEastAsia" w:hAnsiTheme="minorHAnsi" w:cstheme="minorBidi"/>
               <w:noProof/>
+              <w:szCs w:val="22"/>
             </w:rPr>
           </w:pPr>
-          <w:hyperlink w:anchor="_Toc527197333" w:history="1">
+          <w:hyperlink w:anchor="_Toc530388850" w:history="1">
             <w:r>
               <w:rPr>
                 <w:rStyle w:val="af"/>
@@ -2731,6 +2780,7 @@
               <w:rPr>
                 <w:rFonts w:asciiTheme="minorHAnsi" w:eastAsiaTheme="minorEastAsia" w:hAnsiTheme="minorHAnsi" w:cstheme="minorBidi"/>
                 <w:noProof/>
+                <w:szCs w:val="22"/>
               </w:rPr>
               <w:tab/>
             </w:r>
@@ -2760,7 +2810,7 @@
                 <w:noProof/>
                 <w:webHidden/>
               </w:rPr>
-              <w:instrText xml:space="preserve"> PAGEREF _Toc527197333 \h </w:instrText>
+              <w:instrText xml:space="preserve"> PAGEREF _Toc530388850 \h </w:instrText>
             </w:r>
             <w:r>
               <w:rPr>
@@ -2780,7 +2830,7 @@
                 <w:noProof/>
                 <w:webHidden/>
               </w:rPr>
-              <w:t>3</w:t>
+              <w:t>6</w:t>
             </w:r>
             <w:r>
               <w:rPr>
@@ -2799,9 +2849,10 @@
               <w:rFonts w:asciiTheme="minorHAnsi" w:eastAsiaTheme="minorEastAsia" w:hAnsiTheme="minorHAnsi" w:cstheme="minorBidi"/>
               <w:b w:val="0"/>
               <w:noProof/>
+              <w:szCs w:val="22"/>
             </w:rPr>
           </w:pPr>
-          <w:hyperlink w:anchor="_Toc527197334" w:history="1">
+          <w:hyperlink w:anchor="_Toc530388851" w:history="1">
             <w:r>
               <w:rPr>
                 <w:rStyle w:val="af"/>
@@ -2814,6 +2865,7 @@
                 <w:rFonts w:asciiTheme="minorHAnsi" w:eastAsiaTheme="minorEastAsia" w:hAnsiTheme="minorHAnsi" w:cstheme="minorBidi"/>
                 <w:b w:val="0"/>
                 <w:noProof/>
+                <w:szCs w:val="22"/>
               </w:rPr>
               <w:tab/>
             </w:r>
@@ -2843,7 +2895,7 @@
                 <w:noProof/>
                 <w:webHidden/>
               </w:rPr>
-              <w:instrText xml:space="preserve"> PAGEREF _Toc527197334 \h </w:instrText>
+              <w:instrText xml:space="preserve"> PAGEREF _Toc530388851 \h </w:instrText>
             </w:r>
             <w:r>
               <w:rPr>
@@ -2863,7 +2915,7 @@
                 <w:noProof/>
                 <w:webHidden/>
               </w:rPr>
-              <w:t>3</w:t>
+              <w:t>6</w:t>
             </w:r>
             <w:r>
               <w:rPr>
@@ -2994,7 +3046,7 @@
                 <w:szCs w:val="21"/>
               </w:rPr>
             </w:pPr>
-            <w:commentRangeStart w:id="6"/>
+            <w:commentRangeStart w:id="7"/>
             <w:r>
               <w:rPr>
                 <w:rFonts w:ascii="宋体" w:eastAsia="宋体" w:hAnsi="宋体"/>
@@ -3005,13 +3057,13 @@
               </w:rPr>
               <w:t>更改原因</w:t>
             </w:r>
-            <w:commentRangeEnd w:id="6"/>
+            <w:commentRangeEnd w:id="7"/>
             <w:r>
               <w:rPr>
                 <w:rStyle w:val="afff4"/>
                 <w:rFonts w:asciiTheme="minorHAnsi" w:eastAsiaTheme="minorEastAsia" w:hAnsiTheme="minorHAnsi" w:cstheme="minorBidi"/>
               </w:rPr>
-              <w:commentReference w:id="6"/>
+              <w:commentReference w:id="7"/>
             </w:r>
           </w:p>
         </w:tc>
@@ -3032,7 +3084,7 @@
                 <w:szCs w:val="21"/>
               </w:rPr>
             </w:pPr>
-            <w:commentRangeStart w:id="7"/>
+            <w:commentRangeStart w:id="8"/>
             <w:r>
               <w:rPr>
                 <w:rFonts w:ascii="宋体" w:eastAsia="宋体" w:hAnsi="宋体"/>
@@ -3043,13 +3095,13 @@
               </w:rPr>
               <w:t>版本</w:t>
             </w:r>
-            <w:commentRangeEnd w:id="7"/>
+            <w:commentRangeEnd w:id="8"/>
             <w:r>
               <w:rPr>
                 <w:rStyle w:val="afff4"/>
                 <w:rFonts w:asciiTheme="minorHAnsi" w:eastAsiaTheme="minorEastAsia" w:hAnsiTheme="minorHAnsi" w:cstheme="minorBidi"/>
               </w:rPr>
-              <w:commentReference w:id="7"/>
+              <w:commentReference w:id="8"/>
             </w:r>
           </w:p>
         </w:tc>
@@ -6997,21 +7049,21 @@
           <w:numId w:val="9"/>
         </w:numPr>
       </w:pPr>
-      <w:bookmarkStart w:id="8" w:name="_Toc403425379"/>
-      <w:bookmarkStart w:id="9" w:name="_Toc527197310"/>
+      <w:bookmarkStart w:id="9" w:name="_Toc403425379"/>
       <w:bookmarkStart w:id="10" w:name="_Toc320869659"/>
       <w:bookmarkStart w:id="11" w:name="_Toc331238737"/>
       <w:bookmarkStart w:id="12" w:name="_Toc331243571"/>
       <w:bookmarkStart w:id="13" w:name="_Toc331243750"/>
       <w:bookmarkStart w:id="14" w:name="_Toc331545151"/>
       <w:bookmarkStart w:id="15" w:name="_Toc363084172"/>
-      <w:commentRangeStart w:id="16"/>
+      <w:bookmarkStart w:id="16" w:name="_Toc530388827"/>
+      <w:commentRangeStart w:id="17"/>
       <w:r>
         <w:lastRenderedPageBreak/>
         <w:t>引言</w:t>
       </w:r>
-      <w:bookmarkEnd w:id="8"/>
-      <w:commentRangeEnd w:id="16"/>
+      <w:bookmarkEnd w:id="9"/>
+      <w:commentRangeEnd w:id="17"/>
       <w:r>
         <w:rPr>
           <w:rStyle w:val="afff4"/>
@@ -7020,21 +7072,21 @@
           <w:bCs w:val="0"/>
           <w:kern w:val="2"/>
         </w:rPr>
-        <w:commentReference w:id="16"/>
-      </w:r>
-      <w:bookmarkEnd w:id="9"/>
+        <w:commentReference w:id="17"/>
+      </w:r>
+      <w:bookmarkEnd w:id="16"/>
     </w:p>
     <w:p>
       <w:pPr>
         <w:pStyle w:val="2"/>
       </w:pPr>
-      <w:bookmarkStart w:id="17" w:name="_Toc320869655"/>
-      <w:bookmarkStart w:id="18" w:name="_Toc331238733"/>
-      <w:bookmarkStart w:id="19" w:name="_Toc331243567"/>
-      <w:bookmarkStart w:id="20" w:name="_Toc331243746"/>
-      <w:bookmarkStart w:id="21" w:name="_Toc363084168"/>
-      <w:bookmarkStart w:id="22" w:name="_Toc403425380"/>
-      <w:bookmarkStart w:id="23" w:name="_Toc527197311"/>
+      <w:bookmarkStart w:id="18" w:name="_Toc320869655"/>
+      <w:bookmarkStart w:id="19" w:name="_Toc331238733"/>
+      <w:bookmarkStart w:id="20" w:name="_Toc331243567"/>
+      <w:bookmarkStart w:id="21" w:name="_Toc331243746"/>
+      <w:bookmarkStart w:id="22" w:name="_Toc363084168"/>
+      <w:bookmarkStart w:id="23" w:name="_Toc403425380"/>
+      <w:bookmarkStart w:id="24" w:name="_Toc530388828"/>
       <w:r>
         <w:rPr>
           <w:rFonts w:hint="eastAsia"/>
@@ -7044,269 +7096,269 @@
       <w:r>
         <w:t>目的</w:t>
       </w:r>
-      <w:bookmarkEnd w:id="17"/>
       <w:bookmarkEnd w:id="18"/>
       <w:bookmarkEnd w:id="19"/>
       <w:bookmarkEnd w:id="20"/>
       <w:bookmarkEnd w:id="21"/>
       <w:bookmarkEnd w:id="22"/>
       <w:bookmarkEnd w:id="23"/>
-    </w:p>
-    <w:p>
-      <w:pPr>
-        <w:ind w:firstLine="420"/>
-      </w:pPr>
-      <w:r>
-        <w:rPr>
-          <w:rFonts w:hint="eastAsia"/>
-        </w:rPr>
-        <w:t>该项目技</w:t>
-      </w:r>
-      <w:r>
-        <w:rPr>
-          <w:rFonts w:hint="eastAsia"/>
-        </w:rPr>
-        <w:t>术研究报告的编写目的是为了全面深入分析和介绍本次项目的技术细节</w:t>
-      </w:r>
-      <w:r>
-        <w:rPr>
-          <w:rFonts w:hint="eastAsia"/>
-        </w:rPr>
-        <w:t>从项目的背景，到项目的整体框架设计，以及最终的实现细节，</w:t>
-      </w:r>
-      <w:r>
-        <w:rPr>
-          <w:rFonts w:hint="eastAsia"/>
-        </w:rPr>
-        <w:t>我们</w:t>
-      </w:r>
-      <w:r>
-        <w:rPr>
-          <w:rFonts w:hint="eastAsia"/>
-        </w:rPr>
-        <w:t>不断深入，层次分明的展现</w:t>
-      </w:r>
-      <w:r>
-        <w:rPr>
-          <w:rFonts w:hint="eastAsia"/>
-        </w:rPr>
-        <w:t>项目</w:t>
-      </w:r>
-      <w:r>
-        <w:rPr>
-          <w:rFonts w:hint="eastAsia"/>
-        </w:rPr>
-        <w:t>技术全貌。</w:t>
-      </w:r>
-    </w:p>
-    <w:p>
-      <w:r>
-        <w:tab/>
-      </w:r>
-      <w:r>
-        <w:rPr>
-          <w:rFonts w:hint="eastAsia"/>
-        </w:rPr>
-        <w:t>该技术开发文档重点介绍了项目的技术架构和技术细节，对本项目使用的模型进行详细的阐述，对用于训练的数据集进行说明。</w:t>
-      </w:r>
-    </w:p>
-    <w:p>
-      <w:pPr>
-        <w:pStyle w:val="2"/>
-      </w:pPr>
-      <w:bookmarkStart w:id="24" w:name="_Toc527197312"/>
-      <w:r>
-        <w:rPr>
-          <w:rFonts w:hint="eastAsia"/>
-        </w:rPr>
-        <w:t>项目概述</w:t>
-      </w:r>
       <w:bookmarkEnd w:id="24"/>
     </w:p>
     <w:p>
       <w:pPr>
-        <w:ind w:firstLineChars="200" w:firstLine="420"/>
-      </w:pPr>
-      <w:r>
-        <w:rPr>
-          <w:rFonts w:hint="eastAsia"/>
-        </w:rPr>
-        <w:t>我们使用</w:t>
-      </w:r>
-      <w:proofErr w:type="spellStart"/>
-      <w:r>
-        <w:rPr>
-          <w:rFonts w:hint="eastAsia"/>
-        </w:rPr>
-        <w:t>tensorflow</w:t>
-      </w:r>
-      <w:proofErr w:type="spellEnd"/>
-      <w:r>
-        <w:rPr>
-          <w:rFonts w:hint="eastAsia"/>
-        </w:rPr>
-        <w:t>、</w:t>
-      </w:r>
-      <w:proofErr w:type="spellStart"/>
-      <w:r>
-        <w:rPr>
-          <w:rFonts w:hint="eastAsia"/>
-        </w:rPr>
-        <w:t>k</w:t>
-      </w:r>
-      <w:r>
-        <w:t>eras</w:t>
-      </w:r>
-      <w:proofErr w:type="spellEnd"/>
-      <w:r>
-        <w:rPr>
-          <w:rFonts w:hint="eastAsia"/>
-        </w:rPr>
-        <w:t>等深度学习框架在后端进行</w:t>
-      </w:r>
-      <w:r>
-        <w:rPr>
-          <w:rFonts w:hint="eastAsia"/>
-        </w:rPr>
-        <w:t>推断</w:t>
-      </w:r>
-      <w:r>
-        <w:rPr>
-          <w:rFonts w:hint="eastAsia"/>
-        </w:rPr>
-        <w:t>和</w:t>
-      </w:r>
-      <w:r>
-        <w:rPr>
-          <w:rFonts w:hint="eastAsia"/>
-        </w:rPr>
-        <w:t>tesorflow</w:t>
-      </w:r>
-      <w:r>
-        <w:t>.js</w:t>
-      </w:r>
-      <w:r>
-        <w:rPr>
-          <w:rFonts w:hint="eastAsia"/>
-        </w:rPr>
-        <w:t>和</w:t>
-      </w:r>
-      <w:r>
-        <w:rPr>
-          <w:rFonts w:hint="eastAsia"/>
-        </w:rPr>
-        <w:t>keras</w:t>
-      </w:r>
-      <w:r>
-        <w:t>.js</w:t>
-      </w:r>
-      <w:r>
-        <w:rPr>
-          <w:rFonts w:hint="eastAsia"/>
-        </w:rPr>
-        <w:t>在前端进行推断</w:t>
-      </w:r>
-      <w:r>
-        <w:rPr>
-          <w:rFonts w:hint="eastAsia"/>
-        </w:rPr>
-        <w:t>，</w:t>
-      </w:r>
-      <w:r>
-        <w:rPr>
-          <w:rFonts w:hint="eastAsia"/>
-        </w:rPr>
-        <w:t>合理安排</w:t>
-      </w:r>
-      <w:r>
-        <w:rPr>
-          <w:rFonts w:hint="eastAsia"/>
-        </w:rPr>
-        <w:t>模型的分布，</w:t>
-      </w:r>
-      <w:r>
-        <w:rPr>
-          <w:rFonts w:hint="eastAsia"/>
-        </w:rPr>
-        <w:t>在</w:t>
-      </w:r>
-      <w:r>
-        <w:t>本地</w:t>
-      </w:r>
-      <w:r>
-        <w:rPr>
-          <w:rFonts w:hint="eastAsia"/>
-        </w:rPr>
-        <w:t>浏览器</w:t>
-      </w:r>
-      <w:r>
-        <w:rPr>
-          <w:rFonts w:hint="eastAsia"/>
-        </w:rPr>
-        <w:t>中放置模型以承担</w:t>
-      </w:r>
-      <w:r>
-        <w:rPr>
-          <w:rFonts w:hint="eastAsia"/>
-        </w:rPr>
-        <w:t>一定量</w:t>
-      </w:r>
-      <w:r>
-        <w:t>计算任务</w:t>
-      </w:r>
-      <w:r>
-        <w:rPr>
-          <w:rFonts w:hint="eastAsia"/>
-        </w:rPr>
-        <w:t>，</w:t>
-      </w:r>
-      <w:r>
-        <w:t>减少服务端的运转负载及降低网络延迟</w:t>
-      </w:r>
-      <w:r>
-        <w:rPr>
-          <w:rFonts w:hint="eastAsia"/>
-        </w:rPr>
-        <w:t>，对于需要大量知识库和语料库</w:t>
-      </w:r>
-      <w:r>
-        <w:rPr>
-          <w:rFonts w:hint="eastAsia"/>
-        </w:rPr>
-        <w:t>且模型较大的</w:t>
-      </w:r>
-      <w:r>
-        <w:rPr>
-          <w:rFonts w:hint="eastAsia"/>
-        </w:rPr>
-        <w:t>功能，我们使用服务端</w:t>
-      </w:r>
-      <w:r>
-        <w:rPr>
-          <w:rFonts w:hint="eastAsia"/>
-        </w:rPr>
-        <w:t>进行推断</w:t>
-      </w:r>
-      <w:r>
-        <w:rPr>
-          <w:rFonts w:hint="eastAsia"/>
-        </w:rPr>
-        <w:t>。</w:t>
+        <w:ind w:firstLine="420"/>
+      </w:pPr>
+      <w:r>
+        <w:rPr>
+          <w:rFonts w:hint="eastAsia"/>
+        </w:rPr>
+        <w:t>该项目技</w:t>
+      </w:r>
+      <w:r>
+        <w:rPr>
+          <w:rFonts w:hint="eastAsia"/>
+        </w:rPr>
+        <w:t>术研究报告的编写目的是为了全面深入分析和介绍本次项目的技术细节</w:t>
+      </w:r>
+      <w:r>
+        <w:rPr>
+          <w:rFonts w:hint="eastAsia"/>
+        </w:rPr>
+        <w:t>从项目的背景，到项目的整体框架设计，以及最终的实现细节，</w:t>
+      </w:r>
+      <w:r>
+        <w:rPr>
+          <w:rFonts w:hint="eastAsia"/>
+        </w:rPr>
+        <w:t>我们</w:t>
+      </w:r>
+      <w:r>
+        <w:rPr>
+          <w:rFonts w:hint="eastAsia"/>
+        </w:rPr>
+        <w:t>不断深入，层次分明的展现</w:t>
+      </w:r>
+      <w:r>
+        <w:rPr>
+          <w:rFonts w:hint="eastAsia"/>
+        </w:rPr>
+        <w:t>项目</w:t>
+      </w:r>
+      <w:r>
+        <w:rPr>
+          <w:rFonts w:hint="eastAsia"/>
+        </w:rPr>
+        <w:t>技术全貌。</w:t>
       </w:r>
     </w:p>
     <w:p>
+      <w:r>
+        <w:tab/>
+      </w:r>
+      <w:r>
+        <w:rPr>
+          <w:rFonts w:hint="eastAsia"/>
+        </w:rPr>
+        <w:t>该技术开发文档重点介绍了项目的技术架构和技术细节，对本项目使用的模型进行详细的阐述，对用于训练的数据集进行说明。</w:t>
+      </w:r>
+    </w:p>
+    <w:p>
       <w:pPr>
         <w:pStyle w:val="2"/>
       </w:pPr>
-      <w:bookmarkStart w:id="25" w:name="_Toc527197313"/>
-      <w:commentRangeStart w:id="26"/>
+      <w:bookmarkStart w:id="25" w:name="_Toc530388829"/>
+      <w:r>
+        <w:rPr>
+          <w:rFonts w:hint="eastAsia"/>
+        </w:rPr>
+        <w:t>项目概述</w:t>
+      </w:r>
+      <w:bookmarkEnd w:id="25"/>
+    </w:p>
+    <w:p>
+      <w:pPr>
+        <w:ind w:firstLineChars="200" w:firstLine="420"/>
+      </w:pPr>
+      <w:r>
+        <w:rPr>
+          <w:rFonts w:hint="eastAsia"/>
+        </w:rPr>
+        <w:t>我们使用</w:t>
+      </w:r>
+      <w:proofErr w:type="spellStart"/>
+      <w:r>
+        <w:rPr>
+          <w:rFonts w:hint="eastAsia"/>
+        </w:rPr>
+        <w:t>tensorflow</w:t>
+      </w:r>
+      <w:proofErr w:type="spellEnd"/>
+      <w:r>
+        <w:rPr>
+          <w:rFonts w:hint="eastAsia"/>
+        </w:rPr>
+        <w:t>、</w:t>
+      </w:r>
+      <w:proofErr w:type="spellStart"/>
+      <w:r>
+        <w:rPr>
+          <w:rFonts w:hint="eastAsia"/>
+        </w:rPr>
+        <w:t>k</w:t>
+      </w:r>
+      <w:r>
+        <w:t>eras</w:t>
+      </w:r>
+      <w:proofErr w:type="spellEnd"/>
+      <w:r>
+        <w:rPr>
+          <w:rFonts w:hint="eastAsia"/>
+        </w:rPr>
+        <w:t>等深度学习框架在后端进行</w:t>
+      </w:r>
+      <w:r>
+        <w:rPr>
+          <w:rFonts w:hint="eastAsia"/>
+        </w:rPr>
+        <w:t>推断</w:t>
+      </w:r>
+      <w:r>
+        <w:rPr>
+          <w:rFonts w:hint="eastAsia"/>
+        </w:rPr>
+        <w:t>和</w:t>
+      </w:r>
+      <w:r>
+        <w:rPr>
+          <w:rFonts w:hint="eastAsia"/>
+        </w:rPr>
+        <w:t>tesorflow</w:t>
+      </w:r>
+      <w:r>
+        <w:t>.js</w:t>
+      </w:r>
+      <w:r>
+        <w:rPr>
+          <w:rFonts w:hint="eastAsia"/>
+        </w:rPr>
+        <w:t>和</w:t>
+      </w:r>
+      <w:r>
+        <w:rPr>
+          <w:rFonts w:hint="eastAsia"/>
+        </w:rPr>
+        <w:t>keras</w:t>
+      </w:r>
+      <w:r>
+        <w:t>.js</w:t>
+      </w:r>
+      <w:r>
+        <w:rPr>
+          <w:rFonts w:hint="eastAsia"/>
+        </w:rPr>
+        <w:t>在前端进行推断</w:t>
+      </w:r>
+      <w:r>
+        <w:rPr>
+          <w:rFonts w:hint="eastAsia"/>
+        </w:rPr>
+        <w:t>，</w:t>
+      </w:r>
+      <w:r>
+        <w:rPr>
+          <w:rFonts w:hint="eastAsia"/>
+        </w:rPr>
+        <w:t>合理安排</w:t>
+      </w:r>
+      <w:r>
+        <w:rPr>
+          <w:rFonts w:hint="eastAsia"/>
+        </w:rPr>
+        <w:t>模型的分布，</w:t>
+      </w:r>
+      <w:r>
+        <w:rPr>
+          <w:rFonts w:hint="eastAsia"/>
+        </w:rPr>
+        <w:t>在</w:t>
+      </w:r>
+      <w:r>
+        <w:t>本地</w:t>
+      </w:r>
+      <w:r>
+        <w:rPr>
+          <w:rFonts w:hint="eastAsia"/>
+        </w:rPr>
+        <w:t>浏览器</w:t>
+      </w:r>
+      <w:r>
+        <w:rPr>
+          <w:rFonts w:hint="eastAsia"/>
+        </w:rPr>
+        <w:t>中放置模型以承担</w:t>
+      </w:r>
+      <w:r>
+        <w:rPr>
+          <w:rFonts w:hint="eastAsia"/>
+        </w:rPr>
+        <w:t>一定量</w:t>
+      </w:r>
+      <w:r>
+        <w:t>计算任务</w:t>
+      </w:r>
+      <w:r>
+        <w:rPr>
+          <w:rFonts w:hint="eastAsia"/>
+        </w:rPr>
+        <w:t>，</w:t>
+      </w:r>
+      <w:r>
+        <w:t>减少服务端的运转负载及降低网络延迟</w:t>
+      </w:r>
+      <w:r>
+        <w:rPr>
+          <w:rFonts w:hint="eastAsia"/>
+        </w:rPr>
+        <w:t>，对于需要大量知识库和语料库</w:t>
+      </w:r>
+      <w:r>
+        <w:rPr>
+          <w:rFonts w:hint="eastAsia"/>
+        </w:rPr>
+        <w:t>且模型较大的</w:t>
+      </w:r>
+      <w:r>
+        <w:rPr>
+          <w:rFonts w:hint="eastAsia"/>
+        </w:rPr>
+        <w:t>功能，我们使用服务端</w:t>
+      </w:r>
+      <w:r>
+        <w:rPr>
+          <w:rFonts w:hint="eastAsia"/>
+        </w:rPr>
+        <w:t>进行推断</w:t>
+      </w:r>
+      <w:r>
+        <w:rPr>
+          <w:rFonts w:hint="eastAsia"/>
+        </w:rPr>
+        <w:t>。</w:t>
+      </w:r>
+    </w:p>
+    <w:p>
+      <w:pPr>
+        <w:pStyle w:val="2"/>
+      </w:pPr>
+      <w:bookmarkStart w:id="26" w:name="_Toc530388830"/>
+      <w:commentRangeStart w:id="27"/>
       <w:r>
         <w:rPr>
           <w:rFonts w:hint="eastAsia"/>
         </w:rPr>
         <w:t>项目背景</w:t>
       </w:r>
-      <w:commentRangeEnd w:id="26"/>
+      <w:commentRangeEnd w:id="27"/>
       <w:r>
         <w:rPr>
           <w:rStyle w:val="afff4"/>
@@ -7314,9 +7366,9 @@
           <w:b w:val="0"/>
           <w:bCs w:val="0"/>
         </w:rPr>
-        <w:commentReference w:id="26"/>
-      </w:r>
-      <w:bookmarkEnd w:id="25"/>
+        <w:commentReference w:id="27"/>
+      </w:r>
+      <w:bookmarkEnd w:id="26"/>
     </w:p>
     <w:p>
       <w:pPr>
@@ -7678,34 +7730,34 @@
       <w:pPr>
         <w:pStyle w:val="2"/>
       </w:pPr>
-      <w:bookmarkStart w:id="27" w:name="_Toc320869657"/>
-      <w:bookmarkStart w:id="28" w:name="_Toc331238735"/>
-      <w:bookmarkStart w:id="29" w:name="_Toc331243569"/>
-      <w:bookmarkStart w:id="30" w:name="_Toc331243748"/>
-      <w:bookmarkStart w:id="31" w:name="_Toc363084170"/>
-      <w:bookmarkStart w:id="32" w:name="_Toc403425382"/>
-      <w:bookmarkStart w:id="33" w:name="_Toc527197314"/>
+      <w:bookmarkStart w:id="28" w:name="_Toc320869657"/>
+      <w:bookmarkStart w:id="29" w:name="_Toc331238735"/>
+      <w:bookmarkStart w:id="30" w:name="_Toc331243569"/>
+      <w:bookmarkStart w:id="31" w:name="_Toc331243748"/>
+      <w:bookmarkStart w:id="32" w:name="_Toc363084170"/>
+      <w:bookmarkStart w:id="33" w:name="_Toc403425382"/>
+      <w:bookmarkStart w:id="34" w:name="_Toc530388831"/>
       <w:r>
         <w:t>术语和缩略语</w:t>
       </w:r>
-      <w:bookmarkEnd w:id="27"/>
       <w:bookmarkEnd w:id="28"/>
       <w:bookmarkEnd w:id="29"/>
       <w:bookmarkEnd w:id="30"/>
       <w:bookmarkEnd w:id="31"/>
       <w:bookmarkEnd w:id="32"/>
       <w:bookmarkEnd w:id="33"/>
+      <w:bookmarkEnd w:id="34"/>
     </w:p>
     <w:p>
       <w:pPr>
         <w:spacing w:line="300" w:lineRule="auto"/>
         <w:ind w:firstLine="420"/>
       </w:pPr>
-      <w:bookmarkStart w:id="34" w:name="_Toc320869658"/>
-      <w:bookmarkStart w:id="35" w:name="_Toc331238736"/>
-      <w:bookmarkStart w:id="36" w:name="_Toc331243570"/>
-      <w:bookmarkStart w:id="37" w:name="_Toc331243749"/>
-      <w:bookmarkStart w:id="38" w:name="_Toc363084171"/>
+      <w:bookmarkStart w:id="35" w:name="_Toc320869658"/>
+      <w:bookmarkStart w:id="36" w:name="_Toc331238736"/>
+      <w:bookmarkStart w:id="37" w:name="_Toc331243570"/>
+      <w:bookmarkStart w:id="38" w:name="_Toc331243749"/>
+      <w:bookmarkStart w:id="39" w:name="_Toc363084171"/>
       <w:r>
         <w:t>[1]</w:t>
       </w:r>
@@ -7899,7 +7951,7 @@
         <w:spacing w:line="300" w:lineRule="auto"/>
         <w:ind w:firstLine="420"/>
       </w:pPr>
-      <w:bookmarkStart w:id="39" w:name="_Hlk529196056"/>
+      <w:bookmarkStart w:id="40" w:name="_Hlk529196056"/>
       <w:r>
         <w:t xml:space="preserve">[3] Tornado: Tornado </w:t>
       </w:r>
@@ -7942,7 +7994,7 @@
       <w:r>
         <w:t>当快。</w:t>
       </w:r>
-      <w:bookmarkEnd w:id="39"/>
+      <w:bookmarkEnd w:id="40"/>
     </w:p>
     <w:p>
       <w:pPr>
@@ -8038,18 +8090,18 @@
       <w:pPr>
         <w:pStyle w:val="2"/>
       </w:pPr>
-      <w:bookmarkStart w:id="40" w:name="_Toc403425383"/>
-      <w:bookmarkStart w:id="41" w:name="_Toc527197315"/>
+      <w:bookmarkStart w:id="41" w:name="_Toc403425383"/>
+      <w:bookmarkStart w:id="42" w:name="_Toc530388832"/>
       <w:r>
         <w:t>参考资料</w:t>
       </w:r>
-      <w:bookmarkEnd w:id="34"/>
       <w:bookmarkEnd w:id="35"/>
       <w:bookmarkEnd w:id="36"/>
       <w:bookmarkEnd w:id="37"/>
       <w:bookmarkEnd w:id="38"/>
-      <w:bookmarkEnd w:id="40"/>
+      <w:bookmarkEnd w:id="39"/>
       <w:bookmarkEnd w:id="41"/>
+      <w:bookmarkEnd w:id="42"/>
     </w:p>
     <w:p>
       <w:pPr>
@@ -8225,7 +8277,6 @@
       <w:pPr>
         <w:pStyle w:val="1"/>
       </w:pPr>
-      <w:bookmarkStart w:id="42" w:name="_Toc527197316"/>
       <w:bookmarkStart w:id="43" w:name="_Toc300751596"/>
       <w:bookmarkStart w:id="44" w:name="_Toc363084180"/>
       <w:bookmarkStart w:id="45" w:name="_Toc331238769"/>
@@ -8235,14 +8286,15 @@
       <w:bookmarkStart w:id="49" w:name="_Toc331243703"/>
       <w:bookmarkStart w:id="50" w:name="_Toc331243882"/>
       <w:bookmarkStart w:id="51" w:name="_Toc331545160"/>
-      <w:commentRangeStart w:id="52"/>
+      <w:bookmarkStart w:id="52" w:name="_Toc530388833"/>
+      <w:commentRangeStart w:id="53"/>
       <w:r>
         <w:rPr>
           <w:rFonts w:hint="eastAsia"/>
         </w:rPr>
         <w:t>问题聚焦</w:t>
       </w:r>
-      <w:commentRangeEnd w:id="52"/>
+      <w:commentRangeEnd w:id="53"/>
       <w:r>
         <w:rPr>
           <w:rStyle w:val="afff4"/>
@@ -8251,28 +8303,27 @@
           <w:bCs w:val="0"/>
           <w:kern w:val="2"/>
         </w:rPr>
-        <w:commentReference w:id="52"/>
-      </w:r>
-      <w:bookmarkEnd w:id="42"/>
+        <w:commentReference w:id="53"/>
+      </w:r>
+      <w:bookmarkEnd w:id="52"/>
     </w:p>
     <w:p>
       <w:pPr>
         <w:pStyle w:val="2"/>
       </w:pPr>
-      <w:bookmarkStart w:id="53" w:name="_Toc527197317"/>
+      <w:bookmarkStart w:id="54" w:name="_Toc530388834"/>
       <w:r>
         <w:rPr>
           <w:rFonts w:hint="eastAsia"/>
         </w:rPr>
         <w:t>问题描述</w:t>
       </w:r>
-      <w:bookmarkEnd w:id="53"/>
+      <w:bookmarkEnd w:id="54"/>
     </w:p>
     <w:p>
       <w:pPr>
         <w:ind w:leftChars="200" w:left="420"/>
       </w:pPr>
-      <w:bookmarkStart w:id="54" w:name="_Toc527197318"/>
       <w:r>
         <w:rPr>
           <w:rFonts w:hint="eastAsia"/>
@@ -8344,14 +8395,15 @@
       <w:pPr>
         <w:pStyle w:val="2"/>
       </w:pPr>
-      <w:commentRangeStart w:id="55"/>
+      <w:bookmarkStart w:id="55" w:name="_Toc530388835"/>
+      <w:commentRangeStart w:id="56"/>
       <w:r>
         <w:rPr>
           <w:rFonts w:hint="eastAsia"/>
         </w:rPr>
         <w:t>问题抽象</w:t>
       </w:r>
-      <w:commentRangeEnd w:id="55"/>
+      <w:commentRangeEnd w:id="56"/>
       <w:r>
         <w:rPr>
           <w:rStyle w:val="afff4"/>
@@ -8359,9 +8411,9 @@
           <w:b w:val="0"/>
           <w:bCs w:val="0"/>
         </w:rPr>
-        <w:commentReference w:id="55"/>
-      </w:r>
-      <w:bookmarkEnd w:id="54"/>
+        <w:commentReference w:id="56"/>
+      </w:r>
+      <w:bookmarkEnd w:id="55"/>
     </w:p>
     <w:p>
       <w:pPr>
@@ -8498,15 +8550,15 @@
       <w:pPr>
         <w:pStyle w:val="2"/>
       </w:pPr>
-      <w:bookmarkStart w:id="56" w:name="_Toc527197319"/>
-      <w:commentRangeStart w:id="57"/>
+      <w:bookmarkStart w:id="57" w:name="_Toc530388836"/>
+      <w:commentRangeStart w:id="58"/>
       <w:r>
         <w:rPr>
           <w:rFonts w:hint="eastAsia"/>
         </w:rPr>
         <w:t>问题定位</w:t>
       </w:r>
-      <w:commentRangeEnd w:id="57"/>
+      <w:commentRangeEnd w:id="58"/>
       <w:r>
         <w:rPr>
           <w:rStyle w:val="afff4"/>
@@ -8514,9 +8566,9 @@
           <w:b w:val="0"/>
           <w:bCs w:val="0"/>
         </w:rPr>
-        <w:commentReference w:id="57"/>
-      </w:r>
-      <w:bookmarkEnd w:id="56"/>
+        <w:commentReference w:id="58"/>
+      </w:r>
+      <w:bookmarkEnd w:id="57"/>
     </w:p>
     <w:p>
       <w:pPr>
@@ -8551,15 +8603,15 @@
       <w:pPr>
         <w:pStyle w:val="2"/>
       </w:pPr>
-      <w:bookmarkStart w:id="58" w:name="_Toc527197320"/>
-      <w:commentRangeStart w:id="59"/>
+      <w:bookmarkStart w:id="59" w:name="_Toc530388837"/>
+      <w:commentRangeStart w:id="60"/>
       <w:r>
         <w:rPr>
           <w:rFonts w:hint="eastAsia"/>
         </w:rPr>
         <w:t>问题评估</w:t>
       </w:r>
-      <w:commentRangeEnd w:id="59"/>
+      <w:commentRangeEnd w:id="60"/>
       <w:r>
         <w:rPr>
           <w:rStyle w:val="afff4"/>
@@ -8567,9 +8619,9 @@
           <w:b w:val="0"/>
           <w:bCs w:val="0"/>
         </w:rPr>
-        <w:commentReference w:id="59"/>
-      </w:r>
-      <w:bookmarkEnd w:id="58"/>
+        <w:commentReference w:id="60"/>
+      </w:r>
+      <w:bookmarkEnd w:id="59"/>
     </w:p>
     <w:p>
       <w:pPr>
@@ -8837,15 +8889,15 @@
       <w:pPr>
         <w:pStyle w:val="2"/>
       </w:pPr>
-      <w:bookmarkStart w:id="60" w:name="_Toc527197321"/>
-      <w:commentRangeStart w:id="61"/>
+      <w:bookmarkStart w:id="61" w:name="_Toc530388838"/>
+      <w:commentRangeStart w:id="62"/>
       <w:r>
         <w:rPr>
           <w:rFonts w:hint="eastAsia"/>
         </w:rPr>
         <w:t>问题分解</w:t>
       </w:r>
-      <w:commentRangeEnd w:id="61"/>
+      <w:commentRangeEnd w:id="62"/>
       <w:r>
         <w:rPr>
           <w:rStyle w:val="afff4"/>
@@ -8853,9 +8905,9 @@
           <w:b w:val="0"/>
           <w:bCs w:val="0"/>
         </w:rPr>
-        <w:commentReference w:id="61"/>
-      </w:r>
-      <w:bookmarkEnd w:id="60"/>
+        <w:commentReference w:id="62"/>
+      </w:r>
+      <w:bookmarkEnd w:id="61"/>
     </w:p>
     <w:p>
       <w:pPr>
@@ -9198,10 +9250,10 @@
       <w:pPr>
         <w:pStyle w:val="1"/>
       </w:pPr>
-      <w:bookmarkStart w:id="62" w:name="_Toc527197322"/>
+      <w:bookmarkStart w:id="63" w:name="_Toc530388839"/>
       <w:bookmarkEnd w:id="43"/>
       <w:bookmarkEnd w:id="44"/>
-      <w:commentRangeStart w:id="63"/>
+      <w:commentRangeStart w:id="64"/>
       <w:r>
         <w:rPr>
           <w:rFonts w:hint="eastAsia"/>
@@ -9209,7 +9261,7 @@
         <w:lastRenderedPageBreak/>
         <w:t>相关工作</w:t>
       </w:r>
-      <w:commentRangeEnd w:id="63"/>
+      <w:commentRangeEnd w:id="64"/>
       <w:r>
         <w:rPr>
           <w:rStyle w:val="afff4"/>
@@ -9218,9 +9270,9 @@
           <w:bCs w:val="0"/>
           <w:kern w:val="2"/>
         </w:rPr>
-        <w:commentReference w:id="63"/>
-      </w:r>
-      <w:bookmarkEnd w:id="62"/>
+        <w:commentReference w:id="64"/>
+      </w:r>
+      <w:bookmarkEnd w:id="63"/>
     </w:p>
     <w:p>
       <w:pPr>
@@ -9512,15 +9564,15 @@
       <w:pPr>
         <w:pStyle w:val="1"/>
       </w:pPr>
-      <w:bookmarkStart w:id="64" w:name="_Toc527197323"/>
-      <w:commentRangeStart w:id="65"/>
+      <w:bookmarkStart w:id="65" w:name="_Toc530388840"/>
+      <w:commentRangeStart w:id="66"/>
       <w:r>
         <w:rPr>
           <w:rFonts w:hint="eastAsia"/>
         </w:rPr>
         <w:t>技术方案</w:t>
       </w:r>
-      <w:commentRangeEnd w:id="65"/>
+      <w:commentRangeEnd w:id="66"/>
       <w:r>
         <w:rPr>
           <w:rStyle w:val="afff4"/>
@@ -9529,23 +9581,23 @@
           <w:bCs w:val="0"/>
           <w:kern w:val="2"/>
         </w:rPr>
-        <w:commentReference w:id="65"/>
-      </w:r>
-      <w:bookmarkEnd w:id="64"/>
+        <w:commentReference w:id="66"/>
+      </w:r>
+      <w:bookmarkEnd w:id="65"/>
     </w:p>
     <w:p>
       <w:pPr>
         <w:pStyle w:val="2"/>
       </w:pPr>
-      <w:bookmarkStart w:id="66" w:name="_Toc527197324"/>
-      <w:commentRangeStart w:id="67"/>
+      <w:bookmarkStart w:id="67" w:name="_Toc530388841"/>
+      <w:commentRangeStart w:id="68"/>
       <w:r>
         <w:rPr>
           <w:rFonts w:hint="eastAsia"/>
         </w:rPr>
         <w:t>技术方向</w:t>
       </w:r>
-      <w:commentRangeEnd w:id="67"/>
+      <w:commentRangeEnd w:id="68"/>
       <w:r>
         <w:rPr>
           <w:rStyle w:val="afff4"/>
@@ -9553,9 +9605,9 @@
           <w:b w:val="0"/>
           <w:bCs w:val="0"/>
         </w:rPr>
-        <w:commentReference w:id="67"/>
-      </w:r>
-      <w:bookmarkEnd w:id="66"/>
+        <w:commentReference w:id="68"/>
+      </w:r>
+      <w:bookmarkEnd w:id="67"/>
     </w:p>
     <w:p>
       <w:pPr>
@@ -9597,14 +9649,12 @@
         </w:rPr>
         <w:t>。</w:t>
       </w:r>
-      <w:bookmarkStart w:id="68" w:name="_GoBack"/>
-      <w:bookmarkEnd w:id="68"/>
     </w:p>
     <w:p>
       <w:pPr>
         <w:pStyle w:val="2"/>
       </w:pPr>
-      <w:bookmarkStart w:id="69" w:name="_Toc527197325"/>
+      <w:bookmarkStart w:id="69" w:name="_Toc530388842"/>
       <w:r>
         <w:rPr>
           <w:rFonts w:hint="eastAsia"/>
@@ -9617,7 +9667,7 @@
       <w:pPr>
         <w:pStyle w:val="3"/>
       </w:pPr>
-      <w:bookmarkStart w:id="70" w:name="_Toc527197326"/>
+      <w:bookmarkStart w:id="70" w:name="_Toc530388843"/>
       <w:r>
         <w:rPr>
           <w:rFonts w:hint="eastAsia"/>
@@ -9879,7 +9929,7 @@
       <w:pPr>
         <w:pStyle w:val="3"/>
       </w:pPr>
-      <w:bookmarkStart w:id="71" w:name="_Toc527197327"/>
+      <w:bookmarkStart w:id="71" w:name="_Toc530388844"/>
       <w:commentRangeStart w:id="72"/>
       <w:r>
         <w:rPr>
@@ -9977,11 +10027,11 @@
     <w:p>
       <w:pPr>
         <w:jc w:val="center"/>
-        <w:rPr>
-          <w:rFonts w:hint="eastAsia"/>
-        </w:rPr>
-      </w:pPr>
-      <w:r>
+      </w:pPr>
+      <w:r>
+        <w:rPr>
+          <w:noProof/>
+        </w:rPr>
         <w:lastRenderedPageBreak/>
         <w:drawing>
           <wp:inline distT="0" distB="0" distL="0" distR="0" wp14:anchorId="7942A837" wp14:editId="0D3C3CE5">
@@ -10132,7 +10182,7 @@
       <w:pPr>
         <w:pStyle w:val="3"/>
       </w:pPr>
-      <w:bookmarkStart w:id="73" w:name="_Toc527197328"/>
+      <w:bookmarkStart w:id="73" w:name="_Toc530388845"/>
       <w:commentRangeStart w:id="74"/>
       <w:r>
         <w:rPr>
@@ -10498,7 +10548,7 @@
       <w:pPr>
         <w:pStyle w:val="2"/>
       </w:pPr>
-      <w:bookmarkStart w:id="75" w:name="_Toc527197329"/>
+      <w:bookmarkStart w:id="75" w:name="_Toc530388846"/>
       <w:commentRangeStart w:id="76"/>
       <w:r>
         <w:rPr>
@@ -10570,7 +10620,7 @@
       <w:pPr>
         <w:pStyle w:val="1"/>
       </w:pPr>
-      <w:bookmarkStart w:id="77" w:name="_Toc527197330"/>
+      <w:bookmarkStart w:id="77" w:name="_Toc530388847"/>
       <w:commentRangeStart w:id="78"/>
       <w:r>
         <w:rPr>
@@ -10595,7 +10645,7 @@
       <w:pPr>
         <w:pStyle w:val="2"/>
       </w:pPr>
-      <w:bookmarkStart w:id="79" w:name="_Toc527197331"/>
+      <w:bookmarkStart w:id="79" w:name="_Toc530388848"/>
       <w:r>
         <w:rPr>
           <w:rFonts w:hint="eastAsia"/>
@@ -10614,7 +10664,7 @@
       <w:pPr>
         <w:pStyle w:val="2"/>
       </w:pPr>
-      <w:bookmarkStart w:id="80" w:name="_Toc527197332"/>
+      <w:bookmarkStart w:id="80" w:name="_Toc530388849"/>
       <w:r>
         <w:rPr>
           <w:rFonts w:hint="eastAsia"/>
@@ -10627,7 +10677,7 @@
       <w:pPr>
         <w:pStyle w:val="2"/>
       </w:pPr>
-      <w:bookmarkStart w:id="81" w:name="_Toc527197333"/>
+      <w:bookmarkStart w:id="81" w:name="_Toc530388850"/>
       <w:r>
         <w:rPr>
           <w:rFonts w:hint="eastAsia"/>
@@ -10640,7 +10690,7 @@
       <w:pPr>
         <w:pStyle w:val="1"/>
       </w:pPr>
-      <w:bookmarkStart w:id="82" w:name="_Toc527197334"/>
+      <w:bookmarkStart w:id="82" w:name="_Toc530388851"/>
       <w:bookmarkEnd w:id="45"/>
       <w:bookmarkEnd w:id="46"/>
       <w:bookmarkEnd w:id="47"/>
@@ -10806,7 +10856,7 @@
       </w:r>
     </w:p>
   </w:comment>
-  <w:comment w:id="6" w:author="Lu, Siyuan [2]" w:date="2017-12-10T13:55:00Z" w:initials="LS">
+  <w:comment w:id="7" w:author="Lu, Siyuan [2]" w:date="2017-12-10T13:55:00Z" w:initials="LS">
     <w:p>
       <w:pPr>
         <w:pStyle w:val="afe"/>
@@ -10837,7 +10887,7 @@
       </w:r>
     </w:p>
   </w:comment>
-  <w:comment w:id="7" w:author="Lu, Siyuan [2]" w:date="2017-12-10T13:56:00Z" w:initials="LS">
+  <w:comment w:id="8" w:author="Lu, Siyuan [2]" w:date="2017-12-10T13:56:00Z" w:initials="LS">
     <w:p>
       <w:pPr>
         <w:pStyle w:val="afe"/>
@@ -10856,7 +10906,7 @@
       </w:r>
     </w:p>
   </w:comment>
-  <w:comment w:id="16" w:author="Lu, Siyuan" w:date="2018-10-10T13:45:00Z" w:initials="LS">
+  <w:comment w:id="17" w:author="Lu, Siyuan" w:date="2018-10-10T13:45:00Z" w:initials="LS">
     <w:p>
       <w:pPr>
         <w:pStyle w:val="afe"/>
@@ -10879,7 +10929,7 @@
       </w:r>
     </w:p>
   </w:comment>
-  <w:comment w:id="26" w:author="Lu, Siyuan" w:date="2018-10-10T14:36:00Z" w:initials="LS">
+  <w:comment w:id="27" w:author="Lu, Siyuan" w:date="2018-10-10T14:36:00Z" w:initials="LS">
     <w:p>
       <w:pPr>
         <w:pStyle w:val="afe"/>
@@ -10894,13 +10944,7 @@
         <w:rPr>
           <w:rFonts w:hint="eastAsia"/>
         </w:rPr>
-        <w:t>用简明扼要的文字叙述清楚该项目所涉及的（</w:t>
-      </w:r>
-      <w:r>
-        <w:rPr>
-          <w:rFonts w:hint="eastAsia"/>
-        </w:rPr>
-        <w:t>业务</w:t>
+        <w:t>用简明扼要的文字叙述清楚该项目所涉及的（业务</w:t>
       </w:r>
       <w:r>
         <w:rPr>
@@ -10916,7 +10960,7 @@
       </w:r>
     </w:p>
   </w:comment>
-  <w:comment w:id="52" w:author="Lu, Siyuan" w:date="2018-10-13T10:52:00Z" w:initials="LS">
+  <w:comment w:id="53" w:author="Lu, Siyuan" w:date="2018-10-13T10:52:00Z" w:initials="LS">
     <w:p>
       <w:pPr>
         <w:pStyle w:val="afe"/>
@@ -10936,7 +10980,7 @@
       </w:r>
     </w:p>
   </w:comment>
-  <w:comment w:id="55" w:author="Lu, Siyuan" w:date="2018-10-13T11:46:00Z" w:initials="LS">
+  <w:comment w:id="56" w:author="Lu, Siyuan" w:date="2018-10-13T11:46:00Z" w:initials="LS">
     <w:p>
       <w:pPr>
         <w:pStyle w:val="afe"/>
@@ -10961,7 +11005,7 @@
       </w:r>
     </w:p>
   </w:comment>
-  <w:comment w:id="57" w:author="Lu, Siyuan" w:date="2018-10-13T11:47:00Z" w:initials="LS">
+  <w:comment w:id="58" w:author="Lu, Siyuan" w:date="2018-10-13T11:47:00Z" w:initials="LS">
     <w:p>
       <w:pPr>
         <w:pStyle w:val="afe"/>
@@ -10980,7 +11024,7 @@
       </w:r>
     </w:p>
   </w:comment>
-  <w:comment w:id="59" w:author="Lu, Siyuan" w:date="2018-10-13T11:48:00Z" w:initials="LS">
+  <w:comment w:id="60" w:author="Lu, Siyuan" w:date="2018-10-13T11:48:00Z" w:initials="LS">
     <w:p>
       <w:pPr>
         <w:pStyle w:val="afe"/>
@@ -11005,7 +11049,7 @@
       </w:r>
     </w:p>
   </w:comment>
-  <w:comment w:id="61" w:author="Lu, Siyuan" w:date="2018-10-13T11:53:00Z" w:initials="LS">
+  <w:comment w:id="62" w:author="Lu, Siyuan" w:date="2018-10-13T11:53:00Z" w:initials="LS">
     <w:p>
       <w:pPr>
         <w:pStyle w:val="afe"/>
@@ -11024,7 +11068,7 @@
       </w:r>
     </w:p>
   </w:comment>
-  <w:comment w:id="63" w:author="Lu, Siyuan" w:date="2018-10-13T11:55:00Z" w:initials="LS">
+  <w:comment w:id="64" w:author="Lu, Siyuan" w:date="2018-10-13T11:55:00Z" w:initials="LS">
     <w:p>
       <w:pPr>
         <w:pStyle w:val="afe"/>
@@ -11061,7 +11105,7 @@
       </w:r>
     </w:p>
   </w:comment>
-  <w:comment w:id="65" w:author="Lu, Siyuan" w:date="2018-10-13T12:32:00Z" w:initials="LS">
+  <w:comment w:id="66" w:author="Lu, Siyuan" w:date="2018-10-13T12:32:00Z" w:initials="LS">
     <w:p>
       <w:pPr>
         <w:pStyle w:val="afe"/>
@@ -11081,7 +11125,7 @@
       </w:r>
     </w:p>
   </w:comment>
-  <w:comment w:id="67" w:author="Lu, Siyuan" w:date="2018-10-13T11:59:00Z" w:initials="LS">
+  <w:comment w:id="68" w:author="Lu, Siyuan" w:date="2018-10-13T11:59:00Z" w:initials="LS">
     <w:p>
       <w:pPr>
         <w:pStyle w:val="afe"/>
@@ -11560,7 +11604,7 @@
       <w:pStyle w:val="a4"/>
       <w:ind w:left="420" w:hanging="420"/>
       <w:rPr>
-        <w:rFonts w:ascii="Arial" w:hAnsi="Arial" w:cs="Arial" w:hint="eastAsia"/>
+        <w:rFonts w:ascii="Arial" w:hAnsi="Arial" w:cs="Arial"/>
       </w:rPr>
     </w:pPr>
     <w:proofErr w:type="gramStart"/>
@@ -15495,6 +15539,7 @@
     <w:lsdException w:name="HTML Sample" w:semiHidden="1" w:unhideWhenUsed="1"/>
     <w:lsdException w:name="HTML Typewriter" w:semiHidden="1" w:unhideWhenUsed="1"/>
     <w:lsdException w:name="HTML Variable" w:semiHidden="1" w:unhideWhenUsed="1"/>
+    <w:lsdException w:name="Normal Table" w:semiHidden="1" w:unhideWhenUsed="1"/>
     <w:lsdException w:name="annotation subject" w:semiHidden="1" w:unhideWhenUsed="1"/>
     <w:lsdException w:name="No List" w:semiHidden="1" w:unhideWhenUsed="1"/>
     <w:lsdException w:name="Outline List 1" w:semiHidden="1" w:unhideWhenUsed="1"/>
@@ -15538,8 +15583,10 @@
     <w:lsdException w:name="Table Elegant" w:semiHidden="1" w:unhideWhenUsed="1"/>
     <w:lsdException w:name="Table Professional" w:semiHidden="1" w:unhideWhenUsed="1"/>
     <w:lsdException w:name="Table Subtle 1" w:semiHidden="1" w:unhideWhenUsed="1"/>
+    <w:lsdException w:name="Table Subtle 2" w:semiHidden="1" w:unhideWhenUsed="1"/>
     <w:lsdException w:name="Table Web 1" w:semiHidden="1" w:unhideWhenUsed="1"/>
     <w:lsdException w:name="Table Web 2" w:semiHidden="1" w:unhideWhenUsed="1"/>
+    <w:lsdException w:name="Table Web 3" w:semiHidden="1" w:unhideWhenUsed="1"/>
     <w:lsdException w:name="Balloon Text" w:semiHidden="1" w:unhideWhenUsed="1"/>
     <w:lsdException w:name="Table Grid" w:uiPriority="59"/>
     <w:lsdException w:name="Table Theme" w:semiHidden="1" w:unhideWhenUsed="1"/>
@@ -16008,6 +16055,7 @@
   <w:style w:type="character" w:default="1" w:styleId="a1">
     <w:name w:val="Default Paragraph Font"/>
     <w:uiPriority w:val="1"/>
+    <w:semiHidden/>
     <w:unhideWhenUsed/>
   </w:style>
   <w:style w:type="table" w:default="1" w:styleId="a2">
@@ -17628,7 +17676,7 @@
       <w:adjustRightInd w:val="0"/>
     </w:pPr>
     <w:rPr>
-      <w:rFonts w:ascii="STFangsong" w:eastAsia="STFangsong" w:hAnsi="Calibri" w:cs="STFangsong"/>
+      <w:rFonts w:ascii="华文仿宋" w:eastAsia="华文仿宋" w:hAnsi="Calibri" w:cs="华文仿宋"/>
       <w:color w:val="000000"/>
       <w:kern w:val="0"/>
       <w:sz w:val="24"/>
@@ -20684,7 +20732,7 @@
 </file>
 
 <file path=customXml/itemProps1.xml><?xml version="1.0" encoding="utf-8"?>
-<ds:datastoreItem xmlns:ds="http://schemas.openxmlformats.org/officeDocument/2006/customXml" ds:itemID="{17CE3CB7-2ED5-4915-A3CA-5599E8845D81}">
+<ds:datastoreItem xmlns:ds="http://schemas.openxmlformats.org/officeDocument/2006/customXml" ds:itemID="{2C9108E4-49E5-4CE8-AC3A-CB4A6D4E1305}">
   <ds:schemaRefs>
     <ds:schemaRef ds:uri="http://schemas.openxmlformats.org/officeDocument/2006/bibliography"/>
   </ds:schemaRefs>

</xml_diff>

<commit_message>
update test docs comment
update test docs comment, make the structure completed
</commit_message>
<xml_diff>
--- a/docs/技术研究报告模版.docx
+++ b/docs/技术研究报告模版.docx
@@ -702,7 +702,7 @@
           <w:r>
             <w:fldChar w:fldCharType="separate"/>
           </w:r>
-          <w:hyperlink w:anchor="_Toc530472091" w:history="1">
+          <w:hyperlink w:anchor="_Toc1332939" w:history="1">
             <w:r>
               <w:rPr>
                 <w:rStyle w:val="af"/>
@@ -745,7 +745,7 @@
                 <w:noProof/>
                 <w:webHidden/>
               </w:rPr>
-              <w:instrText xml:space="preserve"> PAGEREF _Toc530472091 \h </w:instrText>
+              <w:instrText xml:space="preserve"> PAGEREF _Toc1332939 \h </w:instrText>
             </w:r>
             <w:r>
               <w:rPr>
@@ -789,7 +789,7 @@
               <w:szCs w:val="22"/>
             </w:rPr>
           </w:pPr>
-          <w:hyperlink w:anchor="_Toc530472092" w:history="1">
+          <w:hyperlink w:anchor="_Toc1332940" w:history="1">
             <w:r>
               <w:rPr>
                 <w:rStyle w:val="af"/>
@@ -831,7 +831,7 @@
                 <w:noProof/>
                 <w:webHidden/>
               </w:rPr>
-              <w:instrText xml:space="preserve"> PAGEREF _Toc530472092 \h </w:instrText>
+              <w:instrText xml:space="preserve"> PAGEREF _Toc1332940 \h </w:instrText>
             </w:r>
             <w:r>
               <w:rPr>
@@ -875,7 +875,7 @@
               <w:szCs w:val="22"/>
             </w:rPr>
           </w:pPr>
-          <w:hyperlink w:anchor="_Toc530472093" w:history="1">
+          <w:hyperlink w:anchor="_Toc1332941" w:history="1">
             <w:r>
               <w:rPr>
                 <w:rStyle w:val="af"/>
@@ -917,7 +917,7 @@
                 <w:noProof/>
                 <w:webHidden/>
               </w:rPr>
-              <w:instrText xml:space="preserve"> PAGEREF _Toc530472093 \h </w:instrText>
+              <w:instrText xml:space="preserve"> PAGEREF _Toc1332941 \h </w:instrText>
             </w:r>
             <w:r>
               <w:rPr>
@@ -961,7 +961,7 @@
               <w:szCs w:val="22"/>
             </w:rPr>
           </w:pPr>
-          <w:hyperlink w:anchor="_Toc530472094" w:history="1">
+          <w:hyperlink w:anchor="_Toc1332942" w:history="1">
             <w:r>
               <w:rPr>
                 <w:rStyle w:val="af"/>
@@ -1003,7 +1003,7 @@
                 <w:noProof/>
                 <w:webHidden/>
               </w:rPr>
-              <w:instrText xml:space="preserve"> PAGEREF _Toc530472094 \h </w:instrText>
+              <w:instrText xml:space="preserve"> PAGEREF _Toc1332942 \h </w:instrText>
             </w:r>
             <w:r>
               <w:rPr>
@@ -1047,7 +1047,7 @@
               <w:szCs w:val="22"/>
             </w:rPr>
           </w:pPr>
-          <w:hyperlink w:anchor="_Toc530472095" w:history="1">
+          <w:hyperlink w:anchor="_Toc1332943" w:history="1">
             <w:r>
               <w:rPr>
                 <w:rStyle w:val="af"/>
@@ -1089,7 +1089,7 @@
                 <w:noProof/>
                 <w:webHidden/>
               </w:rPr>
-              <w:instrText xml:space="preserve"> PAGEREF _Toc530472095 \h </w:instrText>
+              <w:instrText xml:space="preserve"> PAGEREF _Toc1332943 \h </w:instrText>
             </w:r>
             <w:r>
               <w:rPr>
@@ -1133,7 +1133,7 @@
               <w:szCs w:val="22"/>
             </w:rPr>
           </w:pPr>
-          <w:hyperlink w:anchor="_Toc530472096" w:history="1">
+          <w:hyperlink w:anchor="_Toc1332944" w:history="1">
             <w:r>
               <w:rPr>
                 <w:rStyle w:val="af"/>
@@ -1175,7 +1175,7 @@
                 <w:noProof/>
                 <w:webHidden/>
               </w:rPr>
-              <w:instrText xml:space="preserve"> PAGEREF _Toc530472096 \h </w:instrText>
+              <w:instrText xml:space="preserve"> PAGEREF _Toc1332944 \h </w:instrText>
             </w:r>
             <w:r>
               <w:rPr>
@@ -1217,7 +1217,7 @@
               <w:szCs w:val="22"/>
             </w:rPr>
           </w:pPr>
-          <w:hyperlink w:anchor="_Toc530472097" w:history="1">
+          <w:hyperlink w:anchor="_Toc1332945" w:history="1">
             <w:r>
               <w:rPr>
                 <w:rStyle w:val="af"/>
@@ -1260,7 +1260,7 @@
                 <w:noProof/>
                 <w:webHidden/>
               </w:rPr>
-              <w:instrText xml:space="preserve"> PAGEREF _Toc530472097 \h </w:instrText>
+              <w:instrText xml:space="preserve"> PAGEREF _Toc1332945 \h </w:instrText>
             </w:r>
             <w:r>
               <w:rPr>
@@ -1304,7 +1304,7 @@
               <w:szCs w:val="22"/>
             </w:rPr>
           </w:pPr>
-          <w:hyperlink w:anchor="_Toc530472098" w:history="1">
+          <w:hyperlink w:anchor="_Toc1332946" w:history="1">
             <w:r>
               <w:rPr>
                 <w:rStyle w:val="af"/>
@@ -1346,7 +1346,7 @@
                 <w:noProof/>
                 <w:webHidden/>
               </w:rPr>
-              <w:instrText xml:space="preserve"> PAGEREF _Toc530472098 \h </w:instrText>
+              <w:instrText xml:space="preserve"> PAGEREF _Toc1332946 \h </w:instrText>
             </w:r>
             <w:r>
               <w:rPr>
@@ -1390,7 +1390,7 @@
               <w:szCs w:val="22"/>
             </w:rPr>
           </w:pPr>
-          <w:hyperlink w:anchor="_Toc530472099" w:history="1">
+          <w:hyperlink w:anchor="_Toc1332947" w:history="1">
             <w:r>
               <w:rPr>
                 <w:rStyle w:val="af"/>
@@ -1432,7 +1432,7 @@
                 <w:noProof/>
                 <w:webHidden/>
               </w:rPr>
-              <w:instrText xml:space="preserve"> PAGEREF _Toc530472099 \h </w:instrText>
+              <w:instrText xml:space="preserve"> PAGEREF _Toc1332947 \h </w:instrText>
             </w:r>
             <w:r>
               <w:rPr>
@@ -1452,7 +1452,7 @@
                 <w:noProof/>
                 <w:webHidden/>
               </w:rPr>
-              <w:t>2</w:t>
+              <w:t>3</w:t>
             </w:r>
             <w:r>
               <w:rPr>
@@ -1476,7 +1476,7 @@
               <w:szCs w:val="22"/>
             </w:rPr>
           </w:pPr>
-          <w:hyperlink w:anchor="_Toc530472100" w:history="1">
+          <w:hyperlink w:anchor="_Toc1332948" w:history="1">
             <w:r>
               <w:rPr>
                 <w:rStyle w:val="af"/>
@@ -1518,7 +1518,7 @@
                 <w:noProof/>
                 <w:webHidden/>
               </w:rPr>
-              <w:instrText xml:space="preserve"> PAGEREF _Toc530472100 \h </w:instrText>
+              <w:instrText xml:space="preserve"> PAGEREF _Toc1332948 \h </w:instrText>
             </w:r>
             <w:r>
               <w:rPr>
@@ -1562,7 +1562,7 @@
               <w:szCs w:val="22"/>
             </w:rPr>
           </w:pPr>
-          <w:hyperlink w:anchor="_Toc530472101" w:history="1">
+          <w:hyperlink w:anchor="_Toc1332949" w:history="1">
             <w:r>
               <w:rPr>
                 <w:rStyle w:val="af"/>
@@ -1604,7 +1604,7 @@
                 <w:noProof/>
                 <w:webHidden/>
               </w:rPr>
-              <w:instrText xml:space="preserve"> PAGEREF _Toc530472101 \h </w:instrText>
+              <w:instrText xml:space="preserve"> PAGEREF _Toc1332949 \h </w:instrText>
             </w:r>
             <w:r>
               <w:rPr>
@@ -1648,7 +1648,7 @@
               <w:szCs w:val="22"/>
             </w:rPr>
           </w:pPr>
-          <w:hyperlink w:anchor="_Toc530472102" w:history="1">
+          <w:hyperlink w:anchor="_Toc1332950" w:history="1">
             <w:r>
               <w:rPr>
                 <w:rStyle w:val="af"/>
@@ -1690,7 +1690,7 @@
                 <w:noProof/>
                 <w:webHidden/>
               </w:rPr>
-              <w:instrText xml:space="preserve"> PAGEREF _Toc530472102 \h </w:instrText>
+              <w:instrText xml:space="preserve"> PAGEREF _Toc1332950 \h </w:instrText>
             </w:r>
             <w:r>
               <w:rPr>
@@ -1732,7 +1732,7 @@
               <w:szCs w:val="22"/>
             </w:rPr>
           </w:pPr>
-          <w:hyperlink w:anchor="_Toc530472103" w:history="1">
+          <w:hyperlink w:anchor="_Toc1332951" w:history="1">
             <w:r>
               <w:rPr>
                 <w:rStyle w:val="af"/>
@@ -1775,7 +1775,7 @@
                 <w:noProof/>
                 <w:webHidden/>
               </w:rPr>
-              <w:instrText xml:space="preserve"> PAGEREF _Toc530472103 \h </w:instrText>
+              <w:instrText xml:space="preserve"> PAGEREF _Toc1332951 \h </w:instrText>
             </w:r>
             <w:r>
               <w:rPr>
@@ -1817,7 +1817,7 @@
               <w:szCs w:val="22"/>
             </w:rPr>
           </w:pPr>
-          <w:hyperlink w:anchor="_Toc530472104" w:history="1">
+          <w:hyperlink w:anchor="_Toc1332952" w:history="1">
             <w:r>
               <w:rPr>
                 <w:rStyle w:val="af"/>
@@ -1860,7 +1860,7 @@
                 <w:noProof/>
                 <w:webHidden/>
               </w:rPr>
-              <w:instrText xml:space="preserve"> PAGEREF _Toc530472104 \h </w:instrText>
+              <w:instrText xml:space="preserve"> PAGEREF _Toc1332952 \h </w:instrText>
             </w:r>
             <w:r>
               <w:rPr>
@@ -1904,7 +1904,7 @@
               <w:szCs w:val="22"/>
             </w:rPr>
           </w:pPr>
-          <w:hyperlink w:anchor="_Toc530472105" w:history="1">
+          <w:hyperlink w:anchor="_Toc1332953" w:history="1">
             <w:r>
               <w:rPr>
                 <w:rStyle w:val="af"/>
@@ -1946,7 +1946,7 @@
                 <w:noProof/>
                 <w:webHidden/>
               </w:rPr>
-              <w:instrText xml:space="preserve"> PAGEREF _Toc530472105 \h </w:instrText>
+              <w:instrText xml:space="preserve"> PAGEREF _Toc1332953 \h </w:instrText>
             </w:r>
             <w:r>
               <w:rPr>
@@ -1990,7 +1990,7 @@
               <w:szCs w:val="22"/>
             </w:rPr>
           </w:pPr>
-          <w:hyperlink w:anchor="_Toc530472106" w:history="1">
+          <w:hyperlink w:anchor="_Toc1332954" w:history="1">
             <w:r>
               <w:rPr>
                 <w:rStyle w:val="af"/>
@@ -2032,7 +2032,7 @@
                 <w:noProof/>
                 <w:webHidden/>
               </w:rPr>
-              <w:instrText xml:space="preserve"> PAGEREF _Toc530472106 \h </w:instrText>
+              <w:instrText xml:space="preserve"> PAGEREF _Toc1332954 \h </w:instrText>
             </w:r>
             <w:r>
               <w:rPr>
@@ -2076,7 +2076,7 @@
               <w:szCs w:val="22"/>
             </w:rPr>
           </w:pPr>
-          <w:hyperlink w:anchor="_Toc530472107" w:history="1">
+          <w:hyperlink w:anchor="_Toc1332955" w:history="1">
             <w:r>
               <w:rPr>
                 <w:rStyle w:val="af"/>
@@ -2118,7 +2118,7 @@
                 <w:noProof/>
                 <w:webHidden/>
               </w:rPr>
-              <w:instrText xml:space="preserve"> PAGEREF _Toc530472107 \h </w:instrText>
+              <w:instrText xml:space="preserve"> PAGEREF _Toc1332955 \h </w:instrText>
             </w:r>
             <w:r>
               <w:rPr>
@@ -2162,7 +2162,7 @@
               <w:szCs w:val="22"/>
             </w:rPr>
           </w:pPr>
-          <w:hyperlink w:anchor="_Toc530472108" w:history="1">
+          <w:hyperlink w:anchor="_Toc1332956" w:history="1">
             <w:r>
               <w:rPr>
                 <w:rStyle w:val="af"/>
@@ -2204,7 +2204,7 @@
                 <w:noProof/>
                 <w:webHidden/>
               </w:rPr>
-              <w:instrText xml:space="preserve"> PAGEREF _Toc530472108 \h </w:instrText>
+              <w:instrText xml:space="preserve"> PAGEREF _Toc1332956 \h </w:instrText>
             </w:r>
             <w:r>
               <w:rPr>
@@ -2248,7 +2248,7 @@
               <w:szCs w:val="22"/>
             </w:rPr>
           </w:pPr>
-          <w:hyperlink w:anchor="_Toc530472109" w:history="1">
+          <w:hyperlink w:anchor="_Toc1332957" w:history="1">
             <w:r>
               <w:rPr>
                 <w:rStyle w:val="af"/>
@@ -2290,7 +2290,7 @@
                 <w:noProof/>
                 <w:webHidden/>
               </w:rPr>
-              <w:instrText xml:space="preserve"> PAGEREF _Toc530472109 \h </w:instrText>
+              <w:instrText xml:space="preserve"> PAGEREF _Toc1332957 \h </w:instrText>
             </w:r>
             <w:r>
               <w:rPr>
@@ -2334,7 +2334,7 @@
               <w:szCs w:val="22"/>
             </w:rPr>
           </w:pPr>
-          <w:hyperlink w:anchor="_Toc530472110" w:history="1">
+          <w:hyperlink w:anchor="_Toc1332958" w:history="1">
             <w:r>
               <w:rPr>
                 <w:rStyle w:val="af"/>
@@ -2376,7 +2376,7 @@
                 <w:noProof/>
                 <w:webHidden/>
               </w:rPr>
-              <w:instrText xml:space="preserve"> PAGEREF _Toc530472110 \h </w:instrText>
+              <w:instrText xml:space="preserve"> PAGEREF _Toc1332958 \h </w:instrText>
             </w:r>
             <w:r>
               <w:rPr>
@@ -2397,6 +2397,441 @@
                 <w:webHidden/>
               </w:rPr>
               <w:t>6</w:t>
+            </w:r>
+            <w:r>
+              <w:rPr>
+                <w:noProof/>
+                <w:webHidden/>
+              </w:rPr>
+              <w:fldChar w:fldCharType="end"/>
+            </w:r>
+          </w:hyperlink>
+        </w:p>
+        <w:p>
+          <w:pPr>
+            <w:pStyle w:val="TOC1"/>
+            <w:spacing w:before="31" w:after="31"/>
+            <w:rPr>
+              <w:rFonts w:asciiTheme="minorHAnsi" w:eastAsiaTheme="minorEastAsia" w:hAnsiTheme="minorHAnsi" w:cstheme="minorBidi"/>
+              <w:b w:val="0"/>
+              <w:noProof/>
+              <w:szCs w:val="22"/>
+            </w:rPr>
+          </w:pPr>
+          <w:hyperlink w:anchor="_Toc1332959" w:history="1">
+            <w:r>
+              <w:rPr>
+                <w:rStyle w:val="af"/>
+                <w:noProof/>
+              </w:rPr>
+              <w:t>5</w:t>
+            </w:r>
+            <w:r>
+              <w:rPr>
+                <w:rFonts w:asciiTheme="minorHAnsi" w:eastAsiaTheme="minorEastAsia" w:hAnsiTheme="minorHAnsi" w:cstheme="minorBidi"/>
+                <w:b w:val="0"/>
+                <w:noProof/>
+                <w:szCs w:val="22"/>
+              </w:rPr>
+              <w:tab/>
+            </w:r>
+            <w:r>
+              <w:rPr>
+                <w:rStyle w:val="af"/>
+                <w:noProof/>
+              </w:rPr>
+              <w:t>技术实践</w:t>
+            </w:r>
+            <w:r>
+              <w:rPr>
+                <w:noProof/>
+                <w:webHidden/>
+              </w:rPr>
+              <w:tab/>
+            </w:r>
+            <w:r>
+              <w:rPr>
+                <w:noProof/>
+                <w:webHidden/>
+              </w:rPr>
+              <w:fldChar w:fldCharType="begin"/>
+            </w:r>
+            <w:r>
+              <w:rPr>
+                <w:noProof/>
+                <w:webHidden/>
+              </w:rPr>
+              <w:instrText xml:space="preserve"> PAGEREF _Toc1332959 \h </w:instrText>
+            </w:r>
+            <w:r>
+              <w:rPr>
+                <w:noProof/>
+                <w:webHidden/>
+              </w:rPr>
+            </w:r>
+            <w:r>
+              <w:rPr>
+                <w:noProof/>
+                <w:webHidden/>
+              </w:rPr>
+              <w:fldChar w:fldCharType="separate"/>
+            </w:r>
+            <w:r>
+              <w:rPr>
+                <w:noProof/>
+                <w:webHidden/>
+              </w:rPr>
+              <w:t>6</w:t>
+            </w:r>
+            <w:r>
+              <w:rPr>
+                <w:noProof/>
+                <w:webHidden/>
+              </w:rPr>
+              <w:fldChar w:fldCharType="end"/>
+            </w:r>
+          </w:hyperlink>
+        </w:p>
+        <w:p>
+          <w:pPr>
+            <w:pStyle w:val="TOC2"/>
+            <w:tabs>
+              <w:tab w:val="left" w:pos="1260"/>
+              <w:tab w:val="right" w:leader="dot" w:pos="8302"/>
+            </w:tabs>
+            <w:rPr>
+              <w:rFonts w:asciiTheme="minorHAnsi" w:eastAsiaTheme="minorEastAsia" w:hAnsiTheme="minorHAnsi" w:cstheme="minorBidi"/>
+              <w:noProof/>
+              <w:szCs w:val="22"/>
+            </w:rPr>
+          </w:pPr>
+          <w:hyperlink w:anchor="_Toc1332960" w:history="1">
+            <w:r>
+              <w:rPr>
+                <w:rStyle w:val="af"/>
+                <w:noProof/>
+              </w:rPr>
+              <w:t>5.1</w:t>
+            </w:r>
+            <w:r>
+              <w:rPr>
+                <w:rFonts w:asciiTheme="minorHAnsi" w:eastAsiaTheme="minorEastAsia" w:hAnsiTheme="minorHAnsi" w:cstheme="minorBidi"/>
+                <w:noProof/>
+                <w:szCs w:val="22"/>
+              </w:rPr>
+              <w:tab/>
+            </w:r>
+            <w:r>
+              <w:rPr>
+                <w:rStyle w:val="af"/>
+                <w:noProof/>
+              </w:rPr>
+              <w:t>使用的深度学习框架及依赖的</w:t>
+            </w:r>
+            <w:r>
+              <w:rPr>
+                <w:rStyle w:val="af"/>
+                <w:noProof/>
+              </w:rPr>
+              <w:t>Library</w:t>
+            </w:r>
+            <w:r>
+              <w:rPr>
+                <w:noProof/>
+                <w:webHidden/>
+              </w:rPr>
+              <w:tab/>
+            </w:r>
+            <w:r>
+              <w:rPr>
+                <w:noProof/>
+                <w:webHidden/>
+              </w:rPr>
+              <w:fldChar w:fldCharType="begin"/>
+            </w:r>
+            <w:r>
+              <w:rPr>
+                <w:noProof/>
+                <w:webHidden/>
+              </w:rPr>
+              <w:instrText xml:space="preserve"> PAGEREF _Toc1332960 \h </w:instrText>
+            </w:r>
+            <w:r>
+              <w:rPr>
+                <w:noProof/>
+                <w:webHidden/>
+              </w:rPr>
+            </w:r>
+            <w:r>
+              <w:rPr>
+                <w:noProof/>
+                <w:webHidden/>
+              </w:rPr>
+              <w:fldChar w:fldCharType="separate"/>
+            </w:r>
+            <w:r>
+              <w:rPr>
+                <w:noProof/>
+                <w:webHidden/>
+              </w:rPr>
+              <w:t>6</w:t>
+            </w:r>
+            <w:r>
+              <w:rPr>
+                <w:noProof/>
+                <w:webHidden/>
+              </w:rPr>
+              <w:fldChar w:fldCharType="end"/>
+            </w:r>
+          </w:hyperlink>
+        </w:p>
+        <w:p>
+          <w:pPr>
+            <w:pStyle w:val="TOC2"/>
+            <w:tabs>
+              <w:tab w:val="left" w:pos="1260"/>
+              <w:tab w:val="right" w:leader="dot" w:pos="8302"/>
+            </w:tabs>
+            <w:rPr>
+              <w:rFonts w:asciiTheme="minorHAnsi" w:eastAsiaTheme="minorEastAsia" w:hAnsiTheme="minorHAnsi" w:cstheme="minorBidi"/>
+              <w:noProof/>
+              <w:szCs w:val="22"/>
+            </w:rPr>
+          </w:pPr>
+          <w:hyperlink w:anchor="_Toc1332961" w:history="1">
+            <w:r>
+              <w:rPr>
+                <w:rStyle w:val="af"/>
+                <w:noProof/>
+              </w:rPr>
+              <w:t>5.2</w:t>
+            </w:r>
+            <w:r>
+              <w:rPr>
+                <w:rFonts w:asciiTheme="minorHAnsi" w:eastAsiaTheme="minorEastAsia" w:hAnsiTheme="minorHAnsi" w:cstheme="minorBidi"/>
+                <w:noProof/>
+                <w:szCs w:val="22"/>
+              </w:rPr>
+              <w:tab/>
+            </w:r>
+            <w:r>
+              <w:rPr>
+                <w:rStyle w:val="af"/>
+                <w:noProof/>
+              </w:rPr>
+              <w:t>模型训练过程</w:t>
+            </w:r>
+            <w:r>
+              <w:rPr>
+                <w:noProof/>
+                <w:webHidden/>
+              </w:rPr>
+              <w:tab/>
+            </w:r>
+            <w:r>
+              <w:rPr>
+                <w:noProof/>
+                <w:webHidden/>
+              </w:rPr>
+              <w:fldChar w:fldCharType="begin"/>
+            </w:r>
+            <w:r>
+              <w:rPr>
+                <w:noProof/>
+                <w:webHidden/>
+              </w:rPr>
+              <w:instrText xml:space="preserve"> PAGEREF _Toc1332961 \h </w:instrText>
+            </w:r>
+            <w:r>
+              <w:rPr>
+                <w:noProof/>
+                <w:webHidden/>
+              </w:rPr>
+            </w:r>
+            <w:r>
+              <w:rPr>
+                <w:noProof/>
+                <w:webHidden/>
+              </w:rPr>
+              <w:fldChar w:fldCharType="separate"/>
+            </w:r>
+            <w:r>
+              <w:rPr>
+                <w:noProof/>
+                <w:webHidden/>
+              </w:rPr>
+              <w:t>7</w:t>
+            </w:r>
+            <w:r>
+              <w:rPr>
+                <w:noProof/>
+                <w:webHidden/>
+              </w:rPr>
+              <w:fldChar w:fldCharType="end"/>
+            </w:r>
+          </w:hyperlink>
+        </w:p>
+        <w:p>
+          <w:pPr>
+            <w:pStyle w:val="TOC2"/>
+            <w:tabs>
+              <w:tab w:val="left" w:pos="1260"/>
+              <w:tab w:val="right" w:leader="dot" w:pos="8302"/>
+            </w:tabs>
+            <w:rPr>
+              <w:rFonts w:asciiTheme="minorHAnsi" w:eastAsiaTheme="minorEastAsia" w:hAnsiTheme="minorHAnsi" w:cstheme="minorBidi"/>
+              <w:noProof/>
+              <w:szCs w:val="22"/>
+            </w:rPr>
+          </w:pPr>
+          <w:hyperlink w:anchor="_Toc1332962" w:history="1">
+            <w:r>
+              <w:rPr>
+                <w:rStyle w:val="af"/>
+                <w:noProof/>
+              </w:rPr>
+              <w:t>5.3</w:t>
+            </w:r>
+            <w:r>
+              <w:rPr>
+                <w:rFonts w:asciiTheme="minorHAnsi" w:eastAsiaTheme="minorEastAsia" w:hAnsiTheme="minorHAnsi" w:cstheme="minorBidi"/>
+                <w:noProof/>
+                <w:szCs w:val="22"/>
+              </w:rPr>
+              <w:tab/>
+            </w:r>
+            <w:r>
+              <w:rPr>
+                <w:rStyle w:val="af"/>
+                <w:noProof/>
+              </w:rPr>
+              <w:t>模型验证过程</w:t>
+            </w:r>
+            <w:r>
+              <w:rPr>
+                <w:noProof/>
+                <w:webHidden/>
+              </w:rPr>
+              <w:tab/>
+            </w:r>
+            <w:r>
+              <w:rPr>
+                <w:noProof/>
+                <w:webHidden/>
+              </w:rPr>
+              <w:fldChar w:fldCharType="begin"/>
+            </w:r>
+            <w:r>
+              <w:rPr>
+                <w:noProof/>
+                <w:webHidden/>
+              </w:rPr>
+              <w:instrText xml:space="preserve"> PAGEREF _Toc1332962 \h </w:instrText>
+            </w:r>
+            <w:r>
+              <w:rPr>
+                <w:noProof/>
+                <w:webHidden/>
+              </w:rPr>
+            </w:r>
+            <w:r>
+              <w:rPr>
+                <w:noProof/>
+                <w:webHidden/>
+              </w:rPr>
+              <w:fldChar w:fldCharType="separate"/>
+            </w:r>
+            <w:r>
+              <w:rPr>
+                <w:noProof/>
+                <w:webHidden/>
+              </w:rPr>
+              <w:t>7</w:t>
+            </w:r>
+            <w:r>
+              <w:rPr>
+                <w:noProof/>
+                <w:webHidden/>
+              </w:rPr>
+              <w:fldChar w:fldCharType="end"/>
+            </w:r>
+          </w:hyperlink>
+        </w:p>
+        <w:p>
+          <w:pPr>
+            <w:pStyle w:val="TOC1"/>
+            <w:spacing w:before="31" w:after="31"/>
+            <w:rPr>
+              <w:rFonts w:asciiTheme="minorHAnsi" w:eastAsiaTheme="minorEastAsia" w:hAnsiTheme="minorHAnsi" w:cstheme="minorBidi"/>
+              <w:b w:val="0"/>
+              <w:noProof/>
+              <w:szCs w:val="22"/>
+            </w:rPr>
+          </w:pPr>
+          <w:hyperlink w:anchor="_Toc1332963" w:history="1">
+            <w:r>
+              <w:rPr>
+                <w:rStyle w:val="af"/>
+                <w:noProof/>
+              </w:rPr>
+              <w:t>6</w:t>
+            </w:r>
+            <w:r>
+              <w:rPr>
+                <w:rFonts w:asciiTheme="minorHAnsi" w:eastAsiaTheme="minorEastAsia" w:hAnsiTheme="minorHAnsi" w:cstheme="minorBidi"/>
+                <w:b w:val="0"/>
+                <w:noProof/>
+                <w:szCs w:val="22"/>
+              </w:rPr>
+              <w:tab/>
+            </w:r>
+            <w:r>
+              <w:rPr>
+                <w:rStyle w:val="af"/>
+                <w:noProof/>
+              </w:rPr>
+              <w:t>结果验证</w:t>
+            </w:r>
+            <w:r>
+              <w:rPr>
+                <w:noProof/>
+                <w:webHidden/>
+              </w:rPr>
+              <w:tab/>
+            </w:r>
+            <w:r>
+              <w:rPr>
+                <w:noProof/>
+                <w:webHidden/>
+              </w:rPr>
+              <w:fldChar w:fldCharType="begin"/>
+            </w:r>
+            <w:r>
+              <w:rPr>
+                <w:noProof/>
+                <w:webHidden/>
+              </w:rPr>
+              <w:instrText xml:space="preserve"> PAGEREF _Toc1332963 \h </w:instrText>
+            </w:r>
+            <w:r>
+              <w:rPr>
+                <w:noProof/>
+                <w:webHidden/>
+              </w:rPr>
+            </w:r>
+            <w:r>
+              <w:rPr>
+                <w:noProof/>
+                <w:webHidden/>
+              </w:rPr>
+              <w:fldChar w:fldCharType="separate"/>
+            </w:r>
+            <w:r>
+              <w:rPr>
+                <w:noProof/>
+                <w:webHidden/>
+              </w:rPr>
+              <w:t>7</w:t>
             </w:r>
             <w:r>
               <w:rPr>
@@ -3954,7 +4389,7 @@
               <w:pStyle w:val="220"/>
               <w:spacing w:before="31" w:after="31"/>
               <w:rPr>
-                <w:rFonts w:eastAsia="宋体" w:hAnsi="Arial" w:hint="eastAsia"/>
+                <w:rFonts w:eastAsia="宋体" w:hAnsi="Arial"/>
                 <w:color w:val="000000"/>
                 <w:sz w:val="21"/>
                 <w:szCs w:val="21"/>
@@ -6238,19 +6673,19 @@
         </w:numPr>
       </w:pPr>
       <w:bookmarkStart w:id="0" w:name="_Toc403425379"/>
-      <w:bookmarkStart w:id="1" w:name="_Toc530472091"/>
-      <w:bookmarkStart w:id="2" w:name="_Toc320869659"/>
-      <w:bookmarkStart w:id="3" w:name="_Toc331238737"/>
-      <w:bookmarkStart w:id="4" w:name="_Toc331243571"/>
-      <w:bookmarkStart w:id="5" w:name="_Toc331243750"/>
-      <w:bookmarkStart w:id="6" w:name="_Toc331545151"/>
-      <w:bookmarkStart w:id="7" w:name="_Toc363084172"/>
+      <w:bookmarkStart w:id="1" w:name="_Toc320869659"/>
+      <w:bookmarkStart w:id="2" w:name="_Toc331238737"/>
+      <w:bookmarkStart w:id="3" w:name="_Toc331243571"/>
+      <w:bookmarkStart w:id="4" w:name="_Toc331243750"/>
+      <w:bookmarkStart w:id="5" w:name="_Toc331545151"/>
+      <w:bookmarkStart w:id="6" w:name="_Toc363084172"/>
+      <w:bookmarkStart w:id="7" w:name="_Toc1332939"/>
       <w:r>
         <w:lastRenderedPageBreak/>
         <w:t>引言</w:t>
       </w:r>
       <w:bookmarkEnd w:id="0"/>
-      <w:bookmarkEnd w:id="1"/>
+      <w:bookmarkEnd w:id="7"/>
     </w:p>
     <w:p>
       <w:pPr>
@@ -6262,7 +6697,7 @@
       <w:bookmarkStart w:id="11" w:name="_Toc331243746"/>
       <w:bookmarkStart w:id="12" w:name="_Toc363084168"/>
       <w:bookmarkStart w:id="13" w:name="_Toc403425380"/>
-      <w:bookmarkStart w:id="14" w:name="_Toc530472092"/>
+      <w:bookmarkStart w:id="14" w:name="_Toc1332940"/>
       <w:r>
         <w:rPr>
           <w:rFonts w:hint="eastAsia"/>
@@ -6342,7 +6777,7 @@
       <w:pPr>
         <w:pStyle w:val="2"/>
       </w:pPr>
-      <w:bookmarkStart w:id="15" w:name="_Toc530472093"/>
+      <w:bookmarkStart w:id="15" w:name="_Toc1332941"/>
       <w:r>
         <w:rPr>
           <w:rFonts w:hint="eastAsia"/>
@@ -6522,7 +6957,7 @@
       <w:pPr>
         <w:pStyle w:val="2"/>
       </w:pPr>
-      <w:bookmarkStart w:id="16" w:name="_Toc530472094"/>
+      <w:bookmarkStart w:id="16" w:name="_Toc1332942"/>
       <w:r>
         <w:rPr>
           <w:rFonts w:hint="eastAsia"/>
@@ -6890,7 +7325,7 @@
       <w:bookmarkStart w:id="20" w:name="_Toc331243748"/>
       <w:bookmarkStart w:id="21" w:name="_Toc363084170"/>
       <w:bookmarkStart w:id="22" w:name="_Toc403425382"/>
-      <w:bookmarkStart w:id="23" w:name="_Toc530472095"/>
+      <w:bookmarkStart w:id="23" w:name="_Toc1332943"/>
       <w:r>
         <w:t>术语和缩略语</w:t>
       </w:r>
@@ -7230,7 +7665,7 @@
         <w:pStyle w:val="2"/>
       </w:pPr>
       <w:bookmarkStart w:id="30" w:name="_Toc403425383"/>
-      <w:bookmarkStart w:id="31" w:name="_Toc530472096"/>
+      <w:bookmarkStart w:id="31" w:name="_Toc1332944"/>
       <w:r>
         <w:t>参考资料</w:t>
       </w:r>
@@ -7282,12 +7717,12 @@
         <w:t xml:space="preserve"> preprint arXiv:1409.1556, 2014.</w:t>
       </w:r>
     </w:p>
+    <w:bookmarkEnd w:id="1"/>
     <w:bookmarkEnd w:id="2"/>
     <w:bookmarkEnd w:id="3"/>
     <w:bookmarkEnd w:id="4"/>
     <w:bookmarkEnd w:id="5"/>
     <w:bookmarkEnd w:id="6"/>
-    <w:bookmarkEnd w:id="7"/>
     <w:p>
       <w:pPr>
         <w:spacing w:line="300" w:lineRule="auto"/>
@@ -7428,29 +7863,29 @@
       <w:pPr>
         <w:pStyle w:val="1"/>
       </w:pPr>
-      <w:bookmarkStart w:id="32" w:name="_Toc530472097"/>
-      <w:bookmarkStart w:id="33" w:name="_Toc300751596"/>
-      <w:bookmarkStart w:id="34" w:name="_Toc363084180"/>
-      <w:bookmarkStart w:id="35" w:name="_Toc331238769"/>
-      <w:bookmarkStart w:id="36" w:name="_Toc331243603"/>
-      <w:bookmarkStart w:id="37" w:name="_Toc331243782"/>
-      <w:bookmarkStart w:id="38" w:name="_Toc331238830"/>
-      <w:bookmarkStart w:id="39" w:name="_Toc331243703"/>
-      <w:bookmarkStart w:id="40" w:name="_Toc331243882"/>
-      <w:bookmarkStart w:id="41" w:name="_Toc331545160"/>
+      <w:bookmarkStart w:id="32" w:name="_Toc300751596"/>
+      <w:bookmarkStart w:id="33" w:name="_Toc363084180"/>
+      <w:bookmarkStart w:id="34" w:name="_Toc331238769"/>
+      <w:bookmarkStart w:id="35" w:name="_Toc331243603"/>
+      <w:bookmarkStart w:id="36" w:name="_Toc331243782"/>
+      <w:bookmarkStart w:id="37" w:name="_Toc331238830"/>
+      <w:bookmarkStart w:id="38" w:name="_Toc331243703"/>
+      <w:bookmarkStart w:id="39" w:name="_Toc331243882"/>
+      <w:bookmarkStart w:id="40" w:name="_Toc331545160"/>
+      <w:bookmarkStart w:id="41" w:name="_Toc1332945"/>
       <w:r>
         <w:rPr>
           <w:rFonts w:hint="eastAsia"/>
         </w:rPr>
         <w:t>问题聚焦</w:t>
       </w:r>
-      <w:bookmarkEnd w:id="32"/>
+      <w:bookmarkEnd w:id="41"/>
     </w:p>
     <w:p>
       <w:pPr>
         <w:pStyle w:val="2"/>
       </w:pPr>
-      <w:bookmarkStart w:id="42" w:name="_Toc530472098"/>
+      <w:bookmarkStart w:id="42" w:name="_Toc1332946"/>
       <w:r>
         <w:rPr>
           <w:rFonts w:hint="eastAsia"/>
@@ -7534,7 +7969,7 @@
       <w:pPr>
         <w:pStyle w:val="2"/>
       </w:pPr>
-      <w:bookmarkStart w:id="43" w:name="_Toc530472099"/>
+      <w:bookmarkStart w:id="43" w:name="_Toc1332947"/>
       <w:r>
         <w:rPr>
           <w:rFonts w:hint="eastAsia"/>
@@ -7696,7 +8131,7 @@
       <w:pPr>
         <w:pStyle w:val="2"/>
       </w:pPr>
-      <w:bookmarkStart w:id="44" w:name="_Toc530472100"/>
+      <w:bookmarkStart w:id="44" w:name="_Toc1332948"/>
       <w:r>
         <w:rPr>
           <w:rFonts w:hint="eastAsia"/>
@@ -7738,7 +8173,7 @@
       <w:pPr>
         <w:pStyle w:val="2"/>
       </w:pPr>
-      <w:bookmarkStart w:id="45" w:name="_Toc530472101"/>
+      <w:bookmarkStart w:id="45" w:name="_Toc1332949"/>
       <w:r>
         <w:rPr>
           <w:rFonts w:hint="eastAsia"/>
@@ -8083,7 +8518,7 @@
       <w:pPr>
         <w:pStyle w:val="2"/>
       </w:pPr>
-      <w:bookmarkStart w:id="46" w:name="_Toc530472102"/>
+      <w:bookmarkStart w:id="46" w:name="_Toc1332950"/>
       <w:r>
         <w:rPr>
           <w:rFonts w:hint="eastAsia"/>
@@ -8435,9 +8870,9 @@
       <w:pPr>
         <w:pStyle w:val="1"/>
       </w:pPr>
-      <w:bookmarkStart w:id="47" w:name="_Toc530472103"/>
+      <w:bookmarkStart w:id="47" w:name="_Toc1332951"/>
+      <w:bookmarkEnd w:id="32"/>
       <w:bookmarkEnd w:id="33"/>
-      <w:bookmarkEnd w:id="34"/>
       <w:r>
         <w:rPr>
           <w:rFonts w:hint="eastAsia"/>
@@ -8805,14 +9240,15 @@
         <w:pStyle w:val="1"/>
       </w:pPr>
       <w:bookmarkStart w:id="48" w:name="_Toc527197323"/>
-      <w:commentRangeStart w:id="49"/>
+      <w:bookmarkStart w:id="49" w:name="_Toc1332952"/>
+      <w:commentRangeStart w:id="50"/>
       <w:r>
         <w:rPr>
           <w:rFonts w:hint="eastAsia"/>
         </w:rPr>
         <w:t>技术方案</w:t>
       </w:r>
-      <w:commentRangeEnd w:id="49"/>
+      <w:commentRangeEnd w:id="50"/>
       <w:r>
         <w:rPr>
           <w:rStyle w:val="afff4"/>
@@ -8821,23 +9257,25 @@
           <w:bCs w:val="0"/>
           <w:kern w:val="2"/>
         </w:rPr>
-        <w:commentReference w:id="49"/>
+        <w:commentReference w:id="50"/>
       </w:r>
       <w:bookmarkEnd w:id="48"/>
+      <w:bookmarkEnd w:id="49"/>
     </w:p>
     <w:p>
       <w:pPr>
         <w:pStyle w:val="2"/>
       </w:pPr>
-      <w:bookmarkStart w:id="50" w:name="_Toc527197324"/>
-      <w:commentRangeStart w:id="51"/>
+      <w:bookmarkStart w:id="51" w:name="_Toc527197324"/>
+      <w:bookmarkStart w:id="52" w:name="_Toc1332953"/>
+      <w:commentRangeStart w:id="53"/>
       <w:r>
         <w:rPr>
           <w:rFonts w:hint="eastAsia"/>
         </w:rPr>
         <w:t>技术方向</w:t>
       </w:r>
-      <w:commentRangeEnd w:id="51"/>
+      <w:commentRangeEnd w:id="53"/>
       <w:r>
         <w:rPr>
           <w:rStyle w:val="afff4"/>
@@ -8845,9 +9283,10 @@
           <w:b w:val="0"/>
           <w:bCs w:val="0"/>
         </w:rPr>
-        <w:commentReference w:id="51"/>
-      </w:r>
-      <w:bookmarkEnd w:id="50"/>
+        <w:commentReference w:id="53"/>
+      </w:r>
+      <w:bookmarkEnd w:id="51"/>
+      <w:bookmarkEnd w:id="52"/>
     </w:p>
     <w:p>
       <w:pPr>
@@ -8922,27 +9361,31 @@
       <w:pPr>
         <w:pStyle w:val="2"/>
       </w:pPr>
-      <w:bookmarkStart w:id="52" w:name="_Toc527197325"/>
+      <w:bookmarkStart w:id="54" w:name="_Toc527197325"/>
+      <w:bookmarkStart w:id="55" w:name="_Toc1332954"/>
       <w:r>
         <w:rPr>
           <w:rFonts w:hint="eastAsia"/>
         </w:rPr>
         <w:t>模型选择</w:t>
       </w:r>
-      <w:bookmarkEnd w:id="52"/>
+      <w:bookmarkEnd w:id="54"/>
+      <w:bookmarkEnd w:id="55"/>
     </w:p>
     <w:p>
       <w:pPr>
         <w:pStyle w:val="3"/>
       </w:pPr>
-      <w:bookmarkStart w:id="53" w:name="_Toc527197326"/>
+      <w:bookmarkStart w:id="56" w:name="_Toc527197326"/>
+      <w:bookmarkStart w:id="57" w:name="_Toc1332955"/>
       <w:r>
         <w:rPr>
           <w:rFonts w:hint="eastAsia"/>
         </w:rPr>
         <w:t>模型设计</w:t>
       </w:r>
-      <w:bookmarkEnd w:id="53"/>
+      <w:bookmarkEnd w:id="56"/>
+      <w:bookmarkEnd w:id="57"/>
     </w:p>
     <w:p>
       <w:pPr>
@@ -9104,8 +9547,6 @@
         </w:rPr>
         <w:t>——</w:t>
       </w:r>
-      <w:bookmarkStart w:id="54" w:name="_GoBack"/>
-      <w:bookmarkEnd w:id="54"/>
       <w:r>
         <w:rPr>
           <w:rFonts w:hint="eastAsia"/>
@@ -9421,15 +9862,16 @@
       <w:pPr>
         <w:pStyle w:val="3"/>
       </w:pPr>
-      <w:bookmarkStart w:id="55" w:name="_Toc527197327"/>
-      <w:commentRangeStart w:id="56"/>
+      <w:bookmarkStart w:id="58" w:name="_Toc527197327"/>
+      <w:bookmarkStart w:id="59" w:name="_Toc1332956"/>
+      <w:commentRangeStart w:id="60"/>
       <w:r>
         <w:rPr>
           <w:rFonts w:hint="eastAsia"/>
         </w:rPr>
         <w:t>模型结构</w:t>
       </w:r>
-      <w:commentRangeEnd w:id="56"/>
+      <w:commentRangeEnd w:id="60"/>
       <w:r>
         <w:rPr>
           <w:rStyle w:val="afff4"/>
@@ -9437,9 +9879,10 @@
           <w:b w:val="0"/>
           <w:bCs w:val="0"/>
         </w:rPr>
-        <w:commentReference w:id="56"/>
-      </w:r>
-      <w:bookmarkEnd w:id="55"/>
+        <w:commentReference w:id="60"/>
+      </w:r>
+      <w:bookmarkEnd w:id="58"/>
+      <w:bookmarkEnd w:id="59"/>
     </w:p>
     <w:p>
       <w:pPr>
@@ -9613,15 +10056,16 @@
       <w:pPr>
         <w:pStyle w:val="3"/>
       </w:pPr>
-      <w:bookmarkStart w:id="57" w:name="_Toc527197328"/>
-      <w:commentRangeStart w:id="58"/>
+      <w:bookmarkStart w:id="61" w:name="_Toc527197328"/>
+      <w:bookmarkStart w:id="62" w:name="_Toc1332957"/>
+      <w:commentRangeStart w:id="63"/>
       <w:r>
         <w:rPr>
           <w:rFonts w:hint="eastAsia"/>
         </w:rPr>
         <w:t>数据集</w:t>
       </w:r>
-      <w:commentRangeEnd w:id="58"/>
+      <w:commentRangeEnd w:id="63"/>
       <w:r>
         <w:rPr>
           <w:rStyle w:val="afff4"/>
@@ -9629,9 +10073,10 @@
           <w:b w:val="0"/>
           <w:bCs w:val="0"/>
         </w:rPr>
-        <w:commentReference w:id="58"/>
-      </w:r>
-      <w:bookmarkEnd w:id="57"/>
+        <w:commentReference w:id="63"/>
+      </w:r>
+      <w:bookmarkEnd w:id="61"/>
+      <w:bookmarkEnd w:id="62"/>
     </w:p>
     <w:p>
       <w:pPr>
@@ -9832,14 +10277,14 @@
         <w:rPr>
           <w:rFonts w:hint="eastAsia"/>
         </w:rPr>
-        <w:t>乱序两种</w:t>
+        <w:t>乱序两</w:t>
       </w:r>
       <w:proofErr w:type="gramEnd"/>
       <w:r>
         <w:rPr>
           <w:rFonts w:hint="eastAsia"/>
         </w:rPr>
-        <w:t>方式产生反例，正例与反例的比例</w:t>
+        <w:t>种方式产生反例，正例与反例的比例</w:t>
       </w:r>
       <w:r>
         <w:rPr>
@@ -9912,15 +10357,16 @@
       <w:pPr>
         <w:pStyle w:val="2"/>
       </w:pPr>
-      <w:bookmarkStart w:id="59" w:name="_Toc527197329"/>
-      <w:commentRangeStart w:id="60"/>
+      <w:bookmarkStart w:id="64" w:name="_Toc527197329"/>
+      <w:bookmarkStart w:id="65" w:name="_Toc1332958"/>
+      <w:commentRangeStart w:id="66"/>
       <w:r>
         <w:rPr>
           <w:rFonts w:hint="eastAsia"/>
         </w:rPr>
         <w:t>结果期望</w:t>
       </w:r>
-      <w:commentRangeEnd w:id="60"/>
+      <w:commentRangeEnd w:id="66"/>
       <w:r>
         <w:rPr>
           <w:rStyle w:val="afff4"/>
@@ -9928,9 +10374,10 @@
           <w:b w:val="0"/>
           <w:bCs w:val="0"/>
         </w:rPr>
-        <w:commentReference w:id="60"/>
-      </w:r>
-      <w:bookmarkEnd w:id="59"/>
+        <w:commentReference w:id="66"/>
+      </w:r>
+      <w:bookmarkEnd w:id="64"/>
+      <w:bookmarkEnd w:id="65"/>
     </w:p>
     <w:p>
       <w:pPr>
@@ -10072,15 +10519,16 @@
       <w:pPr>
         <w:pStyle w:val="1"/>
       </w:pPr>
-      <w:bookmarkStart w:id="61" w:name="_Toc527197330"/>
-      <w:commentRangeStart w:id="62"/>
+      <w:bookmarkStart w:id="67" w:name="_Toc527197330"/>
+      <w:bookmarkStart w:id="68" w:name="_Toc1332959"/>
+      <w:commentRangeStart w:id="69"/>
       <w:r>
         <w:rPr>
           <w:rFonts w:hint="eastAsia"/>
         </w:rPr>
         <w:t>技术实践</w:t>
       </w:r>
-      <w:commentRangeEnd w:id="62"/>
+      <w:commentRangeEnd w:id="69"/>
       <w:r>
         <w:rPr>
           <w:rStyle w:val="afff4"/>
@@ -10089,15 +10537,17 @@
           <w:bCs w:val="0"/>
           <w:kern w:val="2"/>
         </w:rPr>
-        <w:commentReference w:id="62"/>
-      </w:r>
-      <w:bookmarkEnd w:id="61"/>
+        <w:commentReference w:id="69"/>
+      </w:r>
+      <w:bookmarkEnd w:id="67"/>
+      <w:bookmarkEnd w:id="68"/>
     </w:p>
     <w:p>
       <w:pPr>
         <w:pStyle w:val="2"/>
       </w:pPr>
-      <w:bookmarkStart w:id="63" w:name="_Toc527197331"/>
+      <w:bookmarkStart w:id="70" w:name="_Toc527197331"/>
+      <w:bookmarkStart w:id="71" w:name="_Toc1332960"/>
       <w:r>
         <w:rPr>
           <w:rFonts w:hint="eastAsia"/>
@@ -10110,7 +10560,8 @@
         </w:rPr>
         <w:t>Library</w:t>
       </w:r>
-      <w:bookmarkEnd w:id="63"/>
+      <w:bookmarkEnd w:id="70"/>
+      <w:bookmarkEnd w:id="71"/>
     </w:p>
     <w:p>
       <w:r>
@@ -10381,12 +10832,40 @@
             <w:tcW w:w="4261" w:type="dxa"/>
           </w:tcPr>
           <w:p>
-            <w:r>
+            <w:pPr>
               <w:rPr>
                 <w:rFonts w:hint="eastAsia"/>
               </w:rPr>
+            </w:pPr>
+            <w:r>
+              <w:rPr>
+                <w:rFonts w:hint="eastAsia"/>
+              </w:rPr>
               <w:t>划分训练集和测试集</w:t>
             </w:r>
+            <w:r>
+              <w:rPr>
+                <w:rFonts w:hint="eastAsia"/>
+              </w:rPr>
+              <w:t>，进行</w:t>
+            </w:r>
+            <w:r>
+              <w:rPr>
+                <w:rFonts w:hint="eastAsia"/>
+              </w:rPr>
+              <w:t>K</w:t>
+            </w:r>
+            <w:r>
+              <w:t>-fold</w:t>
+            </w:r>
+            <w:r>
+              <w:rPr>
+                <w:rFonts w:hint="eastAsia"/>
+              </w:rPr>
+              <w:t>验证</w:t>
+            </w:r>
+            <w:bookmarkStart w:id="72" w:name="_GoBack"/>
+            <w:bookmarkEnd w:id="72"/>
           </w:p>
         </w:tc>
       </w:tr>
@@ -10547,11 +11026,6 @@
       </w:tr>
     </w:tbl>
     <w:p>
-      <w:pPr>
-        <w:rPr>
-          <w:rFonts w:hint="eastAsia"/>
-        </w:rPr>
-      </w:pPr>
       <w:r>
         <w:rPr>
           <w:rFonts w:hint="eastAsia"/>
@@ -10583,14 +11057,16 @@
       <w:pPr>
         <w:pStyle w:val="2"/>
       </w:pPr>
-      <w:bookmarkStart w:id="64" w:name="_Toc527197332"/>
+      <w:bookmarkStart w:id="73" w:name="_Toc527197332"/>
+      <w:bookmarkStart w:id="74" w:name="_Toc1332961"/>
       <w:r>
         <w:rPr>
           <w:rFonts w:hint="eastAsia"/>
         </w:rPr>
         <w:t>模型训练过程</w:t>
       </w:r>
-      <w:bookmarkEnd w:id="64"/>
+      <w:bookmarkEnd w:id="73"/>
+      <w:bookmarkEnd w:id="74"/>
     </w:p>
     <w:p>
       <w:r>
@@ -10631,21 +11107,18 @@
       <w:pPr>
         <w:pStyle w:val="2"/>
       </w:pPr>
-      <w:bookmarkStart w:id="65" w:name="_Toc527197333"/>
+      <w:bookmarkStart w:id="75" w:name="_Toc527197333"/>
+      <w:bookmarkStart w:id="76" w:name="_Toc1332962"/>
       <w:r>
         <w:rPr>
           <w:rFonts w:hint="eastAsia"/>
         </w:rPr>
         <w:t>模型验证过程</w:t>
       </w:r>
-      <w:bookmarkEnd w:id="65"/>
+      <w:bookmarkEnd w:id="75"/>
+      <w:bookmarkEnd w:id="76"/>
     </w:p>
     <w:p>
-      <w:pPr>
-        <w:rPr>
-          <w:rFonts w:hint="eastAsia"/>
-        </w:rPr>
-      </w:pPr>
       <w:r>
         <w:rPr>
           <w:rFonts w:hint="eastAsia"/>
@@ -10847,7 +11320,7 @@
     <w:p>
       <w:pPr>
         <w:rPr>
-          <w:rFonts w:ascii="Cambria Math" w:hAnsi="Cambria Math" w:hint="eastAsia"/>
+          <w:rFonts w:ascii="Cambria Math" w:hAnsi="Cambria Math"/>
           <w:bCs/>
         </w:rPr>
       </w:pPr>
@@ -10860,16 +11333,7 @@
             <w:rPr>
               <w:rFonts w:ascii="Cambria Math" w:hAnsi="Cambria Math"/>
             </w:rPr>
-            <m:t>F1</m:t>
-          </m:r>
-          <m:r>
-            <m:rPr>
-              <m:sty m:val="p"/>
-            </m:rPr>
-            <w:rPr>
-              <w:rFonts w:ascii="Cambria Math" w:hAnsi="Cambria Math"/>
-            </w:rPr>
-            <m:t xml:space="preserve"> </m:t>
+            <m:t xml:space="preserve">F1 </m:t>
           </m:r>
           <m:r>
             <m:rPr>
@@ -10905,16 +11369,7 @@
                 <w:rPr>
                   <w:rFonts w:ascii="Cambria Math" w:hAnsi="Cambria Math"/>
                 </w:rPr>
-                <m:t xml:space="preserve"> 2</m:t>
-              </m:r>
-              <m:r>
-                <m:rPr>
-                  <m:sty m:val="p"/>
-                </m:rPr>
-                <w:rPr>
-                  <w:rFonts w:ascii="Cambria Math" w:hAnsi="Cambria Math"/>
-                </w:rPr>
-                <m:t xml:space="preserve"> </m:t>
+                <m:t xml:space="preserve"> 2 </m:t>
               </m:r>
               <m:r>
                 <m:rPr>
@@ -10990,15 +11445,16 @@
       <w:pPr>
         <w:pStyle w:val="1"/>
       </w:pPr>
-      <w:bookmarkStart w:id="66" w:name="_Toc527197334"/>
-      <w:commentRangeStart w:id="67"/>
+      <w:bookmarkStart w:id="77" w:name="_Toc527197334"/>
+      <w:bookmarkStart w:id="78" w:name="_Toc1332963"/>
+      <w:commentRangeStart w:id="79"/>
       <w:r>
         <w:rPr>
           <w:rFonts w:hint="eastAsia"/>
         </w:rPr>
         <w:t>结果验证</w:t>
       </w:r>
-      <w:commentRangeEnd w:id="67"/>
+      <w:commentRangeEnd w:id="79"/>
       <w:r>
         <w:rPr>
           <w:rStyle w:val="afff4"/>
@@ -11007,16 +11463,17 @@
           <w:bCs w:val="0"/>
           <w:kern w:val="2"/>
         </w:rPr>
-        <w:commentReference w:id="67"/>
-      </w:r>
+        <w:commentReference w:id="79"/>
+      </w:r>
+      <w:bookmarkEnd w:id="34"/>
       <w:bookmarkEnd w:id="35"/>
       <w:bookmarkEnd w:id="36"/>
       <w:bookmarkEnd w:id="37"/>
       <w:bookmarkEnd w:id="38"/>
       <w:bookmarkEnd w:id="39"/>
       <w:bookmarkEnd w:id="40"/>
-      <w:bookmarkEnd w:id="41"/>
-      <w:bookmarkEnd w:id="66"/>
+      <w:bookmarkEnd w:id="77"/>
+      <w:bookmarkEnd w:id="78"/>
     </w:p>
     <w:p>
       <w:pPr>
@@ -11189,12 +11646,21 @@
               <w:pStyle w:val="aff0"/>
               <w:ind w:left="360"/>
               <w:rPr>
+                <w:rFonts w:ascii="Cambria Math" w:hAnsi="Cambria Math"/>
+                <w:bCs/>
+                <w:kern w:val="2"/>
+                <w:sz w:val="21"/>
+              </w:rPr>
+            </w:pPr>
+            <w:r>
+              <w:rPr>
                 <w:rFonts w:ascii="Cambria Math" w:hAnsi="Cambria Math" w:hint="eastAsia"/>
                 <w:bCs/>
                 <w:kern w:val="2"/>
                 <w:sz w:val="21"/>
               </w:rPr>
-            </w:pPr>
+              <w:t>准确率（</w:t>
+            </w:r>
             <w:r>
               <w:rPr>
                 <w:rFonts w:ascii="Cambria Math" w:hAnsi="Cambria Math" w:hint="eastAsia"/>
@@ -11202,7 +11668,7 @@
                 <w:kern w:val="2"/>
                 <w:sz w:val="21"/>
               </w:rPr>
-              <w:t>准确率（</w:t>
+              <w:t>precision</w:t>
             </w:r>
             <w:r>
               <w:rPr>
@@ -11211,8 +11677,25 @@
                 <w:kern w:val="2"/>
                 <w:sz w:val="21"/>
               </w:rPr>
-              <w:t>precision</w:t>
-            </w:r>
+              <w:t>）</w:t>
+            </w:r>
+          </w:p>
+        </w:tc>
+        <w:tc>
+          <w:tcPr>
+            <w:tcW w:w="2014" w:type="dxa"/>
+          </w:tcPr>
+          <w:p>
+            <w:pPr>
+              <w:pStyle w:val="aff0"/>
+              <w:ind w:left="360"/>
+              <w:rPr>
+                <w:rFonts w:ascii="Cambria Math" w:hAnsi="Cambria Math"/>
+                <w:bCs/>
+                <w:kern w:val="2"/>
+                <w:sz w:val="21"/>
+              </w:rPr>
+            </w:pPr>
             <w:r>
               <w:rPr>
                 <w:rFonts w:ascii="Cambria Math" w:hAnsi="Cambria Math" w:hint="eastAsia"/>
@@ -11220,6 +11703,24 @@
                 <w:kern w:val="2"/>
                 <w:sz w:val="21"/>
               </w:rPr>
+              <w:t>召回率（</w:t>
+            </w:r>
+            <w:r>
+              <w:rPr>
+                <w:rFonts w:ascii="Cambria Math" w:hAnsi="Cambria Math" w:hint="eastAsia"/>
+                <w:bCs/>
+                <w:kern w:val="2"/>
+                <w:sz w:val="21"/>
+              </w:rPr>
+              <w:t>recall</w:t>
+            </w:r>
+            <w:r>
+              <w:rPr>
+                <w:rFonts w:ascii="Cambria Math" w:hAnsi="Cambria Math" w:hint="eastAsia"/>
+                <w:bCs/>
+                <w:kern w:val="2"/>
+                <w:sz w:val="21"/>
+              </w:rPr>
               <w:t>）</w:t>
             </w:r>
           </w:p>
@@ -11233,12 +11734,39 @@
               <w:pStyle w:val="aff0"/>
               <w:ind w:left="360"/>
               <w:rPr>
+                <w:rFonts w:ascii="Cambria Math" w:hAnsi="Cambria Math"/>
+                <w:bCs/>
+                <w:kern w:val="2"/>
+                <w:sz w:val="21"/>
+              </w:rPr>
+            </w:pPr>
+            <w:r>
+              <w:rPr>
                 <w:rFonts w:ascii="Cambria Math" w:hAnsi="Cambria Math" w:hint="eastAsia"/>
                 <w:bCs/>
                 <w:kern w:val="2"/>
                 <w:sz w:val="21"/>
               </w:rPr>
-            </w:pPr>
+              <w:t>F</w:t>
+            </w:r>
+            <w:r>
+              <w:rPr>
+                <w:rFonts w:ascii="Cambria Math" w:hAnsi="Cambria Math"/>
+                <w:bCs/>
+                <w:kern w:val="2"/>
+                <w:sz w:val="21"/>
+              </w:rPr>
+              <w:t>1</w:t>
+            </w:r>
+            <w:r>
+              <w:rPr>
+                <w:rFonts w:ascii="Cambria Math" w:hAnsi="Cambria Math"/>
+                <w:bCs/>
+                <w:kern w:val="2"/>
+                <w:sz w:val="21"/>
+              </w:rPr>
+              <w:t>分数</w:t>
+            </w:r>
             <w:r>
               <w:rPr>
                 <w:rFonts w:ascii="Cambria Math" w:hAnsi="Cambria Math" w:hint="eastAsia"/>
@@ -11246,7 +11774,7 @@
                 <w:kern w:val="2"/>
                 <w:sz w:val="21"/>
               </w:rPr>
-              <w:t>召回率（</w:t>
+              <w:t>（</w:t>
             </w:r>
             <w:r>
               <w:rPr>
@@ -11255,7 +11783,16 @@
                 <w:kern w:val="2"/>
                 <w:sz w:val="21"/>
               </w:rPr>
-              <w:t>recall</w:t>
+              <w:t>F</w:t>
+            </w:r>
+            <w:r>
+              <w:rPr>
+                <w:rFonts w:ascii="Cambria Math" w:hAnsi="Cambria Math"/>
+                <w:bCs/>
+                <w:kern w:val="2"/>
+                <w:sz w:val="21"/>
+              </w:rPr>
+              <w:t>1 score</w:t>
             </w:r>
             <w:r>
               <w:rPr>
@@ -11268,9 +11805,11 @@
             </w:r>
           </w:p>
         </w:tc>
-        <w:tc>
-          <w:tcPr>
-            <w:tcW w:w="2014" w:type="dxa"/>
+      </w:tr>
+      <w:tr>
+        <w:tc>
+          <w:tcPr>
+            <w:tcW w:w="2120" w:type="dxa"/>
           </w:tcPr>
           <w:p>
             <w:pPr>
@@ -11283,69 +11822,57 @@
                 <w:sz w:val="21"/>
               </w:rPr>
             </w:pPr>
-            <w:r>
-              <w:rPr>
-                <w:rFonts w:ascii="Cambria Math" w:hAnsi="Cambria Math" w:hint="eastAsia"/>
-                <w:bCs/>
-                <w:kern w:val="2"/>
-                <w:sz w:val="21"/>
-              </w:rPr>
-              <w:t>F</w:t>
-            </w:r>
-            <w:r>
+          </w:p>
+        </w:tc>
+        <w:tc>
+          <w:tcPr>
+            <w:tcW w:w="2014" w:type="dxa"/>
+          </w:tcPr>
+          <w:p>
+            <w:pPr>
+              <w:pStyle w:val="aff0"/>
+              <w:ind w:left="360"/>
               <w:rPr>
                 <w:rFonts w:ascii="Cambria Math" w:hAnsi="Cambria Math"/>
                 <w:bCs/>
                 <w:kern w:val="2"/>
                 <w:sz w:val="21"/>
               </w:rPr>
-              <w:t>1</w:t>
-            </w:r>
-            <w:r>
+            </w:pPr>
+          </w:p>
+        </w:tc>
+        <w:tc>
+          <w:tcPr>
+            <w:tcW w:w="2014" w:type="dxa"/>
+          </w:tcPr>
+          <w:p>
+            <w:pPr>
+              <w:pStyle w:val="aff0"/>
+              <w:ind w:left="360"/>
               <w:rPr>
                 <w:rFonts w:ascii="Cambria Math" w:hAnsi="Cambria Math"/>
                 <w:bCs/>
                 <w:kern w:val="2"/>
                 <w:sz w:val="21"/>
               </w:rPr>
-              <w:t>分数</w:t>
-            </w:r>
-            <w:r>
-              <w:rPr>
-                <w:rFonts w:ascii="Cambria Math" w:hAnsi="Cambria Math" w:hint="eastAsia"/>
-                <w:bCs/>
-                <w:kern w:val="2"/>
-                <w:sz w:val="21"/>
-              </w:rPr>
-              <w:t>（</w:t>
-            </w:r>
-            <w:r>
-              <w:rPr>
-                <w:rFonts w:ascii="Cambria Math" w:hAnsi="Cambria Math" w:hint="eastAsia"/>
-                <w:bCs/>
-                <w:kern w:val="2"/>
-                <w:sz w:val="21"/>
-              </w:rPr>
-              <w:t>F</w:t>
-            </w:r>
-            <w:r>
+            </w:pPr>
+          </w:p>
+        </w:tc>
+        <w:tc>
+          <w:tcPr>
+            <w:tcW w:w="2014" w:type="dxa"/>
+          </w:tcPr>
+          <w:p>
+            <w:pPr>
+              <w:pStyle w:val="aff0"/>
+              <w:ind w:left="360"/>
               <w:rPr>
                 <w:rFonts w:ascii="Cambria Math" w:hAnsi="Cambria Math"/>
                 <w:bCs/>
                 <w:kern w:val="2"/>
                 <w:sz w:val="21"/>
               </w:rPr>
-              <w:t>1 score</w:t>
-            </w:r>
-            <w:r>
-              <w:rPr>
-                <w:rFonts w:ascii="Cambria Math" w:hAnsi="Cambria Math" w:hint="eastAsia"/>
-                <w:bCs/>
-                <w:kern w:val="2"/>
-                <w:sz w:val="21"/>
-              </w:rPr>
-              <w:t>）</w:t>
-            </w:r>
+            </w:pPr>
           </w:p>
         </w:tc>
       </w:tr>
@@ -11559,83 +12086,13 @@
           </w:p>
         </w:tc>
       </w:tr>
-      <w:tr>
-        <w:tc>
-          <w:tcPr>
-            <w:tcW w:w="2120" w:type="dxa"/>
-          </w:tcPr>
-          <w:p>
-            <w:pPr>
-              <w:pStyle w:val="aff0"/>
-              <w:ind w:left="360"/>
-              <w:rPr>
-                <w:rFonts w:ascii="Cambria Math" w:hAnsi="Cambria Math"/>
-                <w:bCs/>
-                <w:kern w:val="2"/>
-                <w:sz w:val="21"/>
-              </w:rPr>
-            </w:pPr>
-          </w:p>
-        </w:tc>
-        <w:tc>
-          <w:tcPr>
-            <w:tcW w:w="2014" w:type="dxa"/>
-          </w:tcPr>
-          <w:p>
-            <w:pPr>
-              <w:pStyle w:val="aff0"/>
-              <w:ind w:left="360"/>
-              <w:rPr>
-                <w:rFonts w:ascii="Cambria Math" w:hAnsi="Cambria Math"/>
-                <w:bCs/>
-                <w:kern w:val="2"/>
-                <w:sz w:val="21"/>
-              </w:rPr>
-            </w:pPr>
-          </w:p>
-        </w:tc>
-        <w:tc>
-          <w:tcPr>
-            <w:tcW w:w="2014" w:type="dxa"/>
-          </w:tcPr>
-          <w:p>
-            <w:pPr>
-              <w:pStyle w:val="aff0"/>
-              <w:ind w:left="360"/>
-              <w:rPr>
-                <w:rFonts w:ascii="Cambria Math" w:hAnsi="Cambria Math"/>
-                <w:bCs/>
-                <w:kern w:val="2"/>
-                <w:sz w:val="21"/>
-              </w:rPr>
-            </w:pPr>
-          </w:p>
-        </w:tc>
-        <w:tc>
-          <w:tcPr>
-            <w:tcW w:w="2014" w:type="dxa"/>
-          </w:tcPr>
-          <w:p>
-            <w:pPr>
-              <w:pStyle w:val="aff0"/>
-              <w:ind w:left="360"/>
-              <w:rPr>
-                <w:rFonts w:ascii="Cambria Math" w:hAnsi="Cambria Math"/>
-                <w:bCs/>
-                <w:kern w:val="2"/>
-                <w:sz w:val="21"/>
-              </w:rPr>
-            </w:pPr>
-          </w:p>
-        </w:tc>
-      </w:tr>
     </w:tbl>
     <w:p>
       <w:pPr>
         <w:pStyle w:val="aff0"/>
         <w:ind w:left="360" w:firstLineChars="0" w:firstLine="0"/>
         <w:rPr>
-          <w:rFonts w:ascii="Cambria Math" w:hAnsi="Cambria Math" w:hint="eastAsia"/>
+          <w:rFonts w:ascii="Cambria Math" w:hAnsi="Cambria Math"/>
           <w:bCs/>
         </w:rPr>
       </w:pPr>
@@ -11768,7 +12225,6 @@
               <w:pStyle w:val="aff0"/>
               <w:ind w:firstLineChars="0" w:firstLine="0"/>
               <w:rPr>
-                <w:rFonts w:hint="eastAsia"/>
                 <w:bCs/>
               </w:rPr>
             </w:pPr>
@@ -11804,7 +12260,6 @@
               <w:pStyle w:val="aff0"/>
               <w:ind w:firstLineChars="0" w:firstLine="0"/>
               <w:rPr>
-                <w:rFonts w:hint="eastAsia"/>
                 <w:bCs/>
               </w:rPr>
             </w:pPr>
@@ -11840,7 +12295,6 @@
               <w:pStyle w:val="aff0"/>
               <w:ind w:firstLineChars="0" w:firstLine="0"/>
               <w:rPr>
-                <w:rFonts w:hint="eastAsia"/>
                 <w:bCs/>
               </w:rPr>
             </w:pPr>
@@ -12225,7 +12679,6 @@
               <w:pStyle w:val="aff0"/>
               <w:ind w:firstLineChars="0" w:firstLine="0"/>
               <w:rPr>
-                <w:rFonts w:hint="eastAsia"/>
                 <w:bCs/>
               </w:rPr>
             </w:pPr>
@@ -12261,7 +12714,6 @@
               <w:pStyle w:val="aff0"/>
               <w:ind w:firstLineChars="0" w:firstLine="0"/>
               <w:rPr>
-                <w:rFonts w:hint="eastAsia"/>
                 <w:bCs/>
               </w:rPr>
             </w:pPr>
@@ -12297,7 +12749,6 @@
               <w:pStyle w:val="aff0"/>
               <w:ind w:firstLineChars="0" w:firstLine="0"/>
               <w:rPr>
-                <w:rFonts w:hint="eastAsia"/>
                 <w:bCs/>
               </w:rPr>
             </w:pPr>
@@ -12584,27 +13035,9 @@
         </w:tc>
       </w:tr>
     </w:tbl>
-    <w:p>
-      <w:pPr>
-        <w:rPr>
-          <w:rFonts w:hint="eastAsia"/>
-        </w:rPr>
-      </w:pPr>
-    </w:p>
-    <w:p>
-      <w:pPr>
-        <w:rPr>
-          <w:rFonts w:hint="eastAsia"/>
-        </w:rPr>
-      </w:pPr>
-    </w:p>
-    <w:p>
-      <w:pPr>
-        <w:rPr>
-          <w:rFonts w:hint="eastAsia"/>
-        </w:rPr>
-      </w:pPr>
-    </w:p>
+    <w:p/>
+    <w:p/>
+    <w:p/>
     <w:sectPr>
       <w:headerReference w:type="default" r:id="rId19"/>
       <w:footerReference w:type="first" r:id="rId20"/>
@@ -12621,7 +13054,7 @@
 
 <file path=word/comments.xml><?xml version="1.0" encoding="utf-8"?>
 <w:comments xmlns:wpc="http://schemas.microsoft.com/office/word/2010/wordprocessingCanvas" xmlns:cx="http://schemas.microsoft.com/office/drawing/2014/chartex" xmlns:cx1="http://schemas.microsoft.com/office/drawing/2015/9/8/chartex" xmlns:cx2="http://schemas.microsoft.com/office/drawing/2015/10/21/chartex" xmlns:cx3="http://schemas.microsoft.com/office/drawing/2016/5/9/chartex" xmlns:cx4="http://schemas.microsoft.com/office/drawing/2016/5/10/chartex" xmlns:cx5="http://schemas.microsoft.com/office/drawing/2016/5/11/chartex" xmlns:cx6="http://schemas.microsoft.com/office/drawing/2016/5/12/chartex" xmlns:cx7="http://schemas.microsoft.com/office/drawing/2016/5/13/chartex" xmlns:cx8="http://schemas.microsoft.com/office/drawing/2016/5/14/chartex" xmlns:mc="http://schemas.openxmlformats.org/markup-compatibility/2006" xmlns:aink="http://schemas.microsoft.com/office/drawing/2016/ink" xmlns:am3d="http://schemas.microsoft.com/office/drawing/2017/model3d" xmlns:o="urn:schemas-microsoft-com:office:office" xmlns:r="http://schemas.openxmlformats.org/officeDocument/2006/relationships" xmlns:m="http://schemas.openxmlformats.org/officeDocument/2006/math" xmlns:v="urn:schemas-microsoft-com:vml" xmlns:wp14="http://schemas.microsoft.com/office/word/2010/wordprocessingDrawing" xmlns:wp="http://schemas.openxmlformats.org/drawingml/2006/wordprocessingDrawing" xmlns:w10="urn:schemas-microsoft-com:office:word" xmlns:w="http://schemas.openxmlformats.org/wordprocessingml/2006/main" xmlns:w14="http://schemas.microsoft.com/office/word/2010/wordml" xmlns:w15="http://schemas.microsoft.com/office/word/2012/wordml" xmlns:w16cid="http://schemas.microsoft.com/office/word/2016/wordml/cid" xmlns:w16se="http://schemas.microsoft.com/office/word/2015/wordml/symex" xmlns:wpg="http://schemas.microsoft.com/office/word/2010/wordprocessingGroup" xmlns:wpi="http://schemas.microsoft.com/office/word/2010/wordprocessingInk" xmlns:wne="http://schemas.microsoft.com/office/word/2006/wordml" xmlns:wps="http://schemas.microsoft.com/office/word/2010/wordprocessingShape" mc:Ignorable="w14 w15 w16se w16cid wp14">
-  <w:comment w:id="49" w:author="Lu, Siyuan" w:date="2018-10-13T12:32:00Z" w:initials="LS">
+  <w:comment w:id="50" w:author="Lu, Siyuan" w:date="2018-10-13T12:32:00Z" w:initials="LS">
     <w:p>
       <w:pPr>
         <w:pStyle w:val="afe"/>
@@ -12641,7 +13074,7 @@
       </w:r>
     </w:p>
   </w:comment>
-  <w:comment w:id="51" w:author="Lu, Siyuan" w:date="2018-10-13T11:59:00Z" w:initials="LS">
+  <w:comment w:id="53" w:author="Lu, Siyuan" w:date="2018-10-13T11:59:00Z" w:initials="LS">
     <w:p>
       <w:pPr>
         <w:pStyle w:val="afe"/>
@@ -12708,7 +13141,7 @@
       </w:r>
     </w:p>
   </w:comment>
-  <w:comment w:id="56" w:author="Lu, Siyuan" w:date="2018-10-13T12:30:00Z" w:initials="LS">
+  <w:comment w:id="60" w:author="Lu, Siyuan" w:date="2018-10-13T12:30:00Z" w:initials="LS">
     <w:p>
       <w:pPr>
         <w:pStyle w:val="afe"/>
@@ -12727,7 +13160,7 @@
       </w:r>
     </w:p>
   </w:comment>
-  <w:comment w:id="58" w:author="Lu, Siyuan" w:date="2018-10-13T12:05:00Z" w:initials="LS">
+  <w:comment w:id="63" w:author="Lu, Siyuan" w:date="2018-10-13T12:05:00Z" w:initials="LS">
     <w:p>
       <w:pPr>
         <w:pStyle w:val="afe"/>
@@ -12746,7 +13179,7 @@
       </w:r>
     </w:p>
   </w:comment>
-  <w:comment w:id="60" w:author="Lu, Siyuan" w:date="2018-10-13T12:08:00Z" w:initials="LS">
+  <w:comment w:id="66" w:author="Lu, Siyuan" w:date="2018-10-13T12:08:00Z" w:initials="LS">
     <w:p>
       <w:pPr>
         <w:pStyle w:val="afe"/>
@@ -12801,7 +13234,7 @@
       </w:r>
     </w:p>
   </w:comment>
-  <w:comment w:id="62" w:author="Lu, Siyuan" w:date="2018-10-13T12:32:00Z" w:initials="LS">
+  <w:comment w:id="69" w:author="Lu, Siyuan" w:date="2018-10-13T12:32:00Z" w:initials="LS">
     <w:p>
       <w:pPr>
         <w:pStyle w:val="afe"/>
@@ -12828,7 +13261,7 @@
       </w:r>
     </w:p>
   </w:comment>
-  <w:comment w:id="67" w:author="Lu, Siyuan" w:date="2018-10-13T12:32:00Z" w:initials="LS">
+  <w:comment w:id="79" w:author="Lu, Siyuan" w:date="2018-10-13T12:32:00Z" w:initials="LS">
     <w:p>
       <w:pPr>
         <w:pStyle w:val="afe"/>
@@ -17702,6 +18135,7 @@
   <w:style w:type="character" w:default="1" w:styleId="a1">
     <w:name w:val="Default Paragraph Font"/>
     <w:uiPriority w:val="1"/>
+    <w:semiHidden/>
     <w:unhideWhenUsed/>
   </w:style>
   <w:style w:type="table" w:default="1" w:styleId="a2">
@@ -19322,7 +19756,7 @@
       <w:adjustRightInd w:val="0"/>
     </w:pPr>
     <w:rPr>
-      <w:rFonts w:ascii="STFangsong" w:eastAsia="STFangsong" w:hAnsi="Calibri" w:cs="STFangsong"/>
+      <w:rFonts w:ascii="华文仿宋" w:eastAsia="华文仿宋" w:hAnsi="Calibri" w:cs="华文仿宋"/>
       <w:color w:val="000000"/>
       <w:kern w:val="0"/>
       <w:sz w:val="24"/>
@@ -22378,7 +22812,7 @@
 </file>
 
 <file path=customXml/itemProps1.xml><?xml version="1.0" encoding="utf-8"?>
-<ds:datastoreItem xmlns:ds="http://schemas.openxmlformats.org/officeDocument/2006/customXml" ds:itemID="{6E1EAB40-B6C7-4A86-9745-E634B8870B11}">
+<ds:datastoreItem xmlns:ds="http://schemas.openxmlformats.org/officeDocument/2006/customXml" ds:itemID="{A0E9C6C3-16C9-4E4C-AF7F-C9C58B8FC818}">
   <ds:schemaRefs>
     <ds:schemaRef ds:uri="http://schemas.openxmlformats.org/officeDocument/2006/bibliography"/>
   </ds:schemaRefs>

</xml_diff>

<commit_message>
update model structure into tech docs
update model structure into tech docs
</commit_message>
<xml_diff>
--- a/docs/技术研究报告模版.docx
+++ b/docs/技术研究报告模版.docx
@@ -11,7 +11,7 @@
           <w:sz w:val="24"/>
         </w:rPr>
       </w:pPr>
-      <w:bookmarkStart w:id="0" w:name="_GoBack"/>
+      <w:bookmarkStart w:id="0" w:name="_Hlk7185316"/>
       <w:bookmarkEnd w:id="0"/>
       <w:r>
         <w:rPr>
@@ -257,7 +257,7 @@
           <w:szCs w:val="44"/>
         </w:rPr>
         <w:drawing>
-          <wp:anchor distT="0" distB="0" distL="114300" distR="114300" simplePos="0" relativeHeight="251659264" behindDoc="0" locked="0" layoutInCell="1" allowOverlap="1" wp14:anchorId="771C365B" wp14:editId="105E4336">
+          <wp:anchor distT="0" distB="0" distL="114300" distR="114300" simplePos="0" relativeHeight="251657216" behindDoc="0" locked="0" layoutInCell="1" allowOverlap="1" wp14:anchorId="771C365B" wp14:editId="09394EFC">
             <wp:simplePos x="0" y="0"/>
             <wp:positionH relativeFrom="column">
               <wp:posOffset>3608705</wp:posOffset>
@@ -320,7 +320,7 @@
           <w:sz w:val="24"/>
         </w:rPr>
         <w:drawing>
-          <wp:inline distT="0" distB="0" distL="0" distR="0" wp14:anchorId="0B4535BA" wp14:editId="792AE281">
+          <wp:inline distT="0" distB="0" distL="0" distR="0" wp14:anchorId="0B4535BA" wp14:editId="7697CD18">
             <wp:extent cx="800100" cy="800100"/>
             <wp:effectExtent l="0" t="0" r="0" b="0"/>
             <wp:docPr id="1" name="图片 1"/>
@@ -623,7 +623,7 @@
           <w:sz w:val="24"/>
         </w:rPr>
         <w:drawing>
-          <wp:inline distT="0" distB="0" distL="0" distR="0" wp14:anchorId="7D406911" wp14:editId="2B0BBB45">
+          <wp:inline distT="0" distB="0" distL="0" distR="0" wp14:anchorId="7D406911" wp14:editId="38A410B9">
             <wp:extent cx="1031240" cy="1174784"/>
             <wp:effectExtent l="0" t="0" r="0" b="0"/>
             <wp:docPr id="15" name="图片 15"/>
@@ -9739,10 +9739,12 @@
         </w:rPr>
         <w:t>决定使用</w:t>
       </w:r>
+      <w:bookmarkStart w:id="57" w:name="_Hlk7185456"/>
       <w:proofErr w:type="spellStart"/>
       <w:r>
         <w:t>ELMo</w:t>
       </w:r>
+      <w:bookmarkEnd w:id="57"/>
       <w:proofErr w:type="spellEnd"/>
       <w:r>
         <w:rPr>
@@ -9911,12 +9913,27 @@
         </w:rPr>
         <w:t>o</w:t>
       </w:r>
+      <w:r>
+        <w:rPr>
+          <w:rFonts w:hint="eastAsia"/>
+        </w:rPr>
+        <w:t>+</w:t>
+      </w:r>
+      <w:r>
+        <w:t>LSTM</w:t>
+      </w:r>
       <w:proofErr w:type="spellEnd"/>
       <w:r>
         <w:rPr>
           <w:rFonts w:hint="eastAsia"/>
         </w:rPr>
-        <w:t>模型产出的单词</w:t>
+        <w:t>模型产出的</w:t>
+      </w:r>
+      <w:r>
+        <w:rPr>
+          <w:rFonts w:hint="eastAsia"/>
+        </w:rPr>
+        <w:t>单句</w:t>
       </w:r>
       <w:r>
         <w:rPr>
@@ -9997,7 +10014,7 @@
           <w:noProof/>
         </w:rPr>
         <w:drawing>
-          <wp:inline distT="0" distB="0" distL="0" distR="0" wp14:anchorId="3C428CA6" wp14:editId="601A8489">
+          <wp:inline distT="0" distB="0" distL="0" distR="0" wp14:anchorId="3C428CA6" wp14:editId="09225E8E">
             <wp:extent cx="4954195" cy="3367915"/>
             <wp:effectExtent l="0" t="0" r="0" b="4445"/>
             <wp:docPr id="2" name="图片 2"/>
@@ -10196,13 +10213,370 @@
         <w:t>模型设计图</w:t>
       </w:r>
     </w:p>
-    <w:p/>
     <w:p>
       <w:pPr>
+        <w:rPr>
+          <w:rStyle w:val="md-plain"/>
+          <w:rFonts w:ascii="Helvetica" w:hAnsi="Helvetica"/>
+          <w:color w:val="333333"/>
+          <w:shd w:val="clear" w:color="auto" w:fill="FFFFFF"/>
+        </w:rPr>
+      </w:pPr>
+      <w:r>
+        <w:rPr>
+          <w:rStyle w:val="md-plain"/>
+          <w:rFonts w:ascii="Helvetica" w:hAnsi="Helvetica"/>
+          <w:color w:val="333333"/>
+          <w:shd w:val="clear" w:color="auto" w:fill="FFFFFF"/>
+        </w:rPr>
+        <w:t>Temage</w:t>
+      </w:r>
+      <w:r>
+        <w:rPr>
+          <w:rStyle w:val="md-plain"/>
+          <w:rFonts w:ascii="Helvetica" w:hAnsi="Helvetica"/>
+          <w:color w:val="333333"/>
+          <w:shd w:val="clear" w:color="auto" w:fill="FFFFFF"/>
+        </w:rPr>
+        <w:t>使用</w:t>
+      </w:r>
+      <w:r>
+        <w:rPr>
+          <w:rStyle w:val="md-plain"/>
+          <w:rFonts w:ascii="Helvetica" w:hAnsi="Helvetica"/>
+          <w:color w:val="333333"/>
+          <w:shd w:val="clear" w:color="auto" w:fill="FFFFFF"/>
+        </w:rPr>
+        <w:t>ELMO</w:t>
+      </w:r>
+      <w:r>
+        <w:rPr>
+          <w:rStyle w:val="md-plain"/>
+          <w:rFonts w:ascii="Helvetica" w:hAnsi="Helvetica"/>
+          <w:color w:val="333333"/>
+          <w:shd w:val="clear" w:color="auto" w:fill="FFFFFF"/>
+        </w:rPr>
+        <w:t>的原因主要在于</w:t>
+      </w:r>
+      <w:r>
+        <w:rPr>
+          <w:rStyle w:val="md-plain"/>
+          <w:rFonts w:ascii="Helvetica" w:hAnsi="Helvetica"/>
+          <w:color w:val="333333"/>
+          <w:shd w:val="clear" w:color="auto" w:fill="FFFFFF"/>
+        </w:rPr>
+        <w:t>ELMO</w:t>
+      </w:r>
+      <w:r>
+        <w:rPr>
+          <w:rStyle w:val="md-plain"/>
+          <w:rFonts w:ascii="Helvetica" w:hAnsi="Helvetica"/>
+          <w:color w:val="333333"/>
+          <w:shd w:val="clear" w:color="auto" w:fill="FFFFFF"/>
+        </w:rPr>
+        <w:t>考虑了一词多义的问题（</w:t>
+      </w:r>
+      <w:r>
+        <w:rPr>
+          <w:rStyle w:val="md-plain"/>
+          <w:rFonts w:ascii="Helvetica" w:hAnsi="Helvetica"/>
+          <w:color w:val="333333"/>
+          <w:shd w:val="clear" w:color="auto" w:fill="FFFFFF"/>
+        </w:rPr>
+        <w:t>Deep</w:t>
+      </w:r>
+      <w:r>
+        <w:rPr>
+          <w:rStyle w:val="md-softbreak"/>
+          <w:rFonts w:ascii="Helvetica" w:hAnsi="Helvetica"/>
+          <w:color w:val="333333"/>
+          <w:shd w:val="clear" w:color="auto" w:fill="FFFFFF"/>
+        </w:rPr>
+        <w:t xml:space="preserve"> </w:t>
+      </w:r>
+      <w:r>
+        <w:rPr>
+          <w:rStyle w:val="md-plain"/>
+          <w:rFonts w:ascii="Helvetica" w:hAnsi="Helvetica"/>
+          <w:color w:val="333333"/>
+          <w:shd w:val="clear" w:color="auto" w:fill="FFFFFF"/>
+        </w:rPr>
+        <w:t>contextualized word representations</w:t>
+      </w:r>
+      <w:r>
+        <w:rPr>
+          <w:rStyle w:val="md-plain"/>
+          <w:rFonts w:ascii="Helvetica" w:hAnsi="Helvetica"/>
+          <w:color w:val="333333"/>
+          <w:shd w:val="clear" w:color="auto" w:fill="FFFFFF"/>
+        </w:rPr>
+        <w:t>），并且解决了使用</w:t>
+      </w:r>
+      <w:r>
+        <w:rPr>
+          <w:rStyle w:val="md-plain"/>
+          <w:rFonts w:ascii="Helvetica" w:hAnsi="Helvetica"/>
+          <w:color w:val="333333"/>
+          <w:shd w:val="clear" w:color="auto" w:fill="FFFFFF"/>
+        </w:rPr>
+        <w:t>word2vec</w:t>
+      </w:r>
+      <w:r>
+        <w:rPr>
+          <w:rStyle w:val="md-plain"/>
+          <w:rFonts w:ascii="Helvetica" w:hAnsi="Helvetica"/>
+          <w:color w:val="333333"/>
+          <w:shd w:val="clear" w:color="auto" w:fill="FFFFFF"/>
+        </w:rPr>
+        <w:t>中的无法创建集外词（</w:t>
+      </w:r>
+      <w:r>
+        <w:rPr>
+          <w:rStyle w:val="md-plain"/>
+          <w:rFonts w:ascii="Helvetica" w:hAnsi="Helvetica"/>
+          <w:color w:val="333333"/>
+          <w:shd w:val="clear" w:color="auto" w:fill="FFFFFF"/>
+        </w:rPr>
+        <w:t>OOV</w:t>
+      </w:r>
+      <w:r>
+        <w:rPr>
+          <w:rStyle w:val="md-plain"/>
+          <w:rFonts w:ascii="Helvetica" w:hAnsi="Helvetica"/>
+          <w:color w:val="333333"/>
+          <w:shd w:val="clear" w:color="auto" w:fill="FFFFFF"/>
+        </w:rPr>
+        <w:t>）问题</w:t>
+      </w:r>
+      <w:r>
+        <w:rPr>
+          <w:rStyle w:val="md-plain"/>
+          <w:rFonts w:ascii="Helvetica" w:hAnsi="Helvetica" w:hint="eastAsia"/>
+          <w:color w:val="333333"/>
+          <w:shd w:val="clear" w:color="auto" w:fill="FFFFFF"/>
+        </w:rPr>
+        <w:t>。</w:t>
+      </w:r>
+    </w:p>
+    <w:p>
+      <w:r>
+        <w:rPr>
+          <w:rFonts w:hint="eastAsia"/>
+          <w:noProof/>
+        </w:rPr>
+        <w:drawing>
+          <wp:inline distT="0" distB="0" distL="0" distR="0" wp14:anchorId="4F567FBB" wp14:editId="7DA7D447">
+            <wp:extent cx="2939522" cy="3676650"/>
+            <wp:effectExtent l="0" t="0" r="0" b="0"/>
+            <wp:docPr id="10" name="图片 10"/>
+            <wp:cNvGraphicFramePr>
+              <a:graphicFrameLocks xmlns:a="http://schemas.openxmlformats.org/drawingml/2006/main" noChangeAspect="1"/>
+            </wp:cNvGraphicFramePr>
+            <a:graphic xmlns:a="http://schemas.openxmlformats.org/drawingml/2006/main">
+              <a:graphicData uri="http://schemas.openxmlformats.org/drawingml/2006/picture">
+                <pic:pic xmlns:pic="http://schemas.openxmlformats.org/drawingml/2006/picture">
+                  <pic:nvPicPr>
+                    <pic:cNvPr id="10" name="character-CNN.png"/>
+                    <pic:cNvPicPr/>
+                  </pic:nvPicPr>
+                  <pic:blipFill>
+                    <a:blip r:embed="rId15">
+                      <a:extLst>
+                        <a:ext uri="{28A0092B-C50C-407E-A947-70E740481C1C}">
+                          <a14:useLocalDpi xmlns:a14="http://schemas.microsoft.com/office/drawing/2010/main" val="0"/>
+                        </a:ext>
+                      </a:extLst>
+                    </a:blip>
+                    <a:stretch>
+                      <a:fillRect/>
+                    </a:stretch>
+                  </pic:blipFill>
+                  <pic:spPr>
+                    <a:xfrm>
+                      <a:off x="0" y="0"/>
+                      <a:ext cx="2940867" cy="3678332"/>
+                    </a:xfrm>
+                    <a:prstGeom prst="rect">
+                      <a:avLst/>
+                    </a:prstGeom>
+                  </pic:spPr>
+                </pic:pic>
+              </a:graphicData>
+            </a:graphic>
+          </wp:inline>
+        </w:drawing>
+      </w:r>
+      <w:r>
+        <w:rPr>
+          <w:rFonts w:hint="eastAsia"/>
+          <w:noProof/>
+        </w:rPr>
+        <w:drawing>
+          <wp:inline distT="0" distB="0" distL="0" distR="0" wp14:anchorId="64A6AAEF" wp14:editId="4512CF49">
+            <wp:extent cx="2162175" cy="3681963"/>
+            <wp:effectExtent l="0" t="0" r="0" b="0"/>
+            <wp:docPr id="11" name="图片 11"/>
+            <wp:cNvGraphicFramePr>
+              <a:graphicFrameLocks xmlns:a="http://schemas.openxmlformats.org/drawingml/2006/main" noChangeAspect="1"/>
+            </wp:cNvGraphicFramePr>
+            <a:graphic xmlns:a="http://schemas.openxmlformats.org/drawingml/2006/main">
+              <a:graphicData uri="http://schemas.openxmlformats.org/drawingml/2006/picture">
+                <pic:pic xmlns:pic="http://schemas.openxmlformats.org/drawingml/2006/picture">
+                  <pic:nvPicPr>
+                    <pic:cNvPr id="11" name="character-CNN-simple.png"/>
+                    <pic:cNvPicPr/>
+                  </pic:nvPicPr>
+                  <pic:blipFill>
+                    <a:blip r:embed="rId16">
+                      <a:extLst>
+                        <a:ext uri="{28A0092B-C50C-407E-A947-70E740481C1C}">
+                          <a14:useLocalDpi xmlns:a14="http://schemas.microsoft.com/office/drawing/2010/main" val="0"/>
+                        </a:ext>
+                      </a:extLst>
+                    </a:blip>
+                    <a:stretch>
+                      <a:fillRect/>
+                    </a:stretch>
+                  </pic:blipFill>
+                  <pic:spPr>
+                    <a:xfrm>
+                      <a:off x="0" y="0"/>
+                      <a:ext cx="2162694" cy="3682846"/>
+                    </a:xfrm>
+                    <a:prstGeom prst="rect">
+                      <a:avLst/>
+                    </a:prstGeom>
+                  </pic:spPr>
+                </pic:pic>
+              </a:graphicData>
+            </a:graphic>
+          </wp:inline>
+        </w:drawing>
+      </w:r>
+    </w:p>
+    <w:p>
+      <w:pPr>
+        <w:jc w:val="center"/>
+        <w:rPr>
+          <w:rFonts w:ascii="楷体" w:eastAsia="楷体" w:hAnsi="楷体" w:cs="楷体"/>
+          <w:sz w:val="18"/>
+          <w:szCs w:val="18"/>
+        </w:rPr>
+      </w:pPr>
+      <w:r>
+        <w:rPr>
+          <w:rFonts w:ascii="楷体" w:eastAsia="楷体" w:hAnsi="楷体" w:cs="楷体" w:hint="eastAsia"/>
+          <w:sz w:val="18"/>
+          <w:szCs w:val="18"/>
+        </w:rPr>
+        <w:t>图</w:t>
+      </w:r>
+      <w:r>
+        <w:rPr>
+          <w:rFonts w:ascii="楷体" w:eastAsia="楷体" w:hAnsi="楷体" w:cs="楷体"/>
+          <w:sz w:val="18"/>
+          <w:szCs w:val="18"/>
+        </w:rPr>
+        <w:t>4</w:t>
+      </w:r>
+      <w:r>
+        <w:rPr>
+          <w:rFonts w:ascii="楷体" w:eastAsia="楷体" w:hAnsi="楷体" w:cs="楷体"/>
+          <w:sz w:val="18"/>
+          <w:szCs w:val="18"/>
+        </w:rPr>
+        <w:t>.</w:t>
+      </w:r>
+      <w:r>
+        <w:rPr>
+          <w:rFonts w:ascii="楷体" w:eastAsia="楷体" w:hAnsi="楷体" w:cs="楷体"/>
+          <w:sz w:val="18"/>
+          <w:szCs w:val="18"/>
+        </w:rPr>
+        <w:t>2</w:t>
+      </w:r>
+      <w:r>
+        <w:rPr>
+          <w:rFonts w:ascii="楷体" w:eastAsia="楷体" w:hAnsi="楷体" w:cs="楷体" w:hint="eastAsia"/>
+          <w:sz w:val="18"/>
+          <w:szCs w:val="18"/>
+        </w:rPr>
+        <w:t xml:space="preserve"> </w:t>
+      </w:r>
+      <w:proofErr w:type="spellStart"/>
+      <w:r>
+        <w:rPr>
+          <w:rFonts w:ascii="楷体" w:eastAsia="楷体" w:hAnsi="楷体" w:cs="楷体" w:hint="eastAsia"/>
+          <w:sz w:val="18"/>
+          <w:szCs w:val="18"/>
+        </w:rPr>
+        <w:t>E</w:t>
+      </w:r>
+      <w:r>
+        <w:rPr>
+          <w:rFonts w:ascii="楷体" w:eastAsia="楷体" w:hAnsi="楷体" w:cs="楷体"/>
+          <w:sz w:val="18"/>
+          <w:szCs w:val="18"/>
+        </w:rPr>
+        <w:t>LM</w:t>
+      </w:r>
+      <w:r>
+        <w:rPr>
+          <w:rFonts w:ascii="楷体" w:eastAsia="楷体" w:hAnsi="楷体" w:cs="楷体" w:hint="eastAsia"/>
+          <w:sz w:val="18"/>
+          <w:szCs w:val="18"/>
+        </w:rPr>
+        <w:t>o</w:t>
+      </w:r>
+      <w:proofErr w:type="spellEnd"/>
+      <w:r>
+        <w:rPr>
+          <w:rFonts w:ascii="楷体" w:eastAsia="楷体" w:hAnsi="楷体" w:cs="楷体" w:hint="eastAsia"/>
+          <w:sz w:val="18"/>
+          <w:szCs w:val="18"/>
+        </w:rPr>
+        <w:t>利用sub</w:t>
+      </w:r>
+      <w:r>
+        <w:rPr>
+          <w:rFonts w:ascii="楷体" w:eastAsia="楷体" w:hAnsi="楷体" w:cs="楷体"/>
+          <w:sz w:val="18"/>
+          <w:szCs w:val="18"/>
+        </w:rPr>
+        <w:t xml:space="preserve">-word + </w:t>
+      </w:r>
+      <w:bookmarkStart w:id="58" w:name="_GoBack"/>
+      <w:bookmarkEnd w:id="58"/>
+      <w:r>
+        <w:rPr>
+          <w:rFonts w:ascii="楷体" w:eastAsia="楷体" w:hAnsi="楷体" w:cs="楷体"/>
+          <w:sz w:val="18"/>
+          <w:szCs w:val="18"/>
+        </w:rPr>
+        <w:t>CNN</w:t>
+      </w:r>
+      <w:r>
+        <w:rPr>
+          <w:rFonts w:ascii="楷体" w:eastAsia="楷体" w:hAnsi="楷体" w:cs="楷体" w:hint="eastAsia"/>
+          <w:sz w:val="18"/>
+          <w:szCs w:val="18"/>
+        </w:rPr>
+        <w:t>，在character的层次上获取集外词的词义</w:t>
+      </w:r>
+    </w:p>
+    <w:p>
+      <w:pPr>
+        <w:rPr>
+          <w:rFonts w:hint="eastAsia"/>
+        </w:rPr>
+      </w:pPr>
+    </w:p>
+    <w:p>
+      <w:pPr>
         <w:pStyle w:val="3"/>
       </w:pPr>
-      <w:bookmarkStart w:id="57" w:name="_Toc527197327"/>
-      <w:bookmarkStart w:id="58" w:name="_Toc2343429"/>
+      <w:bookmarkStart w:id="59" w:name="_Toc527197327"/>
+      <w:bookmarkStart w:id="60" w:name="_Toc2343429"/>
       <w:r>
         <w:rPr>
           <w:rFonts w:hint="eastAsia"/>
@@ -10210,8 +10584,8 @@
         <w:lastRenderedPageBreak/>
         <w:t>模型结构</w:t>
       </w:r>
-      <w:bookmarkEnd w:id="57"/>
-      <w:bookmarkEnd w:id="58"/>
+      <w:bookmarkEnd w:id="59"/>
+      <w:bookmarkEnd w:id="60"/>
     </w:p>
     <w:p>
       <w:pPr>
@@ -10222,7 +10596,7 @@
           <w:noProof/>
         </w:rPr>
         <w:drawing>
-          <wp:inline distT="0" distB="0" distL="0" distR="0" wp14:anchorId="4973800A" wp14:editId="6F03D5B9">
+          <wp:inline distT="0" distB="0" distL="0" distR="0" wp14:anchorId="4973800A" wp14:editId="06921CCB">
             <wp:extent cx="2808945" cy="4021667"/>
             <wp:effectExtent l="0" t="0" r="0" b="0"/>
             <wp:docPr id="4" name="图片 4" descr="C:\QQdata\1115433638\Image\Group\EY2T]C$KIAUF%~W%%A44C78.png"/>
@@ -10239,7 +10613,7 @@
                     </pic:cNvPicPr>
                   </pic:nvPicPr>
                   <pic:blipFill>
-                    <a:blip r:embed="rId15" cstate="print">
+                    <a:blip r:embed="rId17" cstate="print">
                       <a:extLst>
                         <a:ext uri="{28A0092B-C50C-407E-A947-70E740481C1C}">
                           <a14:useLocalDpi xmlns:a14="http://schemas.microsoft.com/office/drawing/2010/main" val="0"/>
@@ -10310,7 +10684,7 @@
           <w:sz w:val="18"/>
           <w:szCs w:val="18"/>
         </w:rPr>
-        <w:t>2</w:t>
+        <w:t>3</w:t>
       </w:r>
       <w:r>
         <w:rPr>
@@ -10379,21 +10753,245 @@
         <w:t>的流程</w:t>
       </w:r>
     </w:p>
+    <w:p>
+      <w:pPr>
+        <w:rPr>
+          <w:noProof/>
+        </w:rPr>
+      </w:pPr>
+      <w:r>
+        <w:rPr>
+          <w:noProof/>
+        </w:rPr>
+        <w:drawing>
+          <wp:anchor distT="0" distB="0" distL="114300" distR="114300" simplePos="0" relativeHeight="251658240" behindDoc="0" locked="0" layoutInCell="1" allowOverlap="1" wp14:anchorId="31C7B5A4" wp14:editId="2E675BDB">
+            <wp:simplePos x="0" y="0"/>
+            <wp:positionH relativeFrom="column">
+              <wp:posOffset>-266700</wp:posOffset>
+            </wp:positionH>
+            <wp:positionV relativeFrom="paragraph">
+              <wp:posOffset>105410</wp:posOffset>
+            </wp:positionV>
+            <wp:extent cx="2371725" cy="3232924"/>
+            <wp:effectExtent l="0" t="0" r="0" b="5715"/>
+            <wp:wrapSquare wrapText="bothSides"/>
+            <wp:docPr id="8" name="图片 8"/>
+            <wp:cNvGraphicFramePr>
+              <a:graphicFrameLocks xmlns:a="http://schemas.openxmlformats.org/drawingml/2006/main" noChangeAspect="1"/>
+            </wp:cNvGraphicFramePr>
+            <a:graphic xmlns:a="http://schemas.openxmlformats.org/drawingml/2006/main">
+              <a:graphicData uri="http://schemas.openxmlformats.org/drawingml/2006/picture">
+                <pic:pic xmlns:pic="http://schemas.openxmlformats.org/drawingml/2006/picture">
+                  <pic:nvPicPr>
+                    <pic:cNvPr id="8" name="binary-branch.png"/>
+                    <pic:cNvPicPr/>
+                  </pic:nvPicPr>
+                  <pic:blipFill>
+                    <a:blip r:embed="rId18" cstate="print">
+                      <a:extLst>
+                        <a:ext uri="{28A0092B-C50C-407E-A947-70E740481C1C}">
+                          <a14:useLocalDpi xmlns:a14="http://schemas.microsoft.com/office/drawing/2010/main" val="0"/>
+                        </a:ext>
+                      </a:extLst>
+                    </a:blip>
+                    <a:stretch>
+                      <a:fillRect/>
+                    </a:stretch>
+                  </pic:blipFill>
+                  <pic:spPr>
+                    <a:xfrm>
+                      <a:off x="0" y="0"/>
+                      <a:ext cx="2371725" cy="3232924"/>
+                    </a:xfrm>
+                    <a:prstGeom prst="rect">
+                      <a:avLst/>
+                    </a:prstGeom>
+                  </pic:spPr>
+                </pic:pic>
+              </a:graphicData>
+            </a:graphic>
+          </wp:anchor>
+        </w:drawing>
+      </w:r>
+    </w:p>
     <w:p/>
     <w:p>
+      <w:r>
+        <w:rPr>
+          <w:noProof/>
+        </w:rPr>
+        <w:drawing>
+          <wp:inline distT="0" distB="0" distL="0" distR="0" wp14:anchorId="061B9E70" wp14:editId="6C99DBCB">
+            <wp:extent cx="3313641" cy="2886075"/>
+            <wp:effectExtent l="0" t="0" r="0" b="0"/>
+            <wp:docPr id="9" name="图片 9"/>
+            <wp:cNvGraphicFramePr>
+              <a:graphicFrameLocks xmlns:a="http://schemas.openxmlformats.org/drawingml/2006/main" noChangeAspect="1"/>
+            </wp:cNvGraphicFramePr>
+            <a:graphic xmlns:a="http://schemas.openxmlformats.org/drawingml/2006/main">
+              <a:graphicData uri="http://schemas.openxmlformats.org/drawingml/2006/picture">
+                <pic:pic xmlns:pic="http://schemas.openxmlformats.org/drawingml/2006/picture">
+                  <pic:nvPicPr>
+                    <pic:cNvPr id="0" name="Picture 1"/>
+                    <pic:cNvPicPr>
+                      <a:picLocks noChangeAspect="1" noChangeArrowheads="1"/>
+                    </pic:cNvPicPr>
+                  </pic:nvPicPr>
+                  <pic:blipFill>
+                    <a:blip r:embed="rId19">
+                      <a:extLst>
+                        <a:ext uri="{28A0092B-C50C-407E-A947-70E740481C1C}">
+                          <a14:useLocalDpi xmlns:a14="http://schemas.microsoft.com/office/drawing/2010/main" val="0"/>
+                        </a:ext>
+                      </a:extLst>
+                    </a:blip>
+                    <a:srcRect/>
+                    <a:stretch>
+                      <a:fillRect/>
+                    </a:stretch>
+                  </pic:blipFill>
+                  <pic:spPr bwMode="auto">
+                    <a:xfrm>
+                      <a:off x="0" y="0"/>
+                      <a:ext cx="3365443" cy="2931193"/>
+                    </a:xfrm>
+                    <a:prstGeom prst="rect">
+                      <a:avLst/>
+                    </a:prstGeom>
+                    <a:noFill/>
+                    <a:ln>
+                      <a:noFill/>
+                    </a:ln>
+                  </pic:spPr>
+                </pic:pic>
+              </a:graphicData>
+            </a:graphic>
+          </wp:inline>
+        </w:drawing>
+      </w:r>
+    </w:p>
+    <w:p>
+      <w:pPr>
+        <w:jc w:val="center"/>
+        <w:rPr>
+          <w:rFonts w:ascii="楷体" w:eastAsia="楷体" w:hAnsi="楷体" w:cs="楷体"/>
+          <w:sz w:val="18"/>
+          <w:szCs w:val="18"/>
+        </w:rPr>
+      </w:pPr>
+      <w:r>
+        <w:rPr>
+          <w:rFonts w:ascii="楷体" w:eastAsia="楷体" w:hAnsi="楷体" w:cs="楷体" w:hint="eastAsia"/>
+          <w:sz w:val="18"/>
+          <w:szCs w:val="18"/>
+        </w:rPr>
+        <w:t>图</w:t>
+      </w:r>
+      <w:r>
+        <w:rPr>
+          <w:rFonts w:ascii="楷体" w:eastAsia="楷体" w:hAnsi="楷体" w:cs="楷体"/>
+          <w:sz w:val="18"/>
+          <w:szCs w:val="18"/>
+        </w:rPr>
+        <w:t>4</w:t>
+      </w:r>
+      <w:r>
+        <w:rPr>
+          <w:rFonts w:ascii="楷体" w:eastAsia="楷体" w:hAnsi="楷体" w:cs="楷体"/>
+          <w:sz w:val="18"/>
+          <w:szCs w:val="18"/>
+        </w:rPr>
+        <w:t>.</w:t>
+      </w:r>
+      <w:r>
+        <w:rPr>
+          <w:rFonts w:ascii="楷体" w:eastAsia="楷体" w:hAnsi="楷体" w:cs="楷体"/>
+          <w:sz w:val="18"/>
+          <w:szCs w:val="18"/>
+        </w:rPr>
+        <w:t>4</w:t>
+      </w:r>
+      <w:r>
+        <w:rPr>
+          <w:rFonts w:ascii="楷体" w:eastAsia="楷体" w:hAnsi="楷体" w:cs="楷体" w:hint="eastAsia"/>
+          <w:sz w:val="18"/>
+          <w:szCs w:val="18"/>
+        </w:rPr>
+        <w:t>模型结构图</w:t>
+      </w:r>
+      <w:r>
+        <w:rPr>
+          <w:rFonts w:ascii="楷体" w:eastAsia="楷体" w:hAnsi="楷体" w:cs="楷体" w:hint="eastAsia"/>
+          <w:sz w:val="18"/>
+          <w:szCs w:val="18"/>
+        </w:rPr>
+        <w:t>，其中</w:t>
+      </w:r>
+      <w:r>
+        <w:rPr>
+          <w:rFonts w:ascii="楷体" w:eastAsia="楷体" w:hAnsi="楷体" w:cs="楷体" w:hint="eastAsia"/>
+          <w:sz w:val="18"/>
+          <w:szCs w:val="18"/>
+        </w:rPr>
+        <w:t>左图为双分支模型的整体结构</w:t>
+      </w:r>
+      <w:r>
+        <w:rPr>
+          <w:rFonts w:ascii="楷体" w:eastAsia="楷体" w:hAnsi="楷体" w:cs="楷体" w:hint="eastAsia"/>
+          <w:sz w:val="18"/>
+          <w:szCs w:val="18"/>
+        </w:rPr>
+        <w:t>，</w:t>
+      </w:r>
+      <w:r>
+        <w:rPr>
+          <w:rFonts w:ascii="楷体" w:eastAsia="楷体" w:hAnsi="楷体" w:cs="楷体" w:hint="eastAsia"/>
+          <w:sz w:val="18"/>
+          <w:szCs w:val="18"/>
+        </w:rPr>
+        <w:t>右图为</w:t>
+      </w:r>
+      <w:proofErr w:type="spellStart"/>
+      <w:r>
+        <w:rPr>
+          <w:rFonts w:ascii="楷体" w:eastAsia="楷体" w:hAnsi="楷体" w:cs="楷体"/>
+          <w:sz w:val="18"/>
+          <w:szCs w:val="18"/>
+        </w:rPr>
+        <w:t>ELMo</w:t>
+      </w:r>
+      <w:proofErr w:type="spellEnd"/>
+      <w:r>
+        <w:rPr>
+          <w:rFonts w:ascii="楷体" w:eastAsia="楷体" w:hAnsi="楷体" w:cs="楷体" w:hint="eastAsia"/>
+          <w:sz w:val="18"/>
+          <w:szCs w:val="18"/>
+        </w:rPr>
+        <w:t>模型结构图</w:t>
+      </w:r>
+    </w:p>
+    <w:p>
+      <w:pPr>
+        <w:rPr>
+          <w:rFonts w:hint="eastAsia"/>
+        </w:rPr>
+      </w:pPr>
+    </w:p>
+    <w:p>
       <w:pPr>
         <w:pStyle w:val="3"/>
       </w:pPr>
-      <w:bookmarkStart w:id="59" w:name="_Toc527197328"/>
-      <w:bookmarkStart w:id="60" w:name="_Toc2343430"/>
-      <w:r>
-        <w:rPr>
-          <w:rFonts w:hint="eastAsia"/>
-        </w:rPr>
+      <w:bookmarkStart w:id="61" w:name="_Toc527197328"/>
+      <w:bookmarkStart w:id="62" w:name="_Toc2343430"/>
+      <w:r>
+        <w:rPr>
+          <w:rFonts w:hint="eastAsia"/>
+        </w:rPr>
+        <w:lastRenderedPageBreak/>
         <w:t>数据集</w:t>
       </w:r>
-      <w:bookmarkEnd w:id="59"/>
-      <w:bookmarkEnd w:id="60"/>
+      <w:bookmarkEnd w:id="61"/>
+      <w:bookmarkEnd w:id="62"/>
     </w:p>
     <w:p>
       <w:pPr>
@@ -10543,25 +11141,21 @@
         </w:rPr>
         <w:t>训练时采取</w:t>
       </w:r>
-      <w:proofErr w:type="spellStart"/>
       <w:r>
         <w:rPr>
           <w:rFonts w:hint="eastAsia"/>
         </w:rPr>
         <w:t>sklearn</w:t>
       </w:r>
-      <w:proofErr w:type="spellEnd"/>
       <w:r>
         <w:rPr>
           <w:rFonts w:hint="eastAsia"/>
         </w:rPr>
         <w:t>的</w:t>
       </w:r>
-      <w:proofErr w:type="spellStart"/>
       <w:r>
         <w:t>sklearn.model_selection.train_test_split</w:t>
       </w:r>
-      <w:proofErr w:type="spellEnd"/>
       <w:r>
         <w:rPr>
           <w:rFonts w:hint="eastAsia"/>
@@ -10657,14 +11251,14 @@
         <w:rPr>
           <w:rFonts w:hint="eastAsia"/>
         </w:rPr>
-        <w:t>哔哩数</w:t>
+        <w:t>哔哩数据</w:t>
       </w:r>
       <w:proofErr w:type="gramEnd"/>
       <w:r>
         <w:rPr>
           <w:rFonts w:hint="eastAsia"/>
         </w:rPr>
-        <w:t>据集，共约</w:t>
+        <w:t>集，共约</w:t>
       </w:r>
       <w:r>
         <w:rPr>
@@ -10708,7 +11302,21 @@
         <w:rPr>
           <w:rFonts w:hint="eastAsia"/>
         </w:rPr>
-        <w:t>哩哔哩专栏（</w:t>
+        <w:t>哩</w:t>
+      </w:r>
+      <w:proofErr w:type="gramStart"/>
+      <w:r>
+        <w:rPr>
+          <w:rFonts w:hint="eastAsia"/>
+        </w:rPr>
+        <w:t>哔</w:t>
+      </w:r>
+      <w:proofErr w:type="gramEnd"/>
+      <w:r>
+        <w:rPr>
+          <w:rFonts w:hint="eastAsia"/>
+        </w:rPr>
+        <w:t>哩专栏（</w:t>
       </w:r>
       <w:r>
         <w:t>https://www.bilibili.com/read/home</w:t>
@@ -10730,14 +11338,14 @@
         <w:rPr>
           <w:rFonts w:hint="eastAsia"/>
         </w:rPr>
-        <w:t>爬取用</w:t>
+        <w:t>爬取用户</w:t>
       </w:r>
       <w:proofErr w:type="gramEnd"/>
       <w:r>
         <w:rPr>
           <w:rFonts w:hint="eastAsia"/>
         </w:rPr>
-        <w:t>户的文章发布历史，使用训练好的文本分类模型对文章进行文本分类，将结果用于用户习惯追踪模型的训练。</w:t>
+        <w:t>的文章发布历史，使用训练好的文本分类模型对文章进行文本分类，将结果用于用户习惯追踪模型的训练。</w:t>
       </w:r>
     </w:p>
     <w:p>
@@ -10774,14 +11382,14 @@
         <w:rPr>
           <w:rFonts w:hint="eastAsia"/>
         </w:rPr>
-        <w:t>哔哩数</w:t>
+        <w:t>哔哩数据</w:t>
       </w:r>
       <w:proofErr w:type="gramEnd"/>
       <w:r>
         <w:rPr>
           <w:rFonts w:hint="eastAsia"/>
         </w:rPr>
-        <w:t>据集，共约</w:t>
+        <w:t>集，共约</w:t>
       </w:r>
       <w:r>
         <w:rPr>
@@ -10813,143 +11421,139 @@
         </w:rPr>
         <w:t>训练时采取</w:t>
       </w:r>
+      <w:r>
+        <w:rPr>
+          <w:rFonts w:hint="eastAsia"/>
+        </w:rPr>
+        <w:t>sklearn</w:t>
+      </w:r>
+      <w:r>
+        <w:rPr>
+          <w:rFonts w:hint="eastAsia"/>
+        </w:rPr>
+        <w:t>的</w:t>
+      </w:r>
+      <w:r>
+        <w:t>sklearn.model_selection.train_test_split</w:t>
+      </w:r>
+      <w:r>
+        <w:rPr>
+          <w:rFonts w:hint="eastAsia"/>
+        </w:rPr>
+        <w:t>来分割数据集，取</w:t>
+      </w:r>
+      <w:r>
+        <w:rPr>
+          <w:rFonts w:hint="eastAsia"/>
+        </w:rPr>
+        <w:t>20%</w:t>
+      </w:r>
+      <w:r>
+        <w:rPr>
+          <w:rFonts w:hint="eastAsia"/>
+        </w:rPr>
+        <w:t>作为测试集，</w:t>
+      </w:r>
+      <w:r>
+        <w:rPr>
+          <w:rFonts w:hint="eastAsia"/>
+        </w:rPr>
+        <w:t>80%</w:t>
+      </w:r>
+      <w:r>
+        <w:rPr>
+          <w:rFonts w:hint="eastAsia"/>
+        </w:rPr>
+        <w:t>作为训练集。</w:t>
+      </w:r>
+      <w:proofErr w:type="gramStart"/>
+      <w:r>
+        <w:rPr>
+          <w:rFonts w:hint="eastAsia"/>
+        </w:rPr>
+        <w:t>凭借此</w:t>
+      </w:r>
+      <w:proofErr w:type="gramEnd"/>
+      <w:r>
+        <w:rPr>
+          <w:rFonts w:hint="eastAsia"/>
+        </w:rPr>
+        <w:t>Temage</w:t>
+      </w:r>
+      <w:r>
+        <w:rPr>
+          <w:rFonts w:hint="eastAsia"/>
+        </w:rPr>
+        <w:t>将得到新闻中的图片和图片上下文</w:t>
+      </w:r>
+      <w:r>
+        <w:rPr>
+          <w:rFonts w:hint="eastAsia"/>
+        </w:rPr>
+        <w:t>，从图片上下文结合</w:t>
+      </w:r>
       <w:proofErr w:type="spellStart"/>
       <w:r>
-        <w:rPr>
-          <w:rFonts w:hint="eastAsia"/>
-        </w:rPr>
-        <w:t>sklearn</w:t>
+        <w:t>ELM</w:t>
+      </w:r>
+      <w:r>
+        <w:rPr>
+          <w:rFonts w:hint="eastAsia"/>
+        </w:rPr>
+        <w:t>o</w:t>
       </w:r>
       <w:proofErr w:type="spellEnd"/>
       <w:r>
         <w:rPr>
           <w:rFonts w:hint="eastAsia"/>
         </w:rPr>
-        <w:t>的</w:t>
-      </w:r>
-      <w:proofErr w:type="spellStart"/>
-      <w:r>
-        <w:t>sklearn.model_selection.train_test_split</w:t>
-      </w:r>
-      <w:proofErr w:type="spellEnd"/>
-      <w:r>
-        <w:rPr>
-          <w:rFonts w:hint="eastAsia"/>
-        </w:rPr>
-        <w:t>来分割数据集，取</w:t>
-      </w:r>
-      <w:r>
-        <w:rPr>
-          <w:rFonts w:hint="eastAsia"/>
-        </w:rPr>
-        <w:t>20%</w:t>
-      </w:r>
-      <w:r>
-        <w:rPr>
-          <w:rFonts w:hint="eastAsia"/>
-        </w:rPr>
-        <w:t>作为测试集，</w:t>
-      </w:r>
-      <w:r>
-        <w:rPr>
-          <w:rFonts w:hint="eastAsia"/>
-        </w:rPr>
-        <w:t>80%</w:t>
-      </w:r>
-      <w:r>
-        <w:rPr>
-          <w:rFonts w:hint="eastAsia"/>
-        </w:rPr>
-        <w:t>作为训练集。</w:t>
+        <w:t>模型，得到与图片对应的向量嵌入。</w:t>
+      </w:r>
+      <w:r>
+        <w:rPr>
+          <w:rFonts w:hint="eastAsia"/>
+        </w:rPr>
+        <w:t>（</w:t>
+      </w:r>
+      <w:r>
+        <w:rPr>
+          <w:rFonts w:hint="eastAsia"/>
+        </w:rPr>
+        <w:t>Temage</w:t>
+      </w:r>
+      <w:r>
+        <w:rPr>
+          <w:rFonts w:hint="eastAsia"/>
+        </w:rPr>
+        <w:t>将爬虫得到的数据用作正例，分别使用</w:t>
       </w:r>
       <w:proofErr w:type="gramStart"/>
       <w:r>
         <w:rPr>
           <w:rFonts w:hint="eastAsia"/>
         </w:rPr>
-        <w:t>凭借此</w:t>
+        <w:t>同文乱序和</w:t>
       </w:r>
       <w:proofErr w:type="gramEnd"/>
       <w:r>
         <w:rPr>
           <w:rFonts w:hint="eastAsia"/>
         </w:rPr>
-        <w:t>Temage</w:t>
-      </w:r>
-      <w:r>
-        <w:rPr>
-          <w:rFonts w:hint="eastAsia"/>
-        </w:rPr>
-        <w:t>将得到新闻中的图片和图片上下文</w:t>
-      </w:r>
-      <w:r>
-        <w:rPr>
-          <w:rFonts w:hint="eastAsia"/>
-        </w:rPr>
-        <w:t>，从图片上下文结合</w:t>
-      </w:r>
-      <w:proofErr w:type="spellStart"/>
-      <w:r>
-        <w:t>ELM</w:t>
-      </w:r>
-      <w:r>
-        <w:rPr>
-          <w:rFonts w:hint="eastAsia"/>
-        </w:rPr>
-        <w:t>o</w:t>
-      </w:r>
-      <w:proofErr w:type="spellEnd"/>
-      <w:r>
-        <w:rPr>
-          <w:rFonts w:hint="eastAsia"/>
-        </w:rPr>
-        <w:t>模型，得到与图片对应的向量嵌入。</w:t>
-      </w:r>
-      <w:r>
-        <w:rPr>
-          <w:rFonts w:hint="eastAsia"/>
-        </w:rPr>
-        <w:t>（</w:t>
-      </w:r>
-      <w:r>
-        <w:rPr>
-          <w:rFonts w:hint="eastAsia"/>
-        </w:rPr>
-        <w:t>Temage</w:t>
-      </w:r>
-      <w:r>
-        <w:rPr>
-          <w:rFonts w:hint="eastAsia"/>
-        </w:rPr>
-        <w:t>将爬虫得到的数据用作正例，分别使用</w:t>
+        <w:t>非同文</w:t>
       </w:r>
       <w:proofErr w:type="gramStart"/>
       <w:r>
         <w:rPr>
           <w:rFonts w:hint="eastAsia"/>
         </w:rPr>
-        <w:t>同文乱序和</w:t>
+        <w:t>乱序两种</w:t>
       </w:r>
       <w:proofErr w:type="gramEnd"/>
       <w:r>
         <w:rPr>
           <w:rFonts w:hint="eastAsia"/>
         </w:rPr>
-        <w:t>非同文</w:t>
-      </w:r>
-      <w:proofErr w:type="gramStart"/>
-      <w:r>
-        <w:rPr>
-          <w:rFonts w:hint="eastAsia"/>
-        </w:rPr>
-        <w:t>乱序两</w:t>
-      </w:r>
-      <w:proofErr w:type="gramEnd"/>
-      <w:r>
-        <w:rPr>
-          <w:rFonts w:hint="eastAsia"/>
-        </w:rPr>
-        <w:t>种方式产生反例，正例与反例的比例</w:t>
+        <w:t>方式产生反例，正例与反例的比例</w:t>
       </w:r>
       <w:r>
         <w:rPr>
@@ -10984,7 +11588,6 @@
       </w:pPr>
       <w:proofErr w:type="spellStart"/>
       <w:r>
-        <w:lastRenderedPageBreak/>
         <w:t>ELM</w:t>
       </w:r>
       <w:r>
@@ -11035,193 +11638,193 @@
       <w:pPr>
         <w:pStyle w:val="2"/>
       </w:pPr>
-      <w:bookmarkStart w:id="61" w:name="_Toc527197329"/>
-      <w:bookmarkStart w:id="62" w:name="_Toc2343431"/>
+      <w:bookmarkStart w:id="63" w:name="_Toc527197329"/>
+      <w:bookmarkStart w:id="64" w:name="_Toc2343431"/>
       <w:r>
         <w:rPr>
           <w:rFonts w:hint="eastAsia"/>
         </w:rPr>
         <w:t>结果期望</w:t>
-      </w:r>
-      <w:bookmarkEnd w:id="61"/>
-      <w:bookmarkEnd w:id="62"/>
-    </w:p>
-    <w:p>
-      <w:pPr>
-        <w:ind w:firstLineChars="200" w:firstLine="420"/>
-      </w:pPr>
-      <w:r>
-        <w:rPr>
-          <w:rFonts w:hint="eastAsia"/>
-        </w:rPr>
-        <w:t>对于文本分类模型，基于</w:t>
-      </w:r>
-      <w:r>
-        <w:t>T</w:t>
-      </w:r>
-      <w:r>
-        <w:rPr>
-          <w:rFonts w:hint="eastAsia"/>
-        </w:rPr>
-        <w:t>extCNN</w:t>
-      </w:r>
-      <w:r>
-        <w:rPr>
-          <w:rFonts w:hint="eastAsia"/>
-        </w:rPr>
-        <w:t>的网络较为成熟，预计的分类成功率在</w:t>
-      </w:r>
-      <w:r>
-        <w:rPr>
-          <w:rFonts w:hint="eastAsia"/>
-        </w:rPr>
-        <w:t>9</w:t>
-      </w:r>
-      <w:r>
-        <w:t>0</w:t>
-      </w:r>
-      <w:r>
-        <w:rPr>
-          <w:rFonts w:hint="eastAsia"/>
-        </w:rPr>
-        <w:t>%</w:t>
-      </w:r>
-      <w:r>
-        <w:rPr>
-          <w:rFonts w:hint="eastAsia"/>
-        </w:rPr>
-        <w:t>以上。</w:t>
-      </w:r>
-    </w:p>
-    <w:p>
-      <w:pPr>
-        <w:ind w:firstLineChars="200" w:firstLine="420"/>
-      </w:pPr>
-      <w:r>
-        <w:rPr>
-          <w:rFonts w:hint="eastAsia"/>
-        </w:rPr>
-        <w:t>对于用户习惯追踪模型，基于</w:t>
-      </w:r>
-      <w:r>
-        <w:rPr>
-          <w:rFonts w:hint="eastAsia"/>
-        </w:rPr>
-        <w:t>L</w:t>
-      </w:r>
-      <w:r>
-        <w:t>STM</w:t>
-      </w:r>
-      <w:r>
-        <w:rPr>
-          <w:rFonts w:hint="eastAsia"/>
-        </w:rPr>
-        <w:t>的网络较为成熟，预计的预测成功率在</w:t>
-      </w:r>
-      <w:r>
-        <w:rPr>
-          <w:rFonts w:hint="eastAsia"/>
-        </w:rPr>
-        <w:t>9</w:t>
-      </w:r>
-      <w:r>
-        <w:t>0</w:t>
-      </w:r>
-      <w:r>
-        <w:rPr>
-          <w:rFonts w:hint="eastAsia"/>
-        </w:rPr>
-        <w:t>%</w:t>
-      </w:r>
-      <w:r>
-        <w:rPr>
-          <w:rFonts w:hint="eastAsia"/>
-        </w:rPr>
-        <w:t>以上。</w:t>
-      </w:r>
-    </w:p>
-    <w:p>
-      <w:pPr>
-        <w:ind w:firstLineChars="200" w:firstLine="420"/>
-      </w:pPr>
-      <w:r>
-        <w:rPr>
-          <w:rFonts w:hint="eastAsia"/>
-        </w:rPr>
-        <w:t>对于图文匹配模型，基于双分支模型，根据</w:t>
-      </w:r>
-      <w:r>
-        <w:t xml:space="preserve">Svetlana </w:t>
-      </w:r>
-      <w:proofErr w:type="spellStart"/>
-      <w:r>
-        <w:t>Lazebnik</w:t>
-      </w:r>
-      <w:proofErr w:type="spellEnd"/>
-      <w:r>
-        <w:rPr>
-          <w:rFonts w:hint="eastAsia"/>
-        </w:rPr>
-        <w:t>的相关工作报告，预计模型的匹配成功率在</w:t>
-      </w:r>
-      <w:r>
-        <w:rPr>
-          <w:rFonts w:hint="eastAsia"/>
-        </w:rPr>
-        <w:t>7</w:t>
-      </w:r>
-      <w:r>
-        <w:t>0</w:t>
-      </w:r>
-      <w:r>
-        <w:rPr>
-          <w:rFonts w:hint="eastAsia"/>
-        </w:rPr>
-        <w:t>%</w:t>
-      </w:r>
-      <w:r>
-        <w:rPr>
-          <w:rFonts w:hint="eastAsia"/>
-        </w:rPr>
-        <w:t>左右。</w:t>
-      </w:r>
-    </w:p>
-    <w:p/>
-    <w:p>
-      <w:pPr>
-        <w:pStyle w:val="1"/>
-      </w:pPr>
-      <w:bookmarkStart w:id="63" w:name="_Toc527197330"/>
-      <w:bookmarkStart w:id="64" w:name="_Toc2343432"/>
-      <w:r>
-        <w:rPr>
-          <w:rFonts w:hint="eastAsia"/>
-        </w:rPr>
-        <w:t>技术实践</w:t>
       </w:r>
       <w:bookmarkEnd w:id="63"/>
       <w:bookmarkEnd w:id="64"/>
     </w:p>
     <w:p>
       <w:pPr>
-        <w:pStyle w:val="2"/>
-      </w:pPr>
-      <w:bookmarkStart w:id="65" w:name="_Toc527197331"/>
-      <w:bookmarkStart w:id="66" w:name="_Toc2343433"/>
-      <w:r>
-        <w:rPr>
-          <w:rFonts w:hint="eastAsia"/>
-        </w:rPr>
-        <w:t>使用的深度学习框架及依赖的</w:t>
-      </w:r>
-      <w:r>
-        <w:rPr>
-          <w:rFonts w:hint="eastAsia"/>
-        </w:rPr>
-        <w:t>Library</w:t>
+        <w:ind w:firstLineChars="200" w:firstLine="420"/>
+      </w:pPr>
+      <w:r>
+        <w:rPr>
+          <w:rFonts w:hint="eastAsia"/>
+        </w:rPr>
+        <w:t>对于文本分类模型，基于</w:t>
+      </w:r>
+      <w:r>
+        <w:t>T</w:t>
+      </w:r>
+      <w:r>
+        <w:rPr>
+          <w:rFonts w:hint="eastAsia"/>
+        </w:rPr>
+        <w:t>extCNN</w:t>
+      </w:r>
+      <w:r>
+        <w:rPr>
+          <w:rFonts w:hint="eastAsia"/>
+        </w:rPr>
+        <w:t>的网络较为成熟，预计的分类成功率在</w:t>
+      </w:r>
+      <w:r>
+        <w:rPr>
+          <w:rFonts w:hint="eastAsia"/>
+        </w:rPr>
+        <w:t>9</w:t>
+      </w:r>
+      <w:r>
+        <w:t>0</w:t>
+      </w:r>
+      <w:r>
+        <w:rPr>
+          <w:rFonts w:hint="eastAsia"/>
+        </w:rPr>
+        <w:t>%</w:t>
+      </w:r>
+      <w:r>
+        <w:rPr>
+          <w:rFonts w:hint="eastAsia"/>
+        </w:rPr>
+        <w:t>以上。</w:t>
+      </w:r>
+    </w:p>
+    <w:p>
+      <w:pPr>
+        <w:ind w:firstLineChars="200" w:firstLine="420"/>
+      </w:pPr>
+      <w:r>
+        <w:rPr>
+          <w:rFonts w:hint="eastAsia"/>
+        </w:rPr>
+        <w:t>对于用户习惯追踪模型，基于</w:t>
+      </w:r>
+      <w:r>
+        <w:rPr>
+          <w:rFonts w:hint="eastAsia"/>
+        </w:rPr>
+        <w:t>L</w:t>
+      </w:r>
+      <w:r>
+        <w:t>STM</w:t>
+      </w:r>
+      <w:r>
+        <w:rPr>
+          <w:rFonts w:hint="eastAsia"/>
+        </w:rPr>
+        <w:t>的网络较为成熟，预计的预测成功率在</w:t>
+      </w:r>
+      <w:r>
+        <w:rPr>
+          <w:rFonts w:hint="eastAsia"/>
+        </w:rPr>
+        <w:t>9</w:t>
+      </w:r>
+      <w:r>
+        <w:t>0</w:t>
+      </w:r>
+      <w:r>
+        <w:rPr>
+          <w:rFonts w:hint="eastAsia"/>
+        </w:rPr>
+        <w:t>%</w:t>
+      </w:r>
+      <w:r>
+        <w:rPr>
+          <w:rFonts w:hint="eastAsia"/>
+        </w:rPr>
+        <w:t>以上。</w:t>
+      </w:r>
+    </w:p>
+    <w:p>
+      <w:pPr>
+        <w:ind w:firstLineChars="200" w:firstLine="420"/>
+      </w:pPr>
+      <w:r>
+        <w:rPr>
+          <w:rFonts w:hint="eastAsia"/>
+        </w:rPr>
+        <w:t>对于图文匹配模型，基于双分支模型，根据</w:t>
+      </w:r>
+      <w:r>
+        <w:t xml:space="preserve">Svetlana </w:t>
+      </w:r>
+      <w:proofErr w:type="spellStart"/>
+      <w:r>
+        <w:t>Lazebnik</w:t>
+      </w:r>
+      <w:proofErr w:type="spellEnd"/>
+      <w:r>
+        <w:rPr>
+          <w:rFonts w:hint="eastAsia"/>
+        </w:rPr>
+        <w:t>的相关工作报告，预计模型的匹配成功率在</w:t>
+      </w:r>
+      <w:r>
+        <w:rPr>
+          <w:rFonts w:hint="eastAsia"/>
+        </w:rPr>
+        <w:t>7</w:t>
+      </w:r>
+      <w:r>
+        <w:t>0</w:t>
+      </w:r>
+      <w:r>
+        <w:rPr>
+          <w:rFonts w:hint="eastAsia"/>
+        </w:rPr>
+        <w:t>%</w:t>
+      </w:r>
+      <w:r>
+        <w:rPr>
+          <w:rFonts w:hint="eastAsia"/>
+        </w:rPr>
+        <w:t>左右。</w:t>
+      </w:r>
+    </w:p>
+    <w:p/>
+    <w:p>
+      <w:pPr>
+        <w:pStyle w:val="1"/>
+      </w:pPr>
+      <w:bookmarkStart w:id="65" w:name="_Toc527197330"/>
+      <w:bookmarkStart w:id="66" w:name="_Toc2343432"/>
+      <w:r>
+        <w:rPr>
+          <w:rFonts w:hint="eastAsia"/>
+        </w:rPr>
+        <w:t>技术实践</w:t>
       </w:r>
       <w:bookmarkEnd w:id="65"/>
       <w:bookmarkEnd w:id="66"/>
+    </w:p>
+    <w:p>
+      <w:pPr>
+        <w:pStyle w:val="2"/>
+      </w:pPr>
+      <w:bookmarkStart w:id="67" w:name="_Toc527197331"/>
+      <w:bookmarkStart w:id="68" w:name="_Toc2343433"/>
+      <w:r>
+        <w:rPr>
+          <w:rFonts w:hint="eastAsia"/>
+        </w:rPr>
+        <w:t>使用的深度学习框架及依赖的</w:t>
+      </w:r>
+      <w:r>
+        <w:rPr>
+          <w:rFonts w:hint="eastAsia"/>
+        </w:rPr>
+        <w:t>Library</w:t>
+      </w:r>
+      <w:bookmarkEnd w:id="67"/>
+      <w:bookmarkEnd w:id="68"/>
     </w:p>
     <w:p>
       <w:r>
@@ -11473,7 +12076,6 @@
             <w:tcW w:w="4261" w:type="dxa"/>
           </w:tcPr>
           <w:p>
-            <w:proofErr w:type="spellStart"/>
             <w:r>
               <w:rPr>
                 <w:rFonts w:hint="eastAsia"/>
@@ -11486,7 +12088,6 @@
               </w:rPr>
               <w:t>klearn</w:t>
             </w:r>
-            <w:proofErr w:type="spellEnd"/>
           </w:p>
         </w:tc>
         <w:tc>
@@ -11558,6 +12159,7 @@
           </w:tcPr>
           <w:p>
             <w:r>
+              <w:lastRenderedPageBreak/>
               <w:t>matplotlib</w:t>
             </w:r>
           </w:p>
@@ -11711,23 +12313,23 @@
       <w:pPr>
         <w:pStyle w:val="2"/>
       </w:pPr>
-      <w:bookmarkStart w:id="67" w:name="_Toc527197332"/>
-      <w:bookmarkStart w:id="68" w:name="_Toc2343434"/>
+      <w:bookmarkStart w:id="69" w:name="_Toc527197332"/>
+      <w:bookmarkStart w:id="70" w:name="_Toc2343434"/>
       <w:r>
         <w:rPr>
           <w:rFonts w:hint="eastAsia"/>
         </w:rPr>
         <w:t>模型训练过程</w:t>
       </w:r>
-      <w:bookmarkEnd w:id="67"/>
-      <w:bookmarkEnd w:id="68"/>
+      <w:bookmarkEnd w:id="69"/>
+      <w:bookmarkEnd w:id="70"/>
     </w:p>
     <w:p>
       <w:pPr>
         <w:pStyle w:val="3"/>
         <w:ind w:left="720"/>
       </w:pPr>
-      <w:bookmarkStart w:id="69" w:name="_Toc2343435"/>
+      <w:bookmarkStart w:id="71" w:name="_Toc2343435"/>
       <w:r>
         <w:rPr>
           <w:rFonts w:hint="eastAsia"/>
@@ -11754,7 +12356,7 @@
         </w:rPr>
         <w:t>环境配置</w:t>
       </w:r>
-      <w:bookmarkEnd w:id="69"/>
+      <w:bookmarkEnd w:id="71"/>
     </w:p>
     <w:p>
       <w:r>
@@ -11931,15 +12533,14 @@
         <w:pStyle w:val="3"/>
         <w:ind w:left="720"/>
       </w:pPr>
-      <w:bookmarkStart w:id="70" w:name="_Toc2343436"/>
-      <w:r>
-        <w:rPr>
-          <w:rFonts w:hint="eastAsia"/>
-        </w:rPr>
-        <w:lastRenderedPageBreak/>
+      <w:bookmarkStart w:id="72" w:name="_Toc2343436"/>
+      <w:r>
+        <w:rPr>
+          <w:rFonts w:hint="eastAsia"/>
+        </w:rPr>
         <w:t>模型训练过程及结果</w:t>
       </w:r>
-      <w:bookmarkEnd w:id="70"/>
+      <w:bookmarkEnd w:id="72"/>
     </w:p>
     <w:p>
       <w:pPr>
@@ -12122,8 +12723,16 @@
         <w:rPr>
           <w:rFonts w:hint="eastAsia"/>
         </w:rPr>
-        <w:t>取一次，训练集的准确率和交叉熵</w:t>
-      </w:r>
+        <w:t>取一次，训练集的准确率和交叉</w:t>
+      </w:r>
+      <w:proofErr w:type="gramStart"/>
+      <w:r>
+        <w:rPr>
+          <w:rFonts w:hint="eastAsia"/>
+        </w:rPr>
+        <w:t>熵</w:t>
+      </w:r>
+      <w:proofErr w:type="gramEnd"/>
       <w:r>
         <w:rPr>
           <w:rFonts w:hint="eastAsia"/>
@@ -12182,7 +12791,7 @@
                     <pic:cNvPicPr/>
                   </pic:nvPicPr>
                   <pic:blipFill>
-                    <a:blip r:embed="rId16" cstate="print">
+                    <a:blip r:embed="rId20" cstate="print">
                       <a:extLst>
                         <a:ext uri="{28A0092B-C50C-407E-A947-70E740481C1C}">
                           <a14:useLocalDpi xmlns:a14="http://schemas.microsoft.com/office/drawing/2010/main" val="0"/>
@@ -12214,6 +12823,7 @@
         <w:rPr>
           <w:noProof/>
         </w:rPr>
+        <w:lastRenderedPageBreak/>
         <w:drawing>
           <wp:inline distT="0" distB="0" distL="0" distR="0" wp14:anchorId="03F38D24" wp14:editId="3B45E2FD">
             <wp:extent cx="5274310" cy="2642870"/>
@@ -12230,7 +12840,7 @@
                     <pic:cNvPicPr/>
                   </pic:nvPicPr>
                   <pic:blipFill>
-                    <a:blip r:embed="rId17" cstate="print">
+                    <a:blip r:embed="rId21" cstate="print">
                       <a:extLst>
                         <a:ext uri="{28A0092B-C50C-407E-A947-70E740481C1C}">
                           <a14:useLocalDpi xmlns:a14="http://schemas.microsoft.com/office/drawing/2010/main" val="0"/>
@@ -12339,7 +12949,6 @@
           <w:rFonts w:hint="eastAsia"/>
           <w:noProof/>
         </w:rPr>
-        <w:lastRenderedPageBreak/>
         <w:drawing>
           <wp:inline distT="0" distB="0" distL="0" distR="0" wp14:anchorId="63EF055E" wp14:editId="2F111388">
             <wp:extent cx="5274310" cy="2573655"/>
@@ -12356,7 +12965,7 @@
                     <pic:cNvPicPr/>
                   </pic:nvPicPr>
                   <pic:blipFill>
-                    <a:blip r:embed="rId18" cstate="print">
+                    <a:blip r:embed="rId22" cstate="print">
                       <a:extLst>
                         <a:ext uri="{28A0092B-C50C-407E-A947-70E740481C1C}">
                           <a14:useLocalDpi xmlns:a14="http://schemas.microsoft.com/office/drawing/2010/main" val="0"/>
@@ -12465,6 +13074,7 @@
           <w:rFonts w:hint="eastAsia"/>
           <w:noProof/>
         </w:rPr>
+        <w:lastRenderedPageBreak/>
         <w:drawing>
           <wp:inline distT="0" distB="0" distL="0" distR="0" wp14:anchorId="7231C9DB" wp14:editId="4C43F8BA">
             <wp:extent cx="5274310" cy="2642870"/>
@@ -12481,7 +13091,7 @@
                     <pic:cNvPicPr/>
                   </pic:nvPicPr>
                   <pic:blipFill>
-                    <a:blip r:embed="rId19" cstate="print">
+                    <a:blip r:embed="rId23" cstate="print">
                       <a:extLst>
                         <a:ext uri="{28A0092B-C50C-407E-A947-70E740481C1C}">
                           <a14:useLocalDpi xmlns:a14="http://schemas.microsoft.com/office/drawing/2010/main" val="0"/>
@@ -12512,16 +13122,16 @@
       <w:pPr>
         <w:pStyle w:val="2"/>
       </w:pPr>
-      <w:bookmarkStart w:id="71" w:name="_Toc527197333"/>
-      <w:bookmarkStart w:id="72" w:name="_Toc2343437"/>
+      <w:bookmarkStart w:id="73" w:name="_Toc527197333"/>
+      <w:bookmarkStart w:id="74" w:name="_Toc2343437"/>
       <w:r>
         <w:rPr>
           <w:rFonts w:hint="eastAsia"/>
         </w:rPr>
         <w:t>模型验证过程</w:t>
       </w:r>
-      <w:bookmarkEnd w:id="71"/>
-      <w:bookmarkEnd w:id="72"/>
+      <w:bookmarkEnd w:id="73"/>
+      <w:bookmarkEnd w:id="74"/>
     </w:p>
     <w:p>
       <w:r>
@@ -12610,8 +13220,8 @@
       <w:pPr>
         <w:pStyle w:val="1"/>
       </w:pPr>
-      <w:bookmarkStart w:id="73" w:name="_Toc527197334"/>
-      <w:bookmarkStart w:id="74" w:name="_Toc2343438"/>
+      <w:bookmarkStart w:id="75" w:name="_Toc527197334"/>
+      <w:bookmarkStart w:id="76" w:name="_Toc2343438"/>
       <w:r>
         <w:rPr>
           <w:rFonts w:hint="eastAsia"/>
@@ -12625,8 +13235,8 @@
       <w:bookmarkEnd w:id="40"/>
       <w:bookmarkEnd w:id="41"/>
       <w:bookmarkEnd w:id="42"/>
-      <w:bookmarkEnd w:id="73"/>
-      <w:bookmarkEnd w:id="74"/>
+      <w:bookmarkEnd w:id="75"/>
+      <w:bookmarkEnd w:id="76"/>
     </w:p>
     <w:p>
       <w:pPr>
@@ -12747,7 +13357,6 @@
               <w:rPr>
                 <w:rFonts w:hint="eastAsia"/>
               </w:rPr>
-              <w:lastRenderedPageBreak/>
               <w:t>文本分类模型</w:t>
             </w:r>
           </w:p>
@@ -13229,6 +13838,7 @@
               <w:rPr>
                 <w:rFonts w:hint="eastAsia"/>
               </w:rPr>
+              <w:lastRenderedPageBreak/>
               <w:t>用户习惯追踪模型</w:t>
             </w:r>
           </w:p>
@@ -13844,8 +14454,8 @@
       </w:r>
     </w:p>
     <w:sectPr>
-      <w:headerReference w:type="default" r:id="rId20"/>
-      <w:footerReference w:type="first" r:id="rId21"/>
+      <w:headerReference w:type="default" r:id="rId24"/>
+      <w:footerReference w:type="first" r:id="rId25"/>
       <w:pgSz w:w="11906" w:h="16838"/>
       <w:pgMar w:top="1440" w:right="1800" w:bottom="1440" w:left="1800" w:header="851" w:footer="992" w:gutter="0"/>
       <w:pgNumType w:start="1"/>
@@ -18330,7 +18940,7 @@
     </w:rPrDefault>
     <w:pPrDefault/>
   </w:docDefaults>
-  <w:latentStyles w:defLockedState="0" w:defUIPriority="99" w:defSemiHidden="0" w:defUnhideWhenUsed="0" w:defQFormat="0" w:count="375">
+  <w:latentStyles w:defLockedState="0" w:defUIPriority="99" w:defSemiHidden="0" w:defUnhideWhenUsed="0" w:defQFormat="0" w:count="376">
     <w:lsdException w:name="Normal" w:uiPriority="0" w:qFormat="1"/>
     <w:lsdException w:name="heading 1" w:uiPriority="0" w:qFormat="1"/>
     <w:lsdException w:name="heading 2" w:semiHidden="1" w:uiPriority="0" w:unhideWhenUsed="1" w:qFormat="1"/>
@@ -18436,7 +19046,6 @@
     <w:lsdException w:name="HTML Sample" w:semiHidden="1" w:unhideWhenUsed="1"/>
     <w:lsdException w:name="HTML Typewriter" w:semiHidden="1" w:unhideWhenUsed="1"/>
     <w:lsdException w:name="HTML Variable" w:semiHidden="1" w:unhideWhenUsed="1"/>
-    <w:lsdException w:name="Normal Table" w:semiHidden="1" w:unhideWhenUsed="1"/>
     <w:lsdException w:name="annotation subject" w:semiHidden="1" w:unhideWhenUsed="1"/>
     <w:lsdException w:name="No List" w:semiHidden="1" w:unhideWhenUsed="1"/>
     <w:lsdException w:name="Outline List 1" w:semiHidden="1" w:unhideWhenUsed="1"/>
@@ -18483,10 +19092,8 @@
     <w:lsdException w:name="Table Subtle 2" w:semiHidden="1" w:unhideWhenUsed="1"/>
     <w:lsdException w:name="Table Web 1" w:semiHidden="1" w:unhideWhenUsed="1"/>
     <w:lsdException w:name="Table Web 2" w:semiHidden="1" w:unhideWhenUsed="1"/>
-    <w:lsdException w:name="Table Web 3" w:semiHidden="1" w:unhideWhenUsed="1"/>
     <w:lsdException w:name="Balloon Text" w:semiHidden="1" w:unhideWhenUsed="1"/>
     <w:lsdException w:name="Table Grid" w:uiPriority="39"/>
-    <w:lsdException w:name="Table Theme" w:semiHidden="1" w:unhideWhenUsed="1"/>
     <w:lsdException w:name="Placeholder Text" w:semiHidden="1"/>
     <w:lsdException w:name="No Spacing" w:uiPriority="0" w:qFormat="1"/>
     <w:lsdException w:name="Light Shading" w:uiPriority="60"/>
@@ -18706,6 +19313,7 @@
     <w:lsdException w:name="Smart Hyperlink" w:semiHidden="1" w:unhideWhenUsed="1"/>
     <w:lsdException w:name="Hashtag" w:semiHidden="1" w:unhideWhenUsed="1"/>
     <w:lsdException w:name="Unresolved Mention" w:semiHidden="1" w:unhideWhenUsed="1"/>
+    <w:lsdException w:name="Smart Link" w:semiHidden="1" w:unhideWhenUsed="1"/>
   </w:latentStyles>
   <w:style w:type="paragraph" w:default="1" w:styleId="a0">
     <w:name w:val="Normal"/>
@@ -23360,6 +23968,16 @@
       <w:szCs w:val="24"/>
     </w:rPr>
   </w:style>
+  <w:style w:type="character" w:customStyle="1" w:styleId="md-plain">
+    <w:name w:val="md-plain"/>
+    <w:basedOn w:val="a1"/>
+    <w:rsid w:val="000B2F15"/>
+  </w:style>
+  <w:style w:type="character" w:customStyle="1" w:styleId="md-softbreak">
+    <w:name w:val="md-softbreak"/>
+    <w:basedOn w:val="a1"/>
+    <w:rsid w:val="000B2F15"/>
+  </w:style>
 </w:styles>
 </file>
 
@@ -23653,7 +24271,7 @@
 </file>
 
 <file path=customXml/itemProps1.xml><?xml version="1.0" encoding="utf-8"?>
-<ds:datastoreItem xmlns:ds="http://schemas.openxmlformats.org/officeDocument/2006/customXml" ds:itemID="{FFE0B051-6DDA-4DF9-A530-753BC693EC5A}">
+<ds:datastoreItem xmlns:ds="http://schemas.openxmlformats.org/officeDocument/2006/customXml" ds:itemID="{9E5D4966-8D01-49AE-B80A-F5A5DFFC7400}">
   <ds:schemaRefs>
     <ds:schemaRef ds:uri="http://schemas.openxmlformats.org/officeDocument/2006/bibliography"/>
   </ds:schemaRefs>

</xml_diff>

<commit_message>
update test docs template
think about the test plan
</commit_message>
<xml_diff>
--- a/docs/技术研究报告模版.docx
+++ b/docs/技术研究报告模版.docx
@@ -4692,6 +4692,223 @@
                 <w:szCs w:val="21"/>
               </w:rPr>
             </w:pPr>
+            <w:r>
+              <w:rPr>
+                <w:rFonts w:eastAsia="宋体" w:hAnsi="Arial" w:hint="eastAsia"/>
+                <w:color w:val="000000"/>
+                <w:sz w:val="21"/>
+                <w:szCs w:val="21"/>
+              </w:rPr>
+              <w:t>7</w:t>
+            </w:r>
+          </w:p>
+        </w:tc>
+        <w:tc>
+          <w:tcPr>
+            <w:tcW w:w="1699" w:type="dxa"/>
+            <w:vAlign w:val="center"/>
+          </w:tcPr>
+          <w:p>
+            <w:pPr>
+              <w:pStyle w:val="220"/>
+              <w:spacing w:before="31" w:after="31"/>
+              <w:rPr>
+                <w:rFonts w:eastAsia="宋体" w:hAnsi="Arial"/>
+                <w:color w:val="000000"/>
+                <w:sz w:val="21"/>
+                <w:szCs w:val="21"/>
+              </w:rPr>
+            </w:pPr>
+            <w:r>
+              <w:rPr>
+                <w:rFonts w:eastAsia="宋体" w:hAnsi="Arial" w:hint="eastAsia"/>
+                <w:color w:val="000000"/>
+                <w:sz w:val="21"/>
+                <w:szCs w:val="21"/>
+              </w:rPr>
+              <w:t>更新</w:t>
+            </w:r>
+          </w:p>
+        </w:tc>
+        <w:tc>
+          <w:tcPr>
+            <w:tcW w:w="1279" w:type="dxa"/>
+            <w:vAlign w:val="center"/>
+          </w:tcPr>
+          <w:p>
+            <w:pPr>
+              <w:pStyle w:val="220"/>
+              <w:spacing w:before="31" w:after="31"/>
+              <w:rPr>
+                <w:rFonts w:eastAsia="宋体" w:hAnsi="Arial"/>
+                <w:color w:val="000000"/>
+                <w:sz w:val="21"/>
+                <w:szCs w:val="21"/>
+              </w:rPr>
+            </w:pPr>
+            <w:r>
+              <w:rPr>
+                <w:rFonts w:eastAsia="宋体" w:hAnsi="Arial" w:hint="eastAsia"/>
+                <w:color w:val="000000"/>
+                <w:sz w:val="21"/>
+                <w:szCs w:val="21"/>
+              </w:rPr>
+              <w:t>1</w:t>
+            </w:r>
+            <w:r>
+              <w:rPr>
+                <w:rFonts w:eastAsia="宋体" w:hAnsi="Arial"/>
+                <w:color w:val="000000"/>
+                <w:sz w:val="21"/>
+                <w:szCs w:val="21"/>
+              </w:rPr>
+              <w:t>.2.0</w:t>
+            </w:r>
+          </w:p>
+        </w:tc>
+        <w:tc>
+          <w:tcPr>
+            <w:tcW w:w="1416" w:type="dxa"/>
+            <w:vAlign w:val="center"/>
+          </w:tcPr>
+          <w:p>
+            <w:pPr>
+              <w:pStyle w:val="220"/>
+              <w:spacing w:before="31" w:after="31"/>
+              <w:rPr>
+                <w:rFonts w:eastAsia="宋体" w:hAnsi="Arial"/>
+                <w:color w:val="000000"/>
+                <w:sz w:val="21"/>
+                <w:szCs w:val="21"/>
+              </w:rPr>
+            </w:pPr>
+            <w:r>
+              <w:rPr>
+                <w:rFonts w:eastAsia="宋体" w:hAnsi="Arial" w:hint="eastAsia"/>
+                <w:color w:val="000000"/>
+                <w:sz w:val="21"/>
+                <w:szCs w:val="21"/>
+              </w:rPr>
+              <w:t>队员</w:t>
+            </w:r>
+            <w:r>
+              <w:rPr>
+                <w:rFonts w:eastAsia="宋体" w:hAnsi="Arial" w:hint="eastAsia"/>
+                <w:color w:val="000000"/>
+                <w:sz w:val="21"/>
+                <w:szCs w:val="21"/>
+              </w:rPr>
+              <w:t>B</w:t>
+            </w:r>
+          </w:p>
+        </w:tc>
+        <w:tc>
+          <w:tcPr>
+            <w:tcW w:w="1703" w:type="dxa"/>
+            <w:vAlign w:val="center"/>
+          </w:tcPr>
+          <w:p>
+            <w:pPr>
+              <w:pStyle w:val="220"/>
+              <w:spacing w:before="31" w:after="31"/>
+              <w:rPr>
+                <w:rFonts w:eastAsia="宋体" w:hAnsi="Arial" w:hint="eastAsia"/>
+                <w:color w:val="000000"/>
+                <w:sz w:val="21"/>
+                <w:szCs w:val="21"/>
+              </w:rPr>
+            </w:pPr>
+            <w:r>
+              <w:rPr>
+                <w:rFonts w:eastAsia="宋体" w:hAnsi="Arial" w:hint="eastAsia"/>
+                <w:color w:val="000000"/>
+                <w:sz w:val="21"/>
+                <w:szCs w:val="21"/>
+              </w:rPr>
+              <w:t>2</w:t>
+            </w:r>
+            <w:r>
+              <w:rPr>
+                <w:rFonts w:eastAsia="宋体" w:hAnsi="Arial"/>
+                <w:color w:val="000000"/>
+                <w:sz w:val="21"/>
+                <w:szCs w:val="21"/>
+              </w:rPr>
+              <w:t>019</w:t>
+            </w:r>
+            <w:r>
+              <w:rPr>
+                <w:rFonts w:eastAsia="宋体" w:hAnsi="Arial" w:hint="eastAsia"/>
+                <w:color w:val="000000"/>
+                <w:sz w:val="21"/>
+                <w:szCs w:val="21"/>
+              </w:rPr>
+              <w:t>/</w:t>
+            </w:r>
+            <w:r>
+              <w:rPr>
+                <w:rFonts w:eastAsia="宋体" w:hAnsi="Arial"/>
+                <w:color w:val="000000"/>
+                <w:sz w:val="21"/>
+                <w:szCs w:val="21"/>
+              </w:rPr>
+              <w:t>03/20</w:t>
+            </w:r>
+          </w:p>
+        </w:tc>
+        <w:tc>
+          <w:tcPr>
+            <w:tcW w:w="1609" w:type="dxa"/>
+            <w:vAlign w:val="center"/>
+          </w:tcPr>
+          <w:p>
+            <w:pPr>
+              <w:pStyle w:val="220"/>
+              <w:spacing w:before="31" w:after="31"/>
+              <w:jc w:val="both"/>
+              <w:rPr>
+                <w:rFonts w:eastAsia="宋体" w:hAnsi="Arial" w:hint="eastAsia"/>
+                <w:color w:val="000000"/>
+                <w:sz w:val="21"/>
+                <w:szCs w:val="21"/>
+              </w:rPr>
+            </w:pPr>
+            <w:r>
+              <w:rPr>
+                <w:rFonts w:eastAsia="宋体" w:hAnsi="Arial" w:hint="eastAsia"/>
+                <w:color w:val="000000"/>
+                <w:sz w:val="21"/>
+                <w:szCs w:val="21"/>
+              </w:rPr>
+              <w:t>丰富相关描述</w:t>
+            </w:r>
+            <w:bookmarkStart w:id="1" w:name="_GoBack"/>
+            <w:bookmarkEnd w:id="1"/>
+          </w:p>
+        </w:tc>
+      </w:tr>
+      <w:tr>
+        <w:trPr>
+          <w:cantSplit/>
+          <w:trHeight w:val="433"/>
+          <w:jc w:val="center"/>
+        </w:trPr>
+        <w:tc>
+          <w:tcPr>
+            <w:tcW w:w="816" w:type="dxa"/>
+            <w:vAlign w:val="center"/>
+          </w:tcPr>
+          <w:p>
+            <w:pPr>
+              <w:pStyle w:val="220"/>
+              <w:spacing w:before="31" w:after="31"/>
+              <w:rPr>
+                <w:rFonts w:eastAsia="宋体" w:hAnsi="Arial"/>
+                <w:color w:val="000000"/>
+                <w:sz w:val="21"/>
+                <w:szCs w:val="21"/>
+              </w:rPr>
+            </w:pPr>
           </w:p>
         </w:tc>
         <w:tc>
@@ -6758,122 +6975,6 @@
           </w:p>
         </w:tc>
       </w:tr>
-      <w:tr>
-        <w:trPr>
-          <w:cantSplit/>
-          <w:trHeight w:val="433"/>
-          <w:jc w:val="center"/>
-        </w:trPr>
-        <w:tc>
-          <w:tcPr>
-            <w:tcW w:w="816" w:type="dxa"/>
-            <w:vAlign w:val="center"/>
-          </w:tcPr>
-          <w:p>
-            <w:pPr>
-              <w:pStyle w:val="220"/>
-              <w:spacing w:before="31" w:after="31"/>
-              <w:rPr>
-                <w:rFonts w:eastAsia="宋体" w:hAnsi="Arial"/>
-                <w:color w:val="000000"/>
-                <w:sz w:val="21"/>
-                <w:szCs w:val="21"/>
-              </w:rPr>
-            </w:pPr>
-          </w:p>
-        </w:tc>
-        <w:tc>
-          <w:tcPr>
-            <w:tcW w:w="1699" w:type="dxa"/>
-            <w:vAlign w:val="center"/>
-          </w:tcPr>
-          <w:p>
-            <w:pPr>
-              <w:pStyle w:val="220"/>
-              <w:spacing w:before="31" w:after="31"/>
-              <w:rPr>
-                <w:rFonts w:eastAsia="宋体" w:hAnsi="Arial"/>
-                <w:color w:val="000000"/>
-                <w:sz w:val="21"/>
-                <w:szCs w:val="21"/>
-              </w:rPr>
-            </w:pPr>
-          </w:p>
-        </w:tc>
-        <w:tc>
-          <w:tcPr>
-            <w:tcW w:w="1279" w:type="dxa"/>
-            <w:vAlign w:val="center"/>
-          </w:tcPr>
-          <w:p>
-            <w:pPr>
-              <w:pStyle w:val="220"/>
-              <w:spacing w:before="31" w:after="31"/>
-              <w:rPr>
-                <w:rFonts w:eastAsia="宋体" w:hAnsi="Arial"/>
-                <w:color w:val="000000"/>
-                <w:sz w:val="21"/>
-                <w:szCs w:val="21"/>
-              </w:rPr>
-            </w:pPr>
-          </w:p>
-        </w:tc>
-        <w:tc>
-          <w:tcPr>
-            <w:tcW w:w="1416" w:type="dxa"/>
-            <w:vAlign w:val="center"/>
-          </w:tcPr>
-          <w:p>
-            <w:pPr>
-              <w:pStyle w:val="220"/>
-              <w:spacing w:before="31" w:after="31"/>
-              <w:rPr>
-                <w:rFonts w:eastAsia="宋体" w:hAnsi="Arial"/>
-                <w:color w:val="000000"/>
-                <w:sz w:val="21"/>
-                <w:szCs w:val="21"/>
-              </w:rPr>
-            </w:pPr>
-          </w:p>
-        </w:tc>
-        <w:tc>
-          <w:tcPr>
-            <w:tcW w:w="1703" w:type="dxa"/>
-            <w:vAlign w:val="center"/>
-          </w:tcPr>
-          <w:p>
-            <w:pPr>
-              <w:pStyle w:val="220"/>
-              <w:spacing w:before="31" w:after="31"/>
-              <w:rPr>
-                <w:rFonts w:eastAsia="宋体" w:hAnsi="Arial"/>
-                <w:color w:val="000000"/>
-                <w:sz w:val="21"/>
-                <w:szCs w:val="21"/>
-              </w:rPr>
-            </w:pPr>
-          </w:p>
-        </w:tc>
-        <w:tc>
-          <w:tcPr>
-            <w:tcW w:w="1609" w:type="dxa"/>
-            <w:vAlign w:val="center"/>
-          </w:tcPr>
-          <w:p>
-            <w:pPr>
-              <w:pStyle w:val="220"/>
-              <w:spacing w:before="31" w:after="31"/>
-              <w:jc w:val="both"/>
-              <w:rPr>
-                <w:rFonts w:eastAsia="宋体" w:hAnsi="Arial"/>
-                <w:color w:val="000000"/>
-                <w:sz w:val="21"/>
-                <w:szCs w:val="21"/>
-              </w:rPr>
-            </w:pPr>
-          </w:p>
-        </w:tc>
-      </w:tr>
     </w:tbl>
     <w:p>
       <w:pPr>
@@ -6898,32 +6999,32 @@
           <w:numId w:val="9"/>
         </w:numPr>
       </w:pPr>
-      <w:bookmarkStart w:id="1" w:name="_Toc403425379"/>
-      <w:bookmarkStart w:id="2" w:name="_Toc2343412"/>
-      <w:bookmarkStart w:id="3" w:name="_Toc320869659"/>
-      <w:bookmarkStart w:id="4" w:name="_Toc331238737"/>
-      <w:bookmarkStart w:id="5" w:name="_Toc331243571"/>
-      <w:bookmarkStart w:id="6" w:name="_Toc331243750"/>
-      <w:bookmarkStart w:id="7" w:name="_Toc331545151"/>
-      <w:bookmarkStart w:id="8" w:name="_Toc363084172"/>
+      <w:bookmarkStart w:id="2" w:name="_Toc403425379"/>
+      <w:bookmarkStart w:id="3" w:name="_Toc2343412"/>
+      <w:bookmarkStart w:id="4" w:name="_Toc320869659"/>
+      <w:bookmarkStart w:id="5" w:name="_Toc331238737"/>
+      <w:bookmarkStart w:id="6" w:name="_Toc331243571"/>
+      <w:bookmarkStart w:id="7" w:name="_Toc331243750"/>
+      <w:bookmarkStart w:id="8" w:name="_Toc331545151"/>
+      <w:bookmarkStart w:id="9" w:name="_Toc363084172"/>
       <w:r>
         <w:lastRenderedPageBreak/>
         <w:t>引言</w:t>
       </w:r>
-      <w:bookmarkEnd w:id="1"/>
       <w:bookmarkEnd w:id="2"/>
+      <w:bookmarkEnd w:id="3"/>
     </w:p>
     <w:p>
       <w:pPr>
         <w:pStyle w:val="2"/>
       </w:pPr>
-      <w:bookmarkStart w:id="9" w:name="_Toc320869655"/>
-      <w:bookmarkStart w:id="10" w:name="_Toc331238733"/>
-      <w:bookmarkStart w:id="11" w:name="_Toc331243567"/>
-      <w:bookmarkStart w:id="12" w:name="_Toc331243746"/>
-      <w:bookmarkStart w:id="13" w:name="_Toc363084168"/>
-      <w:bookmarkStart w:id="14" w:name="_Toc403425380"/>
-      <w:bookmarkStart w:id="15" w:name="_Toc2343413"/>
+      <w:bookmarkStart w:id="10" w:name="_Toc320869655"/>
+      <w:bookmarkStart w:id="11" w:name="_Toc331238733"/>
+      <w:bookmarkStart w:id="12" w:name="_Toc331243567"/>
+      <w:bookmarkStart w:id="13" w:name="_Toc331243746"/>
+      <w:bookmarkStart w:id="14" w:name="_Toc363084168"/>
+      <w:bookmarkStart w:id="15" w:name="_Toc403425380"/>
+      <w:bookmarkStart w:id="16" w:name="_Toc2343413"/>
       <w:r>
         <w:rPr>
           <w:rFonts w:hint="eastAsia"/>
@@ -6933,89 +7034,36 @@
       <w:r>
         <w:t>目的</w:t>
       </w:r>
-      <w:bookmarkEnd w:id="9"/>
       <w:bookmarkEnd w:id="10"/>
       <w:bookmarkEnd w:id="11"/>
       <w:bookmarkEnd w:id="12"/>
       <w:bookmarkEnd w:id="13"/>
       <w:bookmarkEnd w:id="14"/>
       <w:bookmarkEnd w:id="15"/>
-    </w:p>
-    <w:p>
-      <w:pPr>
-        <w:ind w:firstLine="420"/>
-      </w:pPr>
-      <w:r>
-        <w:rPr>
-          <w:rFonts w:hint="eastAsia"/>
-        </w:rPr>
-        <w:t>该项目技</w:t>
-      </w:r>
-      <w:r>
-        <w:rPr>
-          <w:rFonts w:hint="eastAsia"/>
-        </w:rPr>
-        <w:t>术研究报告的编写目的是为了全面深入分析和介绍本次项目的技术细节</w:t>
-      </w:r>
-      <w:r>
-        <w:rPr>
-          <w:rFonts w:hint="eastAsia"/>
-        </w:rPr>
-        <w:t>从项目的背景，到项目的整体框架设计，以及最终的实现细节，</w:t>
-      </w:r>
-      <w:r>
-        <w:rPr>
-          <w:rFonts w:hint="eastAsia"/>
-        </w:rPr>
-        <w:t>Temage</w:t>
-      </w:r>
-      <w:r>
-        <w:rPr>
-          <w:rFonts w:hint="eastAsia"/>
-        </w:rPr>
-        <w:t>不断深入，层次分明的展现</w:t>
-      </w:r>
-      <w:r>
-        <w:rPr>
-          <w:rFonts w:hint="eastAsia"/>
-        </w:rPr>
-        <w:t>项目</w:t>
-      </w:r>
-      <w:r>
-        <w:rPr>
-          <w:rFonts w:hint="eastAsia"/>
-        </w:rPr>
-        <w:t>技术全貌。</w:t>
-      </w:r>
-    </w:p>
-    <w:p>
-      <w:r>
-        <w:tab/>
-      </w:r>
-      <w:r>
-        <w:rPr>
-          <w:rFonts w:hint="eastAsia"/>
-        </w:rPr>
-        <w:t>该技术开发文档重点介绍了项目的技术架构和技术细节，对本项目使用的模型进行详细的阐述，对用于训练的数据集进行说明。</w:t>
-      </w:r>
-    </w:p>
-    <w:p>
-      <w:pPr>
-        <w:pStyle w:val="2"/>
-      </w:pPr>
-      <w:bookmarkStart w:id="16" w:name="_Toc2343414"/>
-      <w:r>
-        <w:rPr>
-          <w:rFonts w:hint="eastAsia"/>
-        </w:rPr>
-        <w:t>项目概述</w:t>
-      </w:r>
       <w:bookmarkEnd w:id="16"/>
     </w:p>
     <w:p>
       <w:pPr>
-        <w:ind w:firstLineChars="200" w:firstLine="420"/>
-      </w:pPr>
+        <w:ind w:firstLine="420"/>
+      </w:pPr>
+      <w:r>
+        <w:rPr>
+          <w:rFonts w:hint="eastAsia"/>
+        </w:rPr>
+        <w:t>该项目技</w:t>
+      </w:r>
+      <w:r>
+        <w:rPr>
+          <w:rFonts w:hint="eastAsia"/>
+        </w:rPr>
+        <w:t>术研究报告的编写目的是为了全面深入分析和介绍本次项目的技术细节</w:t>
+      </w:r>
+      <w:r>
+        <w:rPr>
+          <w:rFonts w:hint="eastAsia"/>
+        </w:rPr>
+        <w:t>从项目的背景，到项目的整体框架设计，以及最终的实现细节，</w:t>
+      </w:r>
       <w:r>
         <w:rPr>
           <w:rFonts w:hint="eastAsia"/>
@@ -7026,247 +7074,133 @@
         <w:rPr>
           <w:rFonts w:hint="eastAsia"/>
         </w:rPr>
-        <w:t>使用</w:t>
-      </w:r>
-      <w:proofErr w:type="spellStart"/>
-      <w:r>
-        <w:rPr>
-          <w:rFonts w:hint="eastAsia"/>
-        </w:rPr>
-        <w:t>tensorflow</w:t>
-      </w:r>
-      <w:proofErr w:type="spellEnd"/>
-      <w:r>
-        <w:rPr>
-          <w:rFonts w:hint="eastAsia"/>
-        </w:rPr>
-        <w:t>、</w:t>
-      </w:r>
-      <w:proofErr w:type="spellStart"/>
-      <w:r>
-        <w:rPr>
-          <w:rFonts w:hint="eastAsia"/>
-        </w:rPr>
-        <w:t>k</w:t>
-      </w:r>
-      <w:r>
-        <w:t>eras</w:t>
-      </w:r>
-      <w:proofErr w:type="spellEnd"/>
-      <w:r>
-        <w:rPr>
-          <w:rFonts w:hint="eastAsia"/>
-        </w:rPr>
-        <w:t>等深度学习框架在后端进行</w:t>
-      </w:r>
-      <w:r>
-        <w:rPr>
-          <w:rFonts w:hint="eastAsia"/>
-        </w:rPr>
-        <w:t>推断</w:t>
-      </w:r>
-      <w:r>
-        <w:rPr>
-          <w:rFonts w:hint="eastAsia"/>
-        </w:rPr>
-        <w:t>和</w:t>
-      </w:r>
-      <w:r>
-        <w:rPr>
-          <w:rFonts w:hint="eastAsia"/>
-        </w:rPr>
-        <w:t>tesorflow</w:t>
-      </w:r>
-      <w:r>
-        <w:t>.js</w:t>
-      </w:r>
-      <w:r>
-        <w:rPr>
-          <w:rFonts w:hint="eastAsia"/>
-        </w:rPr>
-        <w:t>和</w:t>
-      </w:r>
-      <w:r>
-        <w:rPr>
-          <w:rFonts w:hint="eastAsia"/>
-        </w:rPr>
-        <w:t>keras</w:t>
-      </w:r>
-      <w:r>
-        <w:t>.js</w:t>
-      </w:r>
-      <w:r>
-        <w:rPr>
-          <w:rFonts w:hint="eastAsia"/>
-        </w:rPr>
-        <w:t>在前端进行推断</w:t>
-      </w:r>
-      <w:r>
-        <w:rPr>
-          <w:rFonts w:hint="eastAsia"/>
-        </w:rPr>
-        <w:t>，</w:t>
-      </w:r>
-      <w:r>
-        <w:rPr>
-          <w:rFonts w:hint="eastAsia"/>
-        </w:rPr>
-        <w:t>合理安排</w:t>
-      </w:r>
-      <w:r>
-        <w:rPr>
-          <w:rFonts w:hint="eastAsia"/>
-        </w:rPr>
-        <w:t>模型的分布，</w:t>
-      </w:r>
-      <w:r>
-        <w:rPr>
-          <w:rFonts w:hint="eastAsia"/>
-        </w:rPr>
-        <w:t>在</w:t>
-      </w:r>
-      <w:r>
-        <w:t>本地</w:t>
-      </w:r>
-      <w:r>
-        <w:rPr>
-          <w:rFonts w:hint="eastAsia"/>
-        </w:rPr>
-        <w:t>浏览器</w:t>
-      </w:r>
-      <w:r>
-        <w:rPr>
-          <w:rFonts w:hint="eastAsia"/>
-        </w:rPr>
-        <w:t>中放置模型以承担</w:t>
-      </w:r>
-      <w:r>
-        <w:rPr>
-          <w:rFonts w:hint="eastAsia"/>
-        </w:rPr>
-        <w:t>一定量</w:t>
-      </w:r>
-      <w:r>
-        <w:t>计算任务</w:t>
-      </w:r>
-      <w:r>
-        <w:rPr>
-          <w:rFonts w:hint="eastAsia"/>
-        </w:rPr>
-        <w:t>，</w:t>
-      </w:r>
-      <w:r>
-        <w:t>减少服务端的运转负载及降低网络延迟</w:t>
-      </w:r>
-      <w:r>
-        <w:rPr>
-          <w:rFonts w:hint="eastAsia"/>
-        </w:rPr>
-        <w:t>，对于需要大量知识库和语料库</w:t>
-      </w:r>
-      <w:r>
-        <w:rPr>
-          <w:rFonts w:hint="eastAsia"/>
-        </w:rPr>
-        <w:t>且模型较大的</w:t>
-      </w:r>
-      <w:r>
-        <w:rPr>
-          <w:rFonts w:hint="eastAsia"/>
-        </w:rPr>
-        <w:t>功能，</w:t>
-      </w:r>
-      <w:r>
-        <w:rPr>
-          <w:rFonts w:hint="eastAsia"/>
-        </w:rPr>
-        <w:t>Temage</w:t>
-      </w:r>
-      <w:r>
-        <w:rPr>
-          <w:rFonts w:hint="eastAsia"/>
-        </w:rPr>
-        <w:t>使用服务端</w:t>
-      </w:r>
-      <w:r>
-        <w:rPr>
-          <w:rFonts w:hint="eastAsia"/>
-        </w:rPr>
-        <w:t>进行推断</w:t>
-      </w:r>
-      <w:r>
-        <w:rPr>
-          <w:rFonts w:hint="eastAsia"/>
-        </w:rPr>
-        <w:t>。</w:t>
+        <w:t>不断深入，层次分明的展现</w:t>
+      </w:r>
+      <w:r>
+        <w:rPr>
+          <w:rFonts w:hint="eastAsia"/>
+        </w:rPr>
+        <w:t>项目</w:t>
+      </w:r>
+      <w:r>
+        <w:rPr>
+          <w:rFonts w:hint="eastAsia"/>
+        </w:rPr>
+        <w:t>技术全貌。</w:t>
       </w:r>
     </w:p>
     <w:p>
+      <w:r>
+        <w:tab/>
+      </w:r>
+      <w:r>
+        <w:rPr>
+          <w:rFonts w:hint="eastAsia"/>
+        </w:rPr>
+        <w:t>该技术开发文档重点介绍了项目的技术架构和技术细节，对本项目使用的模型进行详细的阐述，对用于训练的数据集进行说明。</w:t>
+      </w:r>
+    </w:p>
+    <w:p>
       <w:pPr>
         <w:pStyle w:val="2"/>
       </w:pPr>
-      <w:bookmarkStart w:id="17" w:name="_Toc2343415"/>
-      <w:r>
-        <w:rPr>
-          <w:rFonts w:hint="eastAsia"/>
-        </w:rPr>
-        <w:t>项目背景</w:t>
+      <w:bookmarkStart w:id="17" w:name="_Toc2343414"/>
+      <w:r>
+        <w:rPr>
+          <w:rFonts w:hint="eastAsia"/>
+        </w:rPr>
+        <w:t>项目概述</w:t>
       </w:r>
       <w:bookmarkEnd w:id="17"/>
     </w:p>
     <w:p>
       <w:pPr>
-        <w:ind w:firstLine="420"/>
-      </w:pPr>
-      <w:r>
-        <w:rPr>
-          <w:rFonts w:hint="eastAsia"/>
-        </w:rPr>
-        <w:t>随着互联网时代的到来，互联网媒体逐渐抢占传统媒体市场，尤其是近几年的自媒体的崛起，使得传播主</w:t>
-      </w:r>
-      <w:r>
-        <w:rPr>
-          <w:rFonts w:hint="eastAsia"/>
-        </w:rPr>
-        <w:t>体多样化，平民化，普泛化。现在的网络用户只需要实名认证就可以在微博，</w:t>
-      </w:r>
-      <w:proofErr w:type="gramStart"/>
-      <w:r>
-        <w:rPr>
-          <w:rFonts w:hint="eastAsia"/>
-        </w:rPr>
-        <w:t>微信公众号</w:t>
-      </w:r>
-      <w:proofErr w:type="gramEnd"/>
-      <w:r>
-        <w:rPr>
-          <w:rFonts w:hint="eastAsia"/>
-        </w:rPr>
-        <w:t>等自媒体平台上展现自我。因此，</w:t>
-      </w:r>
-      <w:r>
-        <w:rPr>
-          <w:rFonts w:hint="eastAsia"/>
-        </w:rPr>
-        <w:t>图文结合的使用领域越来越多</w:t>
-      </w:r>
-      <w:r>
-        <w:rPr>
-          <w:rFonts w:hint="eastAsia"/>
-        </w:rPr>
-        <w:t>，自媒体</w:t>
-      </w:r>
-      <w:r>
-        <w:rPr>
-          <w:rFonts w:hint="eastAsia"/>
-        </w:rPr>
-        <w:t>运营者</w:t>
-      </w:r>
-      <w:r>
-        <w:rPr>
-          <w:rFonts w:hint="eastAsia"/>
-        </w:rPr>
-        <w:t>为了吸引更多的用户</w:t>
+        <w:ind w:firstLineChars="200" w:firstLine="420"/>
+      </w:pPr>
+      <w:r>
+        <w:rPr>
+          <w:rFonts w:hint="eastAsia"/>
+        </w:rPr>
+        <w:t>Temage</w:t>
+      </w:r>
+      <w:r>
+        <w:rPr>
+          <w:rFonts w:hint="eastAsia"/>
+        </w:rPr>
+        <w:t>使用</w:t>
+      </w:r>
+      <w:proofErr w:type="spellStart"/>
+      <w:r>
+        <w:rPr>
+          <w:rFonts w:hint="eastAsia"/>
+        </w:rPr>
+        <w:t>tensorflow</w:t>
+      </w:r>
+      <w:proofErr w:type="spellEnd"/>
+      <w:r>
+        <w:rPr>
+          <w:rFonts w:hint="eastAsia"/>
+        </w:rPr>
+        <w:t>、</w:t>
+      </w:r>
+      <w:proofErr w:type="spellStart"/>
+      <w:r>
+        <w:rPr>
+          <w:rFonts w:hint="eastAsia"/>
+        </w:rPr>
+        <w:t>k</w:t>
+      </w:r>
+      <w:r>
+        <w:t>eras</w:t>
+      </w:r>
+      <w:proofErr w:type="spellEnd"/>
+      <w:r>
+        <w:rPr>
+          <w:rFonts w:hint="eastAsia"/>
+        </w:rPr>
+        <w:t>等深度学习框架在后端进行</w:t>
+      </w:r>
+      <w:r>
+        <w:rPr>
+          <w:rFonts w:hint="eastAsia"/>
+        </w:rPr>
+        <w:t>推断</w:t>
+      </w:r>
+      <w:r>
+        <w:rPr>
+          <w:rFonts w:hint="eastAsia"/>
+        </w:rPr>
+        <w:t>和</w:t>
+      </w:r>
+      <w:r>
+        <w:rPr>
+          <w:rFonts w:hint="eastAsia"/>
+        </w:rPr>
+        <w:t>tesorflow</w:t>
+      </w:r>
+      <w:r>
+        <w:t>.js</w:t>
+      </w:r>
+      <w:r>
+        <w:rPr>
+          <w:rFonts w:hint="eastAsia"/>
+        </w:rPr>
+        <w:t>和</w:t>
+      </w:r>
+      <w:r>
+        <w:rPr>
+          <w:rFonts w:hint="eastAsia"/>
+        </w:rPr>
+        <w:t>keras</w:t>
+      </w:r>
+      <w:r>
+        <w:t>.js</w:t>
+      </w:r>
+      <w:r>
+        <w:rPr>
+          <w:rFonts w:hint="eastAsia"/>
+        </w:rPr>
+        <w:t>在前端进行推断</w:t>
       </w:r>
       <w:r>
         <w:rPr>
@@ -7278,342 +7212,509 @@
         <w:rPr>
           <w:rFonts w:hint="eastAsia"/>
         </w:rPr>
+        <w:t>合理安排</w:t>
+      </w:r>
+      <w:r>
+        <w:rPr>
+          <w:rFonts w:hint="eastAsia"/>
+        </w:rPr>
+        <w:t>模型的分布，</w:t>
+      </w:r>
+      <w:r>
+        <w:rPr>
+          <w:rFonts w:hint="eastAsia"/>
+        </w:rPr>
         <w:t>在</w:t>
       </w:r>
       <w:r>
-        <w:rPr>
-          <w:rFonts w:hint="eastAsia"/>
-        </w:rPr>
-        <w:t>文章内容</w:t>
-      </w:r>
-      <w:r>
-        <w:rPr>
-          <w:rFonts w:hint="eastAsia"/>
-        </w:rPr>
-        <w:t>和形式</w:t>
-      </w:r>
-      <w:r>
-        <w:rPr>
-          <w:rFonts w:hint="eastAsia"/>
-        </w:rPr>
-        <w:t>上绞尽脑汁。本项目希望设计一款使用深度学习技术</w:t>
-      </w:r>
-      <w:r>
-        <w:rPr>
-          <w:rFonts w:hint="eastAsia"/>
-        </w:rPr>
-        <w:t>的</w:t>
-      </w:r>
-      <w:r>
-        <w:rPr>
-          <w:rFonts w:hint="eastAsia"/>
-        </w:rPr>
-        <w:t>web</w:t>
-      </w:r>
-      <w:r>
-        <w:rPr>
-          <w:rFonts w:hint="eastAsia"/>
-        </w:rPr>
-        <w:t>应用，为用户提供个性化的图文结合和文本编辑服务，并以长图或其他格</w:t>
-      </w:r>
-      <w:r>
-        <w:rPr>
-          <w:rFonts w:hint="eastAsia"/>
-        </w:rPr>
-        <w:t>式发布到各大平台。</w:t>
+        <w:t>本地</w:t>
+      </w:r>
+      <w:r>
+        <w:rPr>
+          <w:rFonts w:hint="eastAsia"/>
+        </w:rPr>
+        <w:t>浏览器</w:t>
+      </w:r>
+      <w:r>
+        <w:rPr>
+          <w:rFonts w:hint="eastAsia"/>
+        </w:rPr>
+        <w:t>中放置模型以承担</w:t>
+      </w:r>
+      <w:r>
+        <w:rPr>
+          <w:rFonts w:hint="eastAsia"/>
+        </w:rPr>
+        <w:t>一定量</w:t>
+      </w:r>
+      <w:r>
+        <w:t>计算任务</w:t>
+      </w:r>
+      <w:r>
+        <w:rPr>
+          <w:rFonts w:hint="eastAsia"/>
+        </w:rPr>
+        <w:t>，</w:t>
+      </w:r>
+      <w:r>
+        <w:t>减少服务端的运转负载及降低网络延迟</w:t>
+      </w:r>
+      <w:r>
+        <w:rPr>
+          <w:rFonts w:hint="eastAsia"/>
+        </w:rPr>
+        <w:t>，对于需要大量知识库和语料库</w:t>
+      </w:r>
+      <w:r>
+        <w:rPr>
+          <w:rFonts w:hint="eastAsia"/>
+        </w:rPr>
+        <w:t>且模型较大的</w:t>
+      </w:r>
+      <w:r>
+        <w:rPr>
+          <w:rFonts w:hint="eastAsia"/>
+        </w:rPr>
+        <w:t>功能，</w:t>
+      </w:r>
+      <w:r>
+        <w:rPr>
+          <w:rFonts w:hint="eastAsia"/>
+        </w:rPr>
+        <w:t>Temage</w:t>
+      </w:r>
+      <w:r>
+        <w:rPr>
+          <w:rFonts w:hint="eastAsia"/>
+        </w:rPr>
+        <w:t>使用服务端</w:t>
+      </w:r>
+      <w:r>
+        <w:rPr>
+          <w:rFonts w:hint="eastAsia"/>
+        </w:rPr>
+        <w:t>进行推断</w:t>
+      </w:r>
+      <w:r>
+        <w:rPr>
+          <w:rFonts w:hint="eastAsia"/>
+        </w:rPr>
+        <w:t>。</w:t>
       </w:r>
     </w:p>
     <w:p>
-      <w:r>
-        <w:tab/>
-      </w:r>
-      <w:r>
-        <w:rPr>
-          <w:rFonts w:hint="eastAsia"/>
-        </w:rPr>
-        <w:t>图片识别在近些年有巨大的发展，</w:t>
-      </w:r>
-      <w:r>
-        <w:t>在</w:t>
-      </w:r>
-      <w:r>
-        <w:t>ILSVRC 2012</w:t>
-      </w:r>
-      <w:r>
-        <w:t>中，</w:t>
-      </w:r>
-      <w:r>
-        <w:t xml:space="preserve">Alex </w:t>
-      </w:r>
-      <w:proofErr w:type="spellStart"/>
-      <w:r>
-        <w:t>Krizhevsky</w:t>
-      </w:r>
-      <w:proofErr w:type="spellEnd"/>
-      <w:r>
-        <w:t>基于</w:t>
-      </w:r>
-      <w:r>
-        <w:t>GPU</w:t>
-      </w:r>
-      <w:r>
-        <w:t>实现了</w:t>
-      </w:r>
-      <w:r>
-        <w:t>有</w:t>
-      </w:r>
-      <w:r>
-        <w:t>60million</w:t>
-      </w:r>
-      <w:r>
-        <w:t>参数的模型</w:t>
-      </w:r>
-      <w:r>
-        <w:rPr>
-          <w:rFonts w:hint="eastAsia"/>
-        </w:rPr>
-        <w:t>——</w:t>
-      </w:r>
-      <w:proofErr w:type="spellStart"/>
-      <w:r>
-        <w:t>AlexNet</w:t>
-      </w:r>
-      <w:proofErr w:type="spellEnd"/>
-      <w:r>
-        <w:t>，赢得了</w:t>
-      </w:r>
-      <w:r>
-        <w:rPr>
-          <w:rFonts w:hint="eastAsia"/>
-        </w:rPr>
-        <w:t>比赛的</w:t>
-      </w:r>
-      <w:r>
-        <w:t>第一名。这个工作是开创性的，它引领了接下来</w:t>
-      </w:r>
-      <w:r>
-        <w:t>ILSVRC</w:t>
-      </w:r>
-      <w:r>
-        <w:t>的风潮。</w:t>
-      </w:r>
-      <w:r>
-        <w:rPr>
-          <w:rFonts w:hint="eastAsia"/>
-        </w:rPr>
-        <w:t>随后几年中，</w:t>
-      </w:r>
-      <w:r>
-        <w:rPr>
-          <w:rFonts w:hint="eastAsia"/>
-        </w:rPr>
-        <w:t>Google</w:t>
-      </w:r>
-      <w:r>
-        <w:rPr>
-          <w:rFonts w:hint="eastAsia"/>
-        </w:rPr>
-        <w:t>，</w:t>
-      </w:r>
-      <w:r>
-        <w:rPr>
-          <w:rFonts w:hint="eastAsia"/>
-        </w:rPr>
-        <w:t>Baidu</w:t>
-      </w:r>
-      <w:r>
-        <w:rPr>
-          <w:rFonts w:hint="eastAsia"/>
-        </w:rPr>
-        <w:t>等大公司也加入到其中，得到了错误率更低</w:t>
-      </w:r>
-      <w:r>
-        <w:rPr>
-          <w:rFonts w:hint="eastAsia"/>
-        </w:rPr>
-        <w:t>的模型</w:t>
-      </w:r>
-      <w:r>
-        <w:rPr>
-          <w:rFonts w:hint="eastAsia"/>
-        </w:rPr>
-        <w:t>。同时，深度学习在自然语言处理中也大展身手。</w:t>
-      </w:r>
-      <w:r>
-        <w:rPr>
-          <w:rFonts w:hint="eastAsia"/>
-        </w:rPr>
-        <w:t>2013</w:t>
-      </w:r>
-      <w:r>
-        <w:rPr>
-          <w:rFonts w:hint="eastAsia"/>
-        </w:rPr>
-        <w:t>年，</w:t>
-      </w:r>
-      <w:r>
-        <w:rPr>
-          <w:rFonts w:hint="eastAsia"/>
-        </w:rPr>
-        <w:t>Google</w:t>
-      </w:r>
-      <w:r>
-        <w:rPr>
-          <w:rFonts w:hint="eastAsia"/>
-        </w:rPr>
-        <w:t>开源了一款用于词向量计算的工具——</w:t>
-      </w:r>
-      <w:r>
-        <w:rPr>
-          <w:rFonts w:hint="eastAsia"/>
-        </w:rPr>
-        <w:t>word2vec</w:t>
-      </w:r>
-      <w:r>
-        <w:rPr>
-          <w:rFonts w:hint="eastAsia"/>
-        </w:rPr>
-        <w:t>，引起了工业界和学术界的关注。</w:t>
-      </w:r>
-      <w:r>
-        <w:rPr>
-          <w:rFonts w:hint="eastAsia"/>
-        </w:rPr>
-        <w:t>随后提出的</w:t>
-      </w:r>
-      <w:r>
-        <w:rPr>
-          <w:rFonts w:hint="eastAsia"/>
-        </w:rPr>
-        <w:t>R</w:t>
-      </w:r>
-      <w:r>
-        <w:t>NN</w:t>
-      </w:r>
-      <w:r>
-        <w:rPr>
-          <w:rFonts w:hint="eastAsia"/>
-        </w:rPr>
-        <w:t>，</w:t>
-      </w:r>
-      <w:r>
-        <w:rPr>
-          <w:rFonts w:hint="eastAsia"/>
-        </w:rPr>
-        <w:t>L</w:t>
-      </w:r>
-      <w:r>
-        <w:t>STM</w:t>
-      </w:r>
-      <w:r>
-        <w:rPr>
-          <w:rFonts w:hint="eastAsia"/>
-        </w:rPr>
-        <w:t>更是大展身手，</w:t>
-      </w:r>
-      <w:r>
-        <w:rPr>
-          <w:rFonts w:hint="eastAsia"/>
-        </w:rPr>
-        <w:t>Text</w:t>
-      </w:r>
-      <w:r>
-        <w:t>CNN</w:t>
-      </w:r>
-      <w:r>
-        <w:rPr>
-          <w:rFonts w:hint="eastAsia"/>
-        </w:rPr>
-        <w:t>在情感分析等方面更是有着令人惊叹的效果。</w:t>
-      </w:r>
+      <w:pPr>
+        <w:pStyle w:val="2"/>
+      </w:pPr>
+      <w:bookmarkStart w:id="18" w:name="_Toc2343415"/>
+      <w:r>
+        <w:rPr>
+          <w:rFonts w:hint="eastAsia"/>
+        </w:rPr>
+        <w:t>项目背景</w:t>
+      </w:r>
+      <w:bookmarkEnd w:id="18"/>
     </w:p>
     <w:p>
-      <w:r>
-        <w:tab/>
-      </w:r>
-      <w:r>
-        <w:rPr>
-          <w:rFonts w:hint="eastAsia"/>
-        </w:rPr>
-        <w:t>在本项目中，</w:t>
-      </w:r>
-      <w:r>
-        <w:rPr>
-          <w:rFonts w:hint="eastAsia"/>
-        </w:rPr>
-        <w:t>Temage</w:t>
-      </w:r>
-      <w:r>
-        <w:rPr>
-          <w:rFonts w:hint="eastAsia"/>
-        </w:rPr>
-        <w:t>将结合深度学习</w:t>
+      <w:pPr>
+        <w:ind w:firstLine="420"/>
+      </w:pPr>
+      <w:r>
+        <w:rPr>
+          <w:rFonts w:hint="eastAsia"/>
+        </w:rPr>
+        <w:t>随着互联网时代的到来，互联网媒体逐渐抢占传统媒体市场，尤其是近几年的自媒体的崛起，使得传播主</w:t>
+      </w:r>
+      <w:r>
+        <w:rPr>
+          <w:rFonts w:hint="eastAsia"/>
+        </w:rPr>
+        <w:t>体多样化，平民化，普泛化。现在的网络用户只需要实名认证就可以在微博，</w:t>
       </w:r>
       <w:proofErr w:type="gramStart"/>
       <w:r>
         <w:rPr>
           <w:rFonts w:hint="eastAsia"/>
         </w:rPr>
-        <w:t>中图片</w:t>
+        <w:t>微信公众号</w:t>
       </w:r>
       <w:proofErr w:type="gramEnd"/>
       <w:r>
         <w:rPr>
           <w:rFonts w:hint="eastAsia"/>
         </w:rPr>
-        <w:t>识别和自然语言处理这两个部分，为用户提供具有优良性能的图文结合</w:t>
-      </w:r>
-      <w:r>
-        <w:rPr>
-          <w:rFonts w:hint="eastAsia"/>
-        </w:rPr>
-        <w:t>、智能排版</w:t>
-      </w:r>
-      <w:r>
-        <w:rPr>
-          <w:rFonts w:hint="eastAsia"/>
-        </w:rPr>
-        <w:t>编辑功能</w:t>
-      </w:r>
-      <w:r>
-        <w:rPr>
-          <w:rFonts w:hint="eastAsia"/>
-        </w:rPr>
-        <w:t>。</w:t>
+        <w:t>等自媒体平台上展现自我。因此，</w:t>
+      </w:r>
+      <w:r>
+        <w:rPr>
+          <w:rFonts w:hint="eastAsia"/>
+        </w:rPr>
+        <w:t>图文结合的使用领域越来越多</w:t>
+      </w:r>
+      <w:r>
+        <w:rPr>
+          <w:rFonts w:hint="eastAsia"/>
+        </w:rPr>
+        <w:t>，自媒体</w:t>
+      </w:r>
+      <w:r>
+        <w:rPr>
+          <w:rFonts w:hint="eastAsia"/>
+        </w:rPr>
+        <w:t>运营者</w:t>
+      </w:r>
+      <w:r>
+        <w:rPr>
+          <w:rFonts w:hint="eastAsia"/>
+        </w:rPr>
+        <w:t>为了吸引更多的用户</w:t>
+      </w:r>
+      <w:r>
+        <w:rPr>
+          <w:rFonts w:hint="eastAsia"/>
+        </w:rPr>
+        <w:t>，</w:t>
+      </w:r>
+      <w:r>
+        <w:rPr>
+          <w:rFonts w:hint="eastAsia"/>
+        </w:rPr>
+        <w:t>在</w:t>
+      </w:r>
+      <w:r>
+        <w:rPr>
+          <w:rFonts w:hint="eastAsia"/>
+        </w:rPr>
+        <w:t>文章内容</w:t>
+      </w:r>
+      <w:r>
+        <w:rPr>
+          <w:rFonts w:hint="eastAsia"/>
+        </w:rPr>
+        <w:t>和形式</w:t>
+      </w:r>
+      <w:r>
+        <w:rPr>
+          <w:rFonts w:hint="eastAsia"/>
+        </w:rPr>
+        <w:t>上绞尽脑汁。本项目希望设计一款使用深度学习技术</w:t>
+      </w:r>
+      <w:r>
+        <w:rPr>
+          <w:rFonts w:hint="eastAsia"/>
+        </w:rPr>
+        <w:t>的</w:t>
+      </w:r>
+      <w:r>
+        <w:rPr>
+          <w:rFonts w:hint="eastAsia"/>
+        </w:rPr>
+        <w:t>web</w:t>
+      </w:r>
+      <w:r>
+        <w:rPr>
+          <w:rFonts w:hint="eastAsia"/>
+        </w:rPr>
+        <w:t>应用，为用户提供个性化的图文结合和文本编辑服务，并以长图或其他格</w:t>
+      </w:r>
+      <w:r>
+        <w:rPr>
+          <w:rFonts w:hint="eastAsia"/>
+        </w:rPr>
+        <w:t>式发布到各大平台。</w:t>
       </w:r>
     </w:p>
     <w:p>
+      <w:r>
+        <w:tab/>
+      </w:r>
+      <w:r>
+        <w:rPr>
+          <w:rFonts w:hint="eastAsia"/>
+        </w:rPr>
+        <w:t>图片识别在近些年有巨大的发展，</w:t>
+      </w:r>
+      <w:r>
+        <w:t>在</w:t>
+      </w:r>
+      <w:r>
+        <w:t>ILSVRC 2012</w:t>
+      </w:r>
+      <w:r>
+        <w:t>中，</w:t>
+      </w:r>
+      <w:r>
+        <w:t xml:space="preserve">Alex </w:t>
+      </w:r>
+      <w:proofErr w:type="spellStart"/>
+      <w:r>
+        <w:t>Krizhevsky</w:t>
+      </w:r>
+      <w:proofErr w:type="spellEnd"/>
+      <w:r>
+        <w:t>基于</w:t>
+      </w:r>
+      <w:r>
+        <w:t>GPU</w:t>
+      </w:r>
+      <w:r>
+        <w:t>实现了</w:t>
+      </w:r>
+      <w:r>
+        <w:t>有</w:t>
+      </w:r>
+      <w:r>
+        <w:t>60million</w:t>
+      </w:r>
+      <w:r>
+        <w:t>参数的模型</w:t>
+      </w:r>
+      <w:r>
+        <w:rPr>
+          <w:rFonts w:hint="eastAsia"/>
+        </w:rPr>
+        <w:t>——</w:t>
+      </w:r>
+      <w:proofErr w:type="spellStart"/>
+      <w:r>
+        <w:t>AlexNet</w:t>
+      </w:r>
+      <w:proofErr w:type="spellEnd"/>
+      <w:r>
+        <w:t>，赢得了</w:t>
+      </w:r>
+      <w:r>
+        <w:rPr>
+          <w:rFonts w:hint="eastAsia"/>
+        </w:rPr>
+        <w:t>比赛的</w:t>
+      </w:r>
+      <w:r>
+        <w:t>第一名。这个工作是开创性的，它引领了接下来</w:t>
+      </w:r>
+      <w:r>
+        <w:t>ILSVRC</w:t>
+      </w:r>
+      <w:r>
+        <w:t>的风潮。</w:t>
+      </w:r>
+      <w:r>
+        <w:rPr>
+          <w:rFonts w:hint="eastAsia"/>
+        </w:rPr>
+        <w:t>随后几年中，</w:t>
+      </w:r>
+      <w:r>
+        <w:rPr>
+          <w:rFonts w:hint="eastAsia"/>
+        </w:rPr>
+        <w:t>Google</w:t>
+      </w:r>
+      <w:r>
+        <w:rPr>
+          <w:rFonts w:hint="eastAsia"/>
+        </w:rPr>
+        <w:t>，</w:t>
+      </w:r>
+      <w:r>
+        <w:rPr>
+          <w:rFonts w:hint="eastAsia"/>
+        </w:rPr>
+        <w:t>Baidu</w:t>
+      </w:r>
+      <w:r>
+        <w:rPr>
+          <w:rFonts w:hint="eastAsia"/>
+        </w:rPr>
+        <w:t>等大公司也加入到其中，得到了错误率更低</w:t>
+      </w:r>
+      <w:r>
+        <w:rPr>
+          <w:rFonts w:hint="eastAsia"/>
+        </w:rPr>
+        <w:t>的模型</w:t>
+      </w:r>
+      <w:r>
+        <w:rPr>
+          <w:rFonts w:hint="eastAsia"/>
+        </w:rPr>
+        <w:t>。同时，深度学习在自然语言处理中也大展身手。</w:t>
+      </w:r>
+      <w:r>
+        <w:rPr>
+          <w:rFonts w:hint="eastAsia"/>
+        </w:rPr>
+        <w:t>2013</w:t>
+      </w:r>
+      <w:r>
+        <w:rPr>
+          <w:rFonts w:hint="eastAsia"/>
+        </w:rPr>
+        <w:t>年，</w:t>
+      </w:r>
+      <w:r>
+        <w:rPr>
+          <w:rFonts w:hint="eastAsia"/>
+        </w:rPr>
+        <w:t>Google</w:t>
+      </w:r>
+      <w:r>
+        <w:rPr>
+          <w:rFonts w:hint="eastAsia"/>
+        </w:rPr>
+        <w:t>开源了一款用于词向量计算的工具——</w:t>
+      </w:r>
+      <w:r>
+        <w:rPr>
+          <w:rFonts w:hint="eastAsia"/>
+        </w:rPr>
+        <w:t>word2vec</w:t>
+      </w:r>
+      <w:r>
+        <w:rPr>
+          <w:rFonts w:hint="eastAsia"/>
+        </w:rPr>
+        <w:t>，引起了工业界和学术界的关注。</w:t>
+      </w:r>
+      <w:r>
+        <w:rPr>
+          <w:rFonts w:hint="eastAsia"/>
+        </w:rPr>
+        <w:t>随后提出的</w:t>
+      </w:r>
+      <w:r>
+        <w:rPr>
+          <w:rFonts w:hint="eastAsia"/>
+        </w:rPr>
+        <w:t>R</w:t>
+      </w:r>
+      <w:r>
+        <w:t>NN</w:t>
+      </w:r>
+      <w:r>
+        <w:rPr>
+          <w:rFonts w:hint="eastAsia"/>
+        </w:rPr>
+        <w:t>，</w:t>
+      </w:r>
+      <w:r>
+        <w:rPr>
+          <w:rFonts w:hint="eastAsia"/>
+        </w:rPr>
+        <w:t>L</w:t>
+      </w:r>
+      <w:r>
+        <w:t>STM</w:t>
+      </w:r>
+      <w:r>
+        <w:rPr>
+          <w:rFonts w:hint="eastAsia"/>
+        </w:rPr>
+        <w:t>更是大展身手，</w:t>
+      </w:r>
+      <w:r>
+        <w:rPr>
+          <w:rFonts w:hint="eastAsia"/>
+        </w:rPr>
+        <w:t>Text</w:t>
+      </w:r>
+      <w:r>
+        <w:t>CNN</w:t>
+      </w:r>
+      <w:r>
+        <w:rPr>
+          <w:rFonts w:hint="eastAsia"/>
+        </w:rPr>
+        <w:t>在情感分析等方面更是有着令人惊叹的效果。</w:t>
+      </w:r>
+    </w:p>
+    <w:p>
+      <w:r>
+        <w:tab/>
+      </w:r>
+      <w:r>
+        <w:rPr>
+          <w:rFonts w:hint="eastAsia"/>
+        </w:rPr>
+        <w:t>在本项目中，</w:t>
+      </w:r>
+      <w:r>
+        <w:rPr>
+          <w:rFonts w:hint="eastAsia"/>
+        </w:rPr>
+        <w:t>Temage</w:t>
+      </w:r>
+      <w:r>
+        <w:rPr>
+          <w:rFonts w:hint="eastAsia"/>
+        </w:rPr>
+        <w:t>将结合深度学习</w:t>
+      </w:r>
+      <w:proofErr w:type="gramStart"/>
+      <w:r>
+        <w:rPr>
+          <w:rFonts w:hint="eastAsia"/>
+        </w:rPr>
+        <w:t>中图片</w:t>
+      </w:r>
+      <w:proofErr w:type="gramEnd"/>
+      <w:r>
+        <w:rPr>
+          <w:rFonts w:hint="eastAsia"/>
+        </w:rPr>
+        <w:t>识别和自然语言处理这两个部分，为用户提供具有优良性能的图文结合</w:t>
+      </w:r>
+      <w:r>
+        <w:rPr>
+          <w:rFonts w:hint="eastAsia"/>
+        </w:rPr>
+        <w:t>、智能排版</w:t>
+      </w:r>
+      <w:r>
+        <w:rPr>
+          <w:rFonts w:hint="eastAsia"/>
+        </w:rPr>
+        <w:t>编辑功能</w:t>
+      </w:r>
+      <w:r>
+        <w:rPr>
+          <w:rFonts w:hint="eastAsia"/>
+        </w:rPr>
+        <w:t>。</w:t>
+      </w:r>
+    </w:p>
+    <w:p>
       <w:pPr>
         <w:pStyle w:val="2"/>
       </w:pPr>
-      <w:bookmarkStart w:id="18" w:name="_Toc320869657"/>
-      <w:bookmarkStart w:id="19" w:name="_Toc331238735"/>
-      <w:bookmarkStart w:id="20" w:name="_Toc331243569"/>
-      <w:bookmarkStart w:id="21" w:name="_Toc331243748"/>
-      <w:bookmarkStart w:id="22" w:name="_Toc363084170"/>
-      <w:bookmarkStart w:id="23" w:name="_Toc403425382"/>
-      <w:bookmarkStart w:id="24" w:name="_Toc2343416"/>
+      <w:bookmarkStart w:id="19" w:name="_Toc320869657"/>
+      <w:bookmarkStart w:id="20" w:name="_Toc331238735"/>
+      <w:bookmarkStart w:id="21" w:name="_Toc331243569"/>
+      <w:bookmarkStart w:id="22" w:name="_Toc331243748"/>
+      <w:bookmarkStart w:id="23" w:name="_Toc363084170"/>
+      <w:bookmarkStart w:id="24" w:name="_Toc403425382"/>
+      <w:bookmarkStart w:id="25" w:name="_Toc2343416"/>
       <w:r>
         <w:t>术语和缩略语</w:t>
       </w:r>
-      <w:bookmarkEnd w:id="18"/>
       <w:bookmarkEnd w:id="19"/>
       <w:bookmarkEnd w:id="20"/>
       <w:bookmarkEnd w:id="21"/>
       <w:bookmarkEnd w:id="22"/>
       <w:bookmarkEnd w:id="23"/>
       <w:bookmarkEnd w:id="24"/>
+      <w:bookmarkEnd w:id="25"/>
     </w:p>
     <w:p>
       <w:pPr>
         <w:spacing w:line="300" w:lineRule="auto"/>
         <w:ind w:firstLine="420"/>
       </w:pPr>
-      <w:bookmarkStart w:id="25" w:name="_Toc320869658"/>
-      <w:bookmarkStart w:id="26" w:name="_Toc331238736"/>
-      <w:bookmarkStart w:id="27" w:name="_Toc331243570"/>
-      <w:bookmarkStart w:id="28" w:name="_Toc331243749"/>
-      <w:bookmarkStart w:id="29" w:name="_Toc363084171"/>
+      <w:bookmarkStart w:id="26" w:name="_Toc320869658"/>
+      <w:bookmarkStart w:id="27" w:name="_Toc331238736"/>
+      <w:bookmarkStart w:id="28" w:name="_Toc331243570"/>
+      <w:bookmarkStart w:id="29" w:name="_Toc331243749"/>
+      <w:bookmarkStart w:id="30" w:name="_Toc363084171"/>
       <w:r>
         <w:t>[1]</w:t>
       </w:r>
@@ -7807,7 +7908,7 @@
         <w:spacing w:line="300" w:lineRule="auto"/>
         <w:ind w:firstLine="420"/>
       </w:pPr>
-      <w:bookmarkStart w:id="30" w:name="_Hlk529196056"/>
+      <w:bookmarkStart w:id="31" w:name="_Hlk529196056"/>
       <w:r>
         <w:t xml:space="preserve">[3] Tornado: Tornado </w:t>
       </w:r>
@@ -7838,7 +7939,7 @@
       <w:r>
         <w:t>的框架）有着明显的区别：它是非阻塞式服务器，而且速度相当快。</w:t>
       </w:r>
-      <w:bookmarkEnd w:id="30"/>
+      <w:bookmarkEnd w:id="31"/>
     </w:p>
     <w:p>
       <w:pPr>
@@ -7940,18 +8041,18 @@
       <w:pPr>
         <w:pStyle w:val="2"/>
       </w:pPr>
-      <w:bookmarkStart w:id="31" w:name="_Toc403425383"/>
-      <w:bookmarkStart w:id="32" w:name="_Toc2343417"/>
+      <w:bookmarkStart w:id="32" w:name="_Toc403425383"/>
+      <w:bookmarkStart w:id="33" w:name="_Toc2343417"/>
       <w:r>
         <w:t>参考资料</w:t>
       </w:r>
-      <w:bookmarkEnd w:id="25"/>
       <w:bookmarkEnd w:id="26"/>
       <w:bookmarkEnd w:id="27"/>
       <w:bookmarkEnd w:id="28"/>
       <w:bookmarkEnd w:id="29"/>
-      <w:bookmarkEnd w:id="31"/>
+      <w:bookmarkEnd w:id="30"/>
       <w:bookmarkEnd w:id="32"/>
+      <w:bookmarkEnd w:id="33"/>
     </w:p>
     <w:p>
       <w:pPr>
@@ -7993,12 +8094,12 @@
         <w:t xml:space="preserve"> preprint arXiv:1409.1556, 2014.</w:t>
       </w:r>
     </w:p>
-    <w:bookmarkEnd w:id="3"/>
     <w:bookmarkEnd w:id="4"/>
     <w:bookmarkEnd w:id="5"/>
     <w:bookmarkEnd w:id="6"/>
     <w:bookmarkEnd w:id="7"/>
     <w:bookmarkEnd w:id="8"/>
+    <w:bookmarkEnd w:id="9"/>
     <w:p>
       <w:pPr>
         <w:spacing w:line="300" w:lineRule="auto"/>
@@ -8139,36 +8240,36 @@
       <w:pPr>
         <w:pStyle w:val="1"/>
       </w:pPr>
-      <w:bookmarkStart w:id="33" w:name="_Toc2343418"/>
-      <w:bookmarkStart w:id="34" w:name="_Toc300751596"/>
-      <w:bookmarkStart w:id="35" w:name="_Toc363084180"/>
-      <w:bookmarkStart w:id="36" w:name="_Toc331238769"/>
-      <w:bookmarkStart w:id="37" w:name="_Toc331243603"/>
-      <w:bookmarkStart w:id="38" w:name="_Toc331243782"/>
-      <w:bookmarkStart w:id="39" w:name="_Toc331238830"/>
-      <w:bookmarkStart w:id="40" w:name="_Toc331243703"/>
-      <w:bookmarkStart w:id="41" w:name="_Toc331243882"/>
-      <w:bookmarkStart w:id="42" w:name="_Toc331545160"/>
+      <w:bookmarkStart w:id="34" w:name="_Toc2343418"/>
+      <w:bookmarkStart w:id="35" w:name="_Toc300751596"/>
+      <w:bookmarkStart w:id="36" w:name="_Toc363084180"/>
+      <w:bookmarkStart w:id="37" w:name="_Toc331238769"/>
+      <w:bookmarkStart w:id="38" w:name="_Toc331243603"/>
+      <w:bookmarkStart w:id="39" w:name="_Toc331243782"/>
+      <w:bookmarkStart w:id="40" w:name="_Toc331238830"/>
+      <w:bookmarkStart w:id="41" w:name="_Toc331243703"/>
+      <w:bookmarkStart w:id="42" w:name="_Toc331243882"/>
+      <w:bookmarkStart w:id="43" w:name="_Toc331545160"/>
       <w:r>
         <w:rPr>
           <w:rFonts w:hint="eastAsia"/>
         </w:rPr>
         <w:t>问题聚焦</w:t>
       </w:r>
-      <w:bookmarkEnd w:id="33"/>
+      <w:bookmarkEnd w:id="34"/>
     </w:p>
     <w:p>
       <w:pPr>
         <w:pStyle w:val="2"/>
       </w:pPr>
-      <w:bookmarkStart w:id="43" w:name="_Toc2343419"/>
+      <w:bookmarkStart w:id="44" w:name="_Toc2343419"/>
       <w:r>
         <w:rPr>
           <w:rFonts w:hint="eastAsia"/>
         </w:rPr>
         <w:t>问题描述</w:t>
       </w:r>
-      <w:bookmarkEnd w:id="43"/>
+      <w:bookmarkEnd w:id="44"/>
     </w:p>
     <w:p>
       <w:pPr>
@@ -8258,204 +8359,13 @@
       <w:pPr>
         <w:pStyle w:val="2"/>
       </w:pPr>
-      <w:bookmarkStart w:id="44" w:name="_Toc2343420"/>
+      <w:bookmarkStart w:id="45" w:name="_Toc2343420"/>
       <w:r>
         <w:rPr>
           <w:rFonts w:hint="eastAsia"/>
         </w:rPr>
         <w:lastRenderedPageBreak/>
         <w:t>问题抽象</w:t>
-      </w:r>
-      <w:bookmarkEnd w:id="44"/>
-    </w:p>
-    <w:p>
-      <w:pPr>
-        <w:ind w:firstLineChars="200" w:firstLine="420"/>
-      </w:pPr>
-      <w:r>
-        <w:rPr>
-          <w:rFonts w:hint="eastAsia"/>
-        </w:rPr>
-        <w:t>根据问题描述提出的问题，</w:t>
-      </w:r>
-      <w:r>
-        <w:rPr>
-          <w:rFonts w:hint="eastAsia"/>
-        </w:rPr>
-        <w:t>Temage</w:t>
-      </w:r>
-      <w:r>
-        <w:rPr>
-          <w:rFonts w:hint="eastAsia"/>
-        </w:rPr>
-        <w:t>进一步抽象问题</w:t>
-      </w:r>
-    </w:p>
-    <w:p>
-      <w:pPr>
-        <w:ind w:firstLineChars="200" w:firstLine="420"/>
-      </w:pPr>
-      <w:r>
-        <w:rPr>
-          <w:rFonts w:hint="eastAsia"/>
-        </w:rPr>
-        <w:t>针对问题</w:t>
-      </w:r>
-      <w:proofErr w:type="gramStart"/>
-      <w:r>
-        <w:rPr>
-          <w:rFonts w:hint="eastAsia"/>
-        </w:rPr>
-        <w:t>一</w:t>
-      </w:r>
-      <w:proofErr w:type="gramEnd"/>
-      <w:r>
-        <w:rPr>
-          <w:rFonts w:hint="eastAsia"/>
-        </w:rPr>
-        <w:t>，</w:t>
-      </w:r>
-      <w:r>
-        <w:rPr>
-          <w:rFonts w:hint="eastAsia"/>
-        </w:rPr>
-        <w:t>Temage</w:t>
-      </w:r>
-      <w:r>
-        <w:rPr>
-          <w:rFonts w:hint="eastAsia"/>
-        </w:rPr>
-        <w:t>既</w:t>
-      </w:r>
-      <w:r>
-        <w:rPr>
-          <w:rFonts w:hint="eastAsia"/>
-        </w:rPr>
-        <w:t>需要从用户的文本中</w:t>
-      </w:r>
-      <w:r>
-        <w:rPr>
-          <w:rFonts w:hint="eastAsia"/>
-        </w:rPr>
-        <w:t>提取</w:t>
-      </w:r>
-      <w:r>
-        <w:rPr>
-          <w:rFonts w:hint="eastAsia"/>
-        </w:rPr>
-        <w:t>特征，</w:t>
-      </w:r>
-      <w:r>
-        <w:rPr>
-          <w:rFonts w:hint="eastAsia"/>
-        </w:rPr>
-        <w:t>又需要根据用户使用历史，向用户提供风格进行选择。</w:t>
-      </w:r>
-    </w:p>
-    <w:p>
-      <w:pPr>
-        <w:ind w:firstLineChars="200" w:firstLine="420"/>
-      </w:pPr>
-      <w:r>
-        <w:rPr>
-          <w:rFonts w:hint="eastAsia"/>
-        </w:rPr>
-        <w:t>针对问题二，</w:t>
-      </w:r>
-      <w:r>
-        <w:rPr>
-          <w:rFonts w:hint="eastAsia"/>
-        </w:rPr>
-        <w:t>Temage</w:t>
-      </w:r>
-      <w:r>
-        <w:rPr>
-          <w:rFonts w:hint="eastAsia"/>
-        </w:rPr>
-        <w:t>需要从图像和文本中分别提取特征，并将两者进行比较，从而进行匹配，通过匹配进行文本和图片的融合。</w:t>
-      </w:r>
-      <w:r>
-        <w:rPr>
-          <w:rFonts w:hint="eastAsia"/>
-        </w:rPr>
-        <w:t>可以抽象为三个</w:t>
-      </w:r>
-      <w:r>
-        <w:rPr>
-          <w:rFonts w:hint="eastAsia"/>
-        </w:rPr>
-        <w:t>部分</w:t>
-      </w:r>
-      <w:r>
-        <w:rPr>
-          <w:rFonts w:hint="eastAsia"/>
-        </w:rPr>
-        <w:t>，第一部分是将图片映射到向量空间，第二部分是将文字映射到向量空间，第三部分</w:t>
-      </w:r>
-      <w:r>
-        <w:rPr>
-          <w:rFonts w:hint="eastAsia"/>
-        </w:rPr>
-        <w:t>将图片和文本两个维度的向量进行匹配</w:t>
-      </w:r>
-      <w:r>
-        <w:rPr>
-          <w:rFonts w:hint="eastAsia"/>
-        </w:rPr>
-        <w:t>。</w:t>
-      </w:r>
-    </w:p>
-    <w:p>
-      <w:pPr>
-        <w:ind w:firstLineChars="200" w:firstLine="420"/>
-      </w:pPr>
-      <w:r>
-        <w:rPr>
-          <w:rFonts w:hint="eastAsia"/>
-        </w:rPr>
-        <w:t>针对问题三，</w:t>
-      </w:r>
-      <w:r>
-        <w:rPr>
-          <w:rFonts w:hint="eastAsia"/>
-        </w:rPr>
-        <w:t>Temage</w:t>
-      </w:r>
-      <w:r>
-        <w:rPr>
-          <w:rFonts w:hint="eastAsia"/>
-        </w:rPr>
-        <w:t>需要对用户作品</w:t>
-      </w:r>
-      <w:r>
-        <w:rPr>
-          <w:rFonts w:hint="eastAsia"/>
-        </w:rPr>
-        <w:t>按关键词</w:t>
-      </w:r>
-      <w:r>
-        <w:rPr>
-          <w:rFonts w:hint="eastAsia"/>
-        </w:rPr>
-        <w:t>进行分类，在用户进行搜索时给用户提供相关作品的展示</w:t>
-      </w:r>
-      <w:r>
-        <w:rPr>
-          <w:rFonts w:hint="eastAsia"/>
-        </w:rPr>
-        <w:t>。</w:t>
-      </w:r>
-    </w:p>
-    <w:p>
-      <w:pPr>
-        <w:pStyle w:val="2"/>
-      </w:pPr>
-      <w:bookmarkStart w:id="45" w:name="_Toc2343421"/>
-      <w:r>
-        <w:rPr>
-          <w:rFonts w:hint="eastAsia"/>
-        </w:rPr>
-        <w:t>问题定位</w:t>
       </w:r>
       <w:bookmarkEnd w:id="45"/>
     </w:p>
@@ -8467,37 +8377,186 @@
         <w:rPr>
           <w:rFonts w:hint="eastAsia"/>
         </w:rPr>
-        <w:t>本项目中的技术问题主要为自然语言处理和图像识别</w:t>
-      </w:r>
-      <w:r>
-        <w:rPr>
-          <w:rFonts w:hint="eastAsia"/>
-        </w:rPr>
-        <w:t>方面</w:t>
-      </w:r>
-      <w:r>
-        <w:rPr>
-          <w:rFonts w:hint="eastAsia"/>
-        </w:rPr>
-        <w:t>的问题</w:t>
-      </w:r>
-      <w:r>
-        <w:rPr>
-          <w:rFonts w:hint="eastAsia"/>
-        </w:rPr>
-        <w:t>。</w:t>
+        <w:t>根据问题描述提出的问题，</w:t>
+      </w:r>
+      <w:r>
+        <w:rPr>
+          <w:rFonts w:hint="eastAsia"/>
+        </w:rPr>
+        <w:t>Temage</w:t>
+      </w:r>
+      <w:r>
+        <w:rPr>
+          <w:rFonts w:hint="eastAsia"/>
+        </w:rPr>
+        <w:t>进一步抽象问题</w:t>
       </w:r>
     </w:p>
     <w:p>
       <w:pPr>
+        <w:ind w:firstLineChars="200" w:firstLine="420"/>
+      </w:pPr>
+      <w:r>
+        <w:rPr>
+          <w:rFonts w:hint="eastAsia"/>
+        </w:rPr>
+        <w:t>针对问题</w:t>
+      </w:r>
+      <w:proofErr w:type="gramStart"/>
+      <w:r>
+        <w:rPr>
+          <w:rFonts w:hint="eastAsia"/>
+        </w:rPr>
+        <w:t>一</w:t>
+      </w:r>
+      <w:proofErr w:type="gramEnd"/>
+      <w:r>
+        <w:rPr>
+          <w:rFonts w:hint="eastAsia"/>
+        </w:rPr>
+        <w:t>，</w:t>
+      </w:r>
+      <w:r>
+        <w:rPr>
+          <w:rFonts w:hint="eastAsia"/>
+        </w:rPr>
+        <w:t>Temage</w:t>
+      </w:r>
+      <w:r>
+        <w:rPr>
+          <w:rFonts w:hint="eastAsia"/>
+        </w:rPr>
+        <w:t>既</w:t>
+      </w:r>
+      <w:r>
+        <w:rPr>
+          <w:rFonts w:hint="eastAsia"/>
+        </w:rPr>
+        <w:t>需要从用户的文本中</w:t>
+      </w:r>
+      <w:r>
+        <w:rPr>
+          <w:rFonts w:hint="eastAsia"/>
+        </w:rPr>
+        <w:t>提取</w:t>
+      </w:r>
+      <w:r>
+        <w:rPr>
+          <w:rFonts w:hint="eastAsia"/>
+        </w:rPr>
+        <w:t>特征，</w:t>
+      </w:r>
+      <w:r>
+        <w:rPr>
+          <w:rFonts w:hint="eastAsia"/>
+        </w:rPr>
+        <w:t>又需要根据用户使用历史，向用户提供风格进行选择。</w:t>
+      </w:r>
+    </w:p>
+    <w:p>
+      <w:pPr>
+        <w:ind w:firstLineChars="200" w:firstLine="420"/>
+      </w:pPr>
+      <w:r>
+        <w:rPr>
+          <w:rFonts w:hint="eastAsia"/>
+        </w:rPr>
+        <w:t>针对问题二，</w:t>
+      </w:r>
+      <w:r>
+        <w:rPr>
+          <w:rFonts w:hint="eastAsia"/>
+        </w:rPr>
+        <w:t>Temage</w:t>
+      </w:r>
+      <w:r>
+        <w:rPr>
+          <w:rFonts w:hint="eastAsia"/>
+        </w:rPr>
+        <w:t>需要从图像和文本中分别提取特征，并将两者进行比较，从而进行匹配，通过匹配进行文本和图片的融合。</w:t>
+      </w:r>
+      <w:r>
+        <w:rPr>
+          <w:rFonts w:hint="eastAsia"/>
+        </w:rPr>
+        <w:t>可以抽象为三个</w:t>
+      </w:r>
+      <w:r>
+        <w:rPr>
+          <w:rFonts w:hint="eastAsia"/>
+        </w:rPr>
+        <w:t>部分</w:t>
+      </w:r>
+      <w:r>
+        <w:rPr>
+          <w:rFonts w:hint="eastAsia"/>
+        </w:rPr>
+        <w:t>，第一部分是将图片映射到向量空间，第二部分是将文字映射到向量空间，第三部分</w:t>
+      </w:r>
+      <w:r>
+        <w:rPr>
+          <w:rFonts w:hint="eastAsia"/>
+        </w:rPr>
+        <w:t>将图片和文本两个维度的向量进行匹配</w:t>
+      </w:r>
+      <w:r>
+        <w:rPr>
+          <w:rFonts w:hint="eastAsia"/>
+        </w:rPr>
+        <w:t>。</w:t>
+      </w:r>
+    </w:p>
+    <w:p>
+      <w:pPr>
+        <w:ind w:firstLineChars="200" w:firstLine="420"/>
+      </w:pPr>
+      <w:r>
+        <w:rPr>
+          <w:rFonts w:hint="eastAsia"/>
+        </w:rPr>
+        <w:t>针对问题三，</w:t>
+      </w:r>
+      <w:r>
+        <w:rPr>
+          <w:rFonts w:hint="eastAsia"/>
+        </w:rPr>
+        <w:t>Temage</w:t>
+      </w:r>
+      <w:r>
+        <w:rPr>
+          <w:rFonts w:hint="eastAsia"/>
+        </w:rPr>
+        <w:t>需要对用户作品</w:t>
+      </w:r>
+      <w:r>
+        <w:rPr>
+          <w:rFonts w:hint="eastAsia"/>
+        </w:rPr>
+        <w:t>按关键词</w:t>
+      </w:r>
+      <w:r>
+        <w:rPr>
+          <w:rFonts w:hint="eastAsia"/>
+        </w:rPr>
+        <w:t>进行分类，在用户进行搜索时给用户提供相关作品的展示</w:t>
+      </w:r>
+      <w:r>
+        <w:rPr>
+          <w:rFonts w:hint="eastAsia"/>
+        </w:rPr>
+        <w:t>。</w:t>
+      </w:r>
+    </w:p>
+    <w:p>
+      <w:pPr>
         <w:pStyle w:val="2"/>
       </w:pPr>
-      <w:bookmarkStart w:id="46" w:name="_Toc2343422"/>
-      <w:r>
-        <w:rPr>
-          <w:rFonts w:hint="eastAsia"/>
-        </w:rPr>
-        <w:t>问题评估</w:t>
+      <w:bookmarkStart w:id="46" w:name="_Toc2343421"/>
+      <w:r>
+        <w:rPr>
+          <w:rFonts w:hint="eastAsia"/>
+        </w:rPr>
+        <w:t>问题定位</w:t>
       </w:r>
       <w:bookmarkEnd w:id="46"/>
     </w:p>
@@ -8509,330 +8568,37 @@
         <w:rPr>
           <w:rFonts w:hint="eastAsia"/>
         </w:rPr>
-        <w:t>对于问题</w:t>
-      </w:r>
-      <w:proofErr w:type="gramStart"/>
-      <w:r>
-        <w:rPr>
-          <w:rFonts w:hint="eastAsia"/>
-        </w:rPr>
-        <w:t>一</w:t>
-      </w:r>
-      <w:proofErr w:type="gramEnd"/>
-      <w:r>
-        <w:rPr>
-          <w:rFonts w:hint="eastAsia"/>
-        </w:rPr>
-        <w:t>，文本</w:t>
-      </w:r>
-      <w:r>
-        <w:rPr>
-          <w:rFonts w:hint="eastAsia"/>
-        </w:rPr>
-        <w:t>的特征提取在自然语言</w:t>
-      </w:r>
-      <w:r>
-        <w:rPr>
-          <w:rFonts w:hint="eastAsia"/>
-        </w:rPr>
-        <w:t>处理领域中，是较为成熟的一个部分，可供选择的模型较多，普适性高；另一方面，基于时序性操作的推断，可以使用</w:t>
-      </w:r>
-      <w:r>
-        <w:rPr>
-          <w:rFonts w:hint="eastAsia"/>
-        </w:rPr>
-        <w:t>LSTM</w:t>
-      </w:r>
-      <w:r>
-        <w:rPr>
-          <w:rFonts w:hint="eastAsia"/>
-        </w:rPr>
-        <w:t>神经网络模型。</w:t>
+        <w:t>本项目中的技术问题主要为自然语言处理和图像识别</w:t>
+      </w:r>
+      <w:r>
+        <w:rPr>
+          <w:rFonts w:hint="eastAsia"/>
+        </w:rPr>
+        <w:t>方面</w:t>
+      </w:r>
+      <w:r>
+        <w:rPr>
+          <w:rFonts w:hint="eastAsia"/>
+        </w:rPr>
+        <w:t>的问题</w:t>
+      </w:r>
+      <w:r>
+        <w:rPr>
+          <w:rFonts w:hint="eastAsia"/>
+        </w:rPr>
+        <w:t>。</w:t>
       </w:r>
     </w:p>
     <w:p>
       <w:pPr>
-        <w:ind w:firstLineChars="200" w:firstLine="420"/>
-      </w:pPr>
-      <w:r>
-        <w:rPr>
-          <w:rFonts w:hint="eastAsia"/>
-        </w:rPr>
-        <w:t>对于问题二，图像识别在计算机视觉领域也是较为成熟的一个部分，众多的团队提供了非常多深度学习的</w:t>
-      </w:r>
-      <w:r>
-        <w:rPr>
-          <w:rFonts w:hint="eastAsia"/>
-        </w:rPr>
-        <w:t>模型</w:t>
-      </w:r>
-      <w:r>
-        <w:rPr>
-          <w:rFonts w:hint="eastAsia"/>
-        </w:rPr>
-        <w:t>可供挑选和</w:t>
-      </w:r>
-      <w:r>
-        <w:rPr>
-          <w:rFonts w:hint="eastAsia"/>
-        </w:rPr>
-        <w:t>fine</w:t>
-      </w:r>
-      <w:r>
-        <w:t>-tuning</w:t>
-      </w:r>
-      <w:r>
-        <w:rPr>
-          <w:rFonts w:hint="eastAsia"/>
-        </w:rPr>
-        <w:t>，文本嵌入也是近几年提出的风靡全球的模型，从</w:t>
-      </w:r>
-      <w:r>
-        <w:rPr>
-          <w:rFonts w:hint="eastAsia"/>
-        </w:rPr>
-        <w:t>word</w:t>
-      </w:r>
-      <w:r>
-        <w:t>2</w:t>
-      </w:r>
-      <w:r>
-        <w:rPr>
-          <w:rFonts w:hint="eastAsia"/>
-        </w:rPr>
-        <w:t>vec</w:t>
-      </w:r>
-      <w:r>
-        <w:rPr>
-          <w:rFonts w:hint="eastAsia"/>
-        </w:rPr>
-        <w:t>到</w:t>
-      </w:r>
-      <w:r>
-        <w:rPr>
-          <w:rFonts w:hint="eastAsia"/>
-        </w:rPr>
-        <w:t>doc</w:t>
-      </w:r>
-      <w:r>
-        <w:t>2</w:t>
-      </w:r>
-      <w:r>
-        <w:rPr>
-          <w:rFonts w:hint="eastAsia"/>
-        </w:rPr>
-        <w:t>vec</w:t>
-      </w:r>
-      <w:r>
-        <w:rPr>
-          <w:rFonts w:hint="eastAsia"/>
-        </w:rPr>
-        <w:t>以及最新的</w:t>
-      </w:r>
-      <w:proofErr w:type="spellStart"/>
-      <w:r>
-        <w:rPr>
-          <w:rFonts w:hint="eastAsia"/>
-        </w:rPr>
-        <w:t>E</w:t>
-      </w:r>
-      <w:r>
-        <w:t>LM</w:t>
-      </w:r>
-      <w:r>
-        <w:rPr>
-          <w:rFonts w:hint="eastAsia"/>
-        </w:rPr>
-        <w:t>o</w:t>
-      </w:r>
-      <w:proofErr w:type="spellEnd"/>
-      <w:r>
-        <w:rPr>
-          <w:rFonts w:hint="eastAsia"/>
-        </w:rPr>
-        <w:t>，结合</w:t>
-      </w:r>
-      <w:r>
-        <w:rPr>
-          <w:rFonts w:hint="eastAsia"/>
-        </w:rPr>
-        <w:t>R</w:t>
-      </w:r>
-      <w:r>
-        <w:t>NN</w:t>
-      </w:r>
-      <w:r>
-        <w:rPr>
-          <w:rFonts w:hint="eastAsia"/>
-        </w:rPr>
-        <w:t>、</w:t>
-      </w:r>
-      <w:r>
-        <w:rPr>
-          <w:rFonts w:hint="eastAsia"/>
-        </w:rPr>
-        <w:t>L</w:t>
-      </w:r>
-      <w:r>
-        <w:t>STM</w:t>
-      </w:r>
-      <w:r>
-        <w:rPr>
-          <w:rFonts w:hint="eastAsia"/>
-        </w:rPr>
-        <w:t>，</w:t>
-      </w:r>
-      <w:r>
-        <w:rPr>
-          <w:rFonts w:hint="eastAsia"/>
-        </w:rPr>
-        <w:t>Temage</w:t>
-      </w:r>
-      <w:r>
-        <w:rPr>
-          <w:rFonts w:hint="eastAsia"/>
-        </w:rPr>
-        <w:t>有成熟的方案能够解决这个问题</w:t>
-      </w:r>
-      <w:r>
-        <w:rPr>
-          <w:rFonts w:hint="eastAsia"/>
-        </w:rPr>
-        <w:t>，有关于两方面向量匹配的问题，</w:t>
-      </w:r>
-      <w:proofErr w:type="gramStart"/>
-      <w:r>
-        <w:rPr>
-          <w:rFonts w:hint="eastAsia"/>
-        </w:rPr>
-        <w:t>《</w:t>
-      </w:r>
-      <w:proofErr w:type="gramEnd"/>
-      <w:r>
-        <w:t>Learning Two-Branch Neural Networks for</w:t>
-      </w:r>
-    </w:p>
-    <w:p>
-      <w:pPr>
-        <w:ind w:firstLineChars="200" w:firstLine="420"/>
-      </w:pPr>
-      <w:r>
-        <w:t>Image-Text Matching Tasks</w:t>
-      </w:r>
-      <w:proofErr w:type="gramStart"/>
-      <w:r>
-        <w:rPr>
-          <w:rFonts w:hint="eastAsia"/>
-        </w:rPr>
-        <w:t>》</w:t>
-      </w:r>
-      <w:proofErr w:type="gramEnd"/>
-      <w:r>
-        <w:rPr>
-          <w:rFonts w:hint="eastAsia"/>
-        </w:rPr>
-        <w:t>对网络结构有详尽的描述，可供</w:t>
-      </w:r>
-      <w:r>
-        <w:rPr>
-          <w:rFonts w:hint="eastAsia"/>
-        </w:rPr>
-        <w:t>Temage</w:t>
-      </w:r>
-      <w:r>
-        <w:rPr>
-          <w:rFonts w:hint="eastAsia"/>
-        </w:rPr>
-        <w:t>参考。</w:t>
-      </w:r>
-    </w:p>
-    <w:p>
-      <w:pPr>
-        <w:ind w:firstLineChars="200" w:firstLine="420"/>
-      </w:pPr>
-      <w:r>
-        <w:rPr>
-          <w:rFonts w:hint="eastAsia"/>
-        </w:rPr>
-        <w:t>对于问题</w:t>
-      </w:r>
-      <w:r>
-        <w:rPr>
-          <w:rFonts w:hint="eastAsia"/>
-        </w:rPr>
-        <w:t>三</w:t>
-      </w:r>
-      <w:r>
-        <w:rPr>
-          <w:rFonts w:hint="eastAsia"/>
-        </w:rPr>
-        <w:t>，</w:t>
-      </w:r>
-      <w:r>
-        <w:rPr>
-          <w:rFonts w:hint="eastAsia"/>
-        </w:rPr>
-        <w:t>Temage</w:t>
-      </w:r>
-      <w:r>
-        <w:rPr>
-          <w:rFonts w:hint="eastAsia"/>
-        </w:rPr>
-        <w:t>对比相似性的依据应当是文本中的关键词和问题二中推断出的风格主题。</w:t>
-      </w:r>
-      <w:r>
-        <w:rPr>
-          <w:rFonts w:hint="eastAsia"/>
-        </w:rPr>
-        <w:t>最终</w:t>
-      </w:r>
-      <w:r>
-        <w:rPr>
-          <w:rFonts w:hint="eastAsia"/>
-        </w:rPr>
-        <w:t>结合问题一中的解决方案，关键词中添加分类</w:t>
-      </w:r>
-      <w:r>
-        <w:rPr>
-          <w:rFonts w:hint="eastAsia"/>
-        </w:rPr>
-        <w:t>名称</w:t>
-      </w:r>
-      <w:r>
-        <w:rPr>
-          <w:rFonts w:hint="eastAsia"/>
-        </w:rPr>
-        <w:t>，</w:t>
-      </w:r>
-      <w:r>
-        <w:rPr>
-          <w:rFonts w:hint="eastAsia"/>
-        </w:rPr>
-        <w:t>Temage</w:t>
-      </w:r>
-      <w:r>
-        <w:rPr>
-          <w:rFonts w:hint="eastAsia"/>
-        </w:rPr>
-        <w:t>使用关键词匹配来进行推荐</w:t>
-      </w:r>
-      <w:r>
-        <w:rPr>
-          <w:rFonts w:hint="eastAsia"/>
-        </w:rPr>
-        <w:t>。</w:t>
-      </w:r>
-    </w:p>
-    <w:p>
-      <w:pPr>
         <w:pStyle w:val="2"/>
       </w:pPr>
-      <w:bookmarkStart w:id="47" w:name="_Toc2343423"/>
-      <w:r>
-        <w:rPr>
-          <w:rFonts w:hint="eastAsia"/>
-        </w:rPr>
-        <w:t>问题分解</w:t>
+      <w:bookmarkStart w:id="47" w:name="_Toc2343422"/>
+      <w:r>
+        <w:rPr>
+          <w:rFonts w:hint="eastAsia"/>
+        </w:rPr>
+        <w:t>问题评估</w:t>
       </w:r>
       <w:bookmarkEnd w:id="47"/>
     </w:p>
@@ -8844,6 +8610,341 @@
         <w:rPr>
           <w:rFonts w:hint="eastAsia"/>
         </w:rPr>
+        <w:t>对于问题</w:t>
+      </w:r>
+      <w:proofErr w:type="gramStart"/>
+      <w:r>
+        <w:rPr>
+          <w:rFonts w:hint="eastAsia"/>
+        </w:rPr>
+        <w:t>一</w:t>
+      </w:r>
+      <w:proofErr w:type="gramEnd"/>
+      <w:r>
+        <w:rPr>
+          <w:rFonts w:hint="eastAsia"/>
+        </w:rPr>
+        <w:t>，文本</w:t>
+      </w:r>
+      <w:r>
+        <w:rPr>
+          <w:rFonts w:hint="eastAsia"/>
+        </w:rPr>
+        <w:t>的特征提取在自然语言</w:t>
+      </w:r>
+      <w:r>
+        <w:rPr>
+          <w:rFonts w:hint="eastAsia"/>
+        </w:rPr>
+        <w:t>处理领域中，是较为成熟的一个部分，可供选择的模型较多，普适性高；另一方面，基于时序性操作的推断，可以使用</w:t>
+      </w:r>
+      <w:r>
+        <w:rPr>
+          <w:rFonts w:hint="eastAsia"/>
+        </w:rPr>
+        <w:t>LSTM</w:t>
+      </w:r>
+      <w:r>
+        <w:rPr>
+          <w:rFonts w:hint="eastAsia"/>
+        </w:rPr>
+        <w:t>神经网络模型。</w:t>
+      </w:r>
+    </w:p>
+    <w:p>
+      <w:pPr>
+        <w:ind w:firstLineChars="200" w:firstLine="420"/>
+      </w:pPr>
+      <w:r>
+        <w:rPr>
+          <w:rFonts w:hint="eastAsia"/>
+        </w:rPr>
+        <w:t>对于问题二，图像识别在计算机视觉领域也是较为成熟的一个部分，众多的团队提供了非常多深度学习的</w:t>
+      </w:r>
+      <w:r>
+        <w:rPr>
+          <w:rFonts w:hint="eastAsia"/>
+        </w:rPr>
+        <w:t>模型</w:t>
+      </w:r>
+      <w:r>
+        <w:rPr>
+          <w:rFonts w:hint="eastAsia"/>
+        </w:rPr>
+        <w:t>可供挑选和</w:t>
+      </w:r>
+      <w:r>
+        <w:rPr>
+          <w:rFonts w:hint="eastAsia"/>
+        </w:rPr>
+        <w:t>fine</w:t>
+      </w:r>
+      <w:r>
+        <w:t>-tuning</w:t>
+      </w:r>
+      <w:r>
+        <w:rPr>
+          <w:rFonts w:hint="eastAsia"/>
+        </w:rPr>
+        <w:t>，文本嵌入也是近几年提出的风靡全球的模型，从</w:t>
+      </w:r>
+      <w:r>
+        <w:rPr>
+          <w:rFonts w:hint="eastAsia"/>
+        </w:rPr>
+        <w:t>word</w:t>
+      </w:r>
+      <w:r>
+        <w:t>2</w:t>
+      </w:r>
+      <w:r>
+        <w:rPr>
+          <w:rFonts w:hint="eastAsia"/>
+        </w:rPr>
+        <w:t>vec</w:t>
+      </w:r>
+      <w:r>
+        <w:rPr>
+          <w:rFonts w:hint="eastAsia"/>
+        </w:rPr>
+        <w:t>到</w:t>
+      </w:r>
+      <w:r>
+        <w:rPr>
+          <w:rFonts w:hint="eastAsia"/>
+        </w:rPr>
+        <w:t>doc</w:t>
+      </w:r>
+      <w:r>
+        <w:t>2</w:t>
+      </w:r>
+      <w:r>
+        <w:rPr>
+          <w:rFonts w:hint="eastAsia"/>
+        </w:rPr>
+        <w:t>vec</w:t>
+      </w:r>
+      <w:r>
+        <w:rPr>
+          <w:rFonts w:hint="eastAsia"/>
+        </w:rPr>
+        <w:t>以及最新的</w:t>
+      </w:r>
+      <w:proofErr w:type="spellStart"/>
+      <w:r>
+        <w:rPr>
+          <w:rFonts w:hint="eastAsia"/>
+        </w:rPr>
+        <w:t>E</w:t>
+      </w:r>
+      <w:r>
+        <w:t>LM</w:t>
+      </w:r>
+      <w:r>
+        <w:rPr>
+          <w:rFonts w:hint="eastAsia"/>
+        </w:rPr>
+        <w:t>o</w:t>
+      </w:r>
+      <w:proofErr w:type="spellEnd"/>
+      <w:r>
+        <w:rPr>
+          <w:rFonts w:hint="eastAsia"/>
+        </w:rPr>
+        <w:t>，结合</w:t>
+      </w:r>
+      <w:r>
+        <w:rPr>
+          <w:rFonts w:hint="eastAsia"/>
+        </w:rPr>
+        <w:t>R</w:t>
+      </w:r>
+      <w:r>
+        <w:t>NN</w:t>
+      </w:r>
+      <w:r>
+        <w:rPr>
+          <w:rFonts w:hint="eastAsia"/>
+        </w:rPr>
+        <w:t>、</w:t>
+      </w:r>
+      <w:r>
+        <w:rPr>
+          <w:rFonts w:hint="eastAsia"/>
+        </w:rPr>
+        <w:t>L</w:t>
+      </w:r>
+      <w:r>
+        <w:t>STM</w:t>
+      </w:r>
+      <w:r>
+        <w:rPr>
+          <w:rFonts w:hint="eastAsia"/>
+        </w:rPr>
+        <w:t>，</w:t>
+      </w:r>
+      <w:r>
+        <w:rPr>
+          <w:rFonts w:hint="eastAsia"/>
+        </w:rPr>
+        <w:t>Temage</w:t>
+      </w:r>
+      <w:r>
+        <w:rPr>
+          <w:rFonts w:hint="eastAsia"/>
+        </w:rPr>
+        <w:t>有成熟的方案能够解决这个问题</w:t>
+      </w:r>
+      <w:r>
+        <w:rPr>
+          <w:rFonts w:hint="eastAsia"/>
+        </w:rPr>
+        <w:t>，有关于两方面向量匹配的问题，</w:t>
+      </w:r>
+      <w:proofErr w:type="gramStart"/>
+      <w:r>
+        <w:rPr>
+          <w:rFonts w:hint="eastAsia"/>
+        </w:rPr>
+        <w:t>《</w:t>
+      </w:r>
+      <w:proofErr w:type="gramEnd"/>
+      <w:r>
+        <w:t>Learning Two-Branch Neural Networks for</w:t>
+      </w:r>
+    </w:p>
+    <w:p>
+      <w:pPr>
+        <w:ind w:firstLineChars="200" w:firstLine="420"/>
+      </w:pPr>
+      <w:r>
+        <w:t>Image-Text Matching Tasks</w:t>
+      </w:r>
+      <w:proofErr w:type="gramStart"/>
+      <w:r>
+        <w:rPr>
+          <w:rFonts w:hint="eastAsia"/>
+        </w:rPr>
+        <w:t>》</w:t>
+      </w:r>
+      <w:proofErr w:type="gramEnd"/>
+      <w:r>
+        <w:rPr>
+          <w:rFonts w:hint="eastAsia"/>
+        </w:rPr>
+        <w:t>对网络结构有详尽的描述，可供</w:t>
+      </w:r>
+      <w:r>
+        <w:rPr>
+          <w:rFonts w:hint="eastAsia"/>
+        </w:rPr>
+        <w:t>Temage</w:t>
+      </w:r>
+      <w:r>
+        <w:rPr>
+          <w:rFonts w:hint="eastAsia"/>
+        </w:rPr>
+        <w:t>参考。</w:t>
+      </w:r>
+    </w:p>
+    <w:p>
+      <w:pPr>
+        <w:ind w:firstLineChars="200" w:firstLine="420"/>
+      </w:pPr>
+      <w:r>
+        <w:rPr>
+          <w:rFonts w:hint="eastAsia"/>
+        </w:rPr>
+        <w:t>对于问题</w:t>
+      </w:r>
+      <w:r>
+        <w:rPr>
+          <w:rFonts w:hint="eastAsia"/>
+        </w:rPr>
+        <w:t>三</w:t>
+      </w:r>
+      <w:r>
+        <w:rPr>
+          <w:rFonts w:hint="eastAsia"/>
+        </w:rPr>
+        <w:t>，</w:t>
+      </w:r>
+      <w:r>
+        <w:rPr>
+          <w:rFonts w:hint="eastAsia"/>
+        </w:rPr>
+        <w:t>Temage</w:t>
+      </w:r>
+      <w:r>
+        <w:rPr>
+          <w:rFonts w:hint="eastAsia"/>
+        </w:rPr>
+        <w:t>对比相似性的依据应当是文本中的关键词和问题二中推断出的风格主题。</w:t>
+      </w:r>
+      <w:r>
+        <w:rPr>
+          <w:rFonts w:hint="eastAsia"/>
+        </w:rPr>
+        <w:t>最终</w:t>
+      </w:r>
+      <w:r>
+        <w:rPr>
+          <w:rFonts w:hint="eastAsia"/>
+        </w:rPr>
+        <w:t>结合问题一中的解决方案，关键词中添加分类</w:t>
+      </w:r>
+      <w:r>
+        <w:rPr>
+          <w:rFonts w:hint="eastAsia"/>
+        </w:rPr>
+        <w:t>名称</w:t>
+      </w:r>
+      <w:r>
+        <w:rPr>
+          <w:rFonts w:hint="eastAsia"/>
+        </w:rPr>
+        <w:t>，</w:t>
+      </w:r>
+      <w:r>
+        <w:rPr>
+          <w:rFonts w:hint="eastAsia"/>
+        </w:rPr>
+        <w:t>Temage</w:t>
+      </w:r>
+      <w:r>
+        <w:rPr>
+          <w:rFonts w:hint="eastAsia"/>
+        </w:rPr>
+        <w:t>使用关键词匹配来进行推荐</w:t>
+      </w:r>
+      <w:r>
+        <w:rPr>
+          <w:rFonts w:hint="eastAsia"/>
+        </w:rPr>
+        <w:t>。</w:t>
+      </w:r>
+    </w:p>
+    <w:p>
+      <w:pPr>
+        <w:pStyle w:val="2"/>
+      </w:pPr>
+      <w:bookmarkStart w:id="48" w:name="_Toc2343423"/>
+      <w:r>
+        <w:rPr>
+          <w:rFonts w:hint="eastAsia"/>
+        </w:rPr>
+        <w:t>问题分解</w:t>
+      </w:r>
+      <w:bookmarkEnd w:id="48"/>
+    </w:p>
+    <w:p>
+      <w:pPr>
+        <w:ind w:firstLineChars="200" w:firstLine="420"/>
+      </w:pPr>
+      <w:r>
+        <w:rPr>
+          <w:rFonts w:hint="eastAsia"/>
+        </w:rPr>
         <w:t>问题</w:t>
       </w:r>
       <w:proofErr w:type="gramStart"/>
@@ -9204,16 +9305,16 @@
       <w:pPr>
         <w:pStyle w:val="1"/>
       </w:pPr>
-      <w:bookmarkStart w:id="48" w:name="_Toc2343424"/>
-      <w:bookmarkEnd w:id="34"/>
+      <w:bookmarkStart w:id="49" w:name="_Toc2343424"/>
       <w:bookmarkEnd w:id="35"/>
+      <w:bookmarkEnd w:id="36"/>
       <w:r>
         <w:rPr>
           <w:rFonts w:hint="eastAsia"/>
         </w:rPr>
         <w:t>相关工作</w:t>
       </w:r>
-      <w:bookmarkEnd w:id="48"/>
+      <w:bookmarkEnd w:id="49"/>
     </w:p>
     <w:p>
       <w:pPr>
@@ -9577,31 +9678,31 @@
       <w:pPr>
         <w:pStyle w:val="1"/>
       </w:pPr>
-      <w:bookmarkStart w:id="49" w:name="_Toc527197323"/>
-      <w:bookmarkStart w:id="50" w:name="_Toc2343425"/>
+      <w:bookmarkStart w:id="50" w:name="_Toc527197323"/>
+      <w:bookmarkStart w:id="51" w:name="_Toc2343425"/>
       <w:r>
         <w:rPr>
           <w:rFonts w:hint="eastAsia"/>
         </w:rPr>
         <w:t>技术方案</w:t>
       </w:r>
-      <w:bookmarkEnd w:id="49"/>
       <w:bookmarkEnd w:id="50"/>
+      <w:bookmarkEnd w:id="51"/>
     </w:p>
     <w:p>
       <w:pPr>
         <w:pStyle w:val="2"/>
       </w:pPr>
-      <w:bookmarkStart w:id="51" w:name="_Toc527197324"/>
-      <w:bookmarkStart w:id="52" w:name="_Toc2343426"/>
+      <w:bookmarkStart w:id="52" w:name="_Toc527197324"/>
+      <w:bookmarkStart w:id="53" w:name="_Toc2343426"/>
       <w:r>
         <w:rPr>
           <w:rFonts w:hint="eastAsia"/>
         </w:rPr>
         <w:t>技术方向</w:t>
       </w:r>
-      <w:bookmarkEnd w:id="51"/>
       <w:bookmarkEnd w:id="52"/>
+      <w:bookmarkEnd w:id="53"/>
     </w:p>
     <w:p>
       <w:pPr>
@@ -9688,31 +9789,31 @@
       <w:pPr>
         <w:pStyle w:val="2"/>
       </w:pPr>
-      <w:bookmarkStart w:id="53" w:name="_Toc527197325"/>
-      <w:bookmarkStart w:id="54" w:name="_Toc2343427"/>
+      <w:bookmarkStart w:id="54" w:name="_Toc527197325"/>
+      <w:bookmarkStart w:id="55" w:name="_Toc2343427"/>
       <w:r>
         <w:rPr>
           <w:rFonts w:hint="eastAsia"/>
         </w:rPr>
         <w:t>模型选择</w:t>
       </w:r>
-      <w:bookmarkEnd w:id="53"/>
       <w:bookmarkEnd w:id="54"/>
+      <w:bookmarkEnd w:id="55"/>
     </w:p>
     <w:p>
       <w:pPr>
         <w:pStyle w:val="3"/>
       </w:pPr>
-      <w:bookmarkStart w:id="55" w:name="_Toc527197326"/>
-      <w:bookmarkStart w:id="56" w:name="_Toc2343428"/>
+      <w:bookmarkStart w:id="56" w:name="_Toc527197326"/>
+      <w:bookmarkStart w:id="57" w:name="_Toc2343428"/>
       <w:r>
         <w:rPr>
           <w:rFonts w:hint="eastAsia"/>
         </w:rPr>
         <w:t>模型设计</w:t>
       </w:r>
-      <w:bookmarkEnd w:id="55"/>
       <w:bookmarkEnd w:id="56"/>
+      <w:bookmarkEnd w:id="57"/>
     </w:p>
     <w:p>
       <w:pPr>
@@ -9739,12 +9840,12 @@
         </w:rPr>
         <w:t>决定使用</w:t>
       </w:r>
-      <w:bookmarkStart w:id="57" w:name="_Hlk7185456"/>
+      <w:bookmarkStart w:id="58" w:name="_Hlk7185456"/>
       <w:proofErr w:type="spellStart"/>
       <w:r>
         <w:t>ELMo</w:t>
       </w:r>
-      <w:bookmarkEnd w:id="57"/>
+      <w:bookmarkEnd w:id="58"/>
       <w:proofErr w:type="spellEnd"/>
       <w:r>
         <w:rPr>
@@ -10543,17 +10644,7 @@
           <w:sz w:val="18"/>
           <w:szCs w:val="18"/>
         </w:rPr>
-        <w:t xml:space="preserve">-word + </w:t>
-      </w:r>
-      <w:bookmarkStart w:id="58" w:name="_GoBack"/>
-      <w:bookmarkEnd w:id="58"/>
-      <w:r>
-        <w:rPr>
-          <w:rFonts w:ascii="楷体" w:eastAsia="楷体" w:hAnsi="楷体" w:cs="楷体"/>
-          <w:sz w:val="18"/>
-          <w:szCs w:val="18"/>
-        </w:rPr>
-        <w:t>CNN</w:t>
+        <w:t>-word + CNN</w:t>
       </w:r>
       <w:r>
         <w:rPr>
@@ -10564,13 +10655,7 @@
         <w:t>，在character的层次上获取集外词的词义</w:t>
       </w:r>
     </w:p>
-    <w:p>
-      <w:pPr>
-        <w:rPr>
-          <w:rFonts w:hint="eastAsia"/>
-        </w:rPr>
-      </w:pPr>
-    </w:p>
+    <w:p/>
     <w:p>
       <w:pPr>
         <w:pStyle w:val="3"/>
@@ -10970,13 +11055,7 @@
         <w:t>模型结构图</w:t>
       </w:r>
     </w:p>
-    <w:p>
-      <w:pPr>
-        <w:rPr>
-          <w:rFonts w:hint="eastAsia"/>
-        </w:rPr>
-      </w:pPr>
-    </w:p>
+    <w:p/>
     <w:p>
       <w:pPr>
         <w:pStyle w:val="3"/>
@@ -13228,13 +13307,13 @@
         </w:rPr>
         <w:t>结果验证</w:t>
       </w:r>
-      <w:bookmarkEnd w:id="36"/>
       <w:bookmarkEnd w:id="37"/>
       <w:bookmarkEnd w:id="38"/>
       <w:bookmarkEnd w:id="39"/>
       <w:bookmarkEnd w:id="40"/>
       <w:bookmarkEnd w:id="41"/>
       <w:bookmarkEnd w:id="42"/>
+      <w:bookmarkEnd w:id="43"/>
       <w:bookmarkEnd w:id="75"/>
       <w:bookmarkEnd w:id="76"/>
     </w:p>
@@ -19046,6 +19125,7 @@
     <w:lsdException w:name="HTML Sample" w:semiHidden="1" w:unhideWhenUsed="1"/>
     <w:lsdException w:name="HTML Typewriter" w:semiHidden="1" w:unhideWhenUsed="1"/>
     <w:lsdException w:name="HTML Variable" w:semiHidden="1" w:unhideWhenUsed="1"/>
+    <w:lsdException w:name="Normal Table" w:semiHidden="1" w:unhideWhenUsed="1"/>
     <w:lsdException w:name="annotation subject" w:semiHidden="1" w:unhideWhenUsed="1"/>
     <w:lsdException w:name="No List" w:semiHidden="1" w:unhideWhenUsed="1"/>
     <w:lsdException w:name="Outline List 1" w:semiHidden="1" w:unhideWhenUsed="1"/>
@@ -19092,8 +19172,10 @@
     <w:lsdException w:name="Table Subtle 2" w:semiHidden="1" w:unhideWhenUsed="1"/>
     <w:lsdException w:name="Table Web 1" w:semiHidden="1" w:unhideWhenUsed="1"/>
     <w:lsdException w:name="Table Web 2" w:semiHidden="1" w:unhideWhenUsed="1"/>
+    <w:lsdException w:name="Table Web 3" w:semiHidden="1" w:unhideWhenUsed="1"/>
     <w:lsdException w:name="Balloon Text" w:semiHidden="1" w:unhideWhenUsed="1"/>
     <w:lsdException w:name="Table Grid" w:uiPriority="39"/>
+    <w:lsdException w:name="Table Theme" w:semiHidden="1" w:unhideWhenUsed="1"/>
     <w:lsdException w:name="Placeholder Text" w:semiHidden="1"/>
     <w:lsdException w:name="No Spacing" w:uiPriority="0" w:qFormat="1"/>
     <w:lsdException w:name="Light Shading" w:uiPriority="60"/>
@@ -24271,7 +24353,7 @@
 </file>
 
 <file path=customXml/itemProps1.xml><?xml version="1.0" encoding="utf-8"?>
-<ds:datastoreItem xmlns:ds="http://schemas.openxmlformats.org/officeDocument/2006/customXml" ds:itemID="{9E5D4966-8D01-49AE-B80A-F5A5DFFC7400}">
+<ds:datastoreItem xmlns:ds="http://schemas.openxmlformats.org/officeDocument/2006/customXml" ds:itemID="{AC7307BA-3C24-440D-A037-E5E157D439A6}">
   <ds:schemaRefs>
     <ds:schemaRef ds:uri="http://schemas.openxmlformats.org/officeDocument/2006/bibliography"/>
   </ds:schemaRefs>

</xml_diff>